<commit_message>
Added 4/6 Diagrams to word
</commit_message>
<xml_diff>
--- a/Τεχνολογία-Λογισμικού.docx
+++ b/Τεχνολογία-Λογισμικού.docx
@@ -58,7 +58,7 @@
                     <pic:cNvPicPr/>
                   </pic:nvPicPr>
                   <pic:blipFill>
-                    <a:blip r:embed="rId5">
+                    <a:blip r:embed="rId6">
                       <a:extLst>
                         <a:ext uri="{28A0092B-C50C-407E-A947-70E740481C1C}">
                           <a14:useLocalDpi xmlns:a14="http://schemas.microsoft.com/office/drawing/2010/main" val="0"/>
@@ -473,7 +473,7 @@
     <w:p/>
     <w:p>
       <w:pPr>
-        <w:pStyle w:val="a3"/>
+        <w:pStyle w:val="ListParagraph"/>
         <w:numPr>
           <w:ilvl w:val="0"/>
           <w:numId w:val="5"/>
@@ -501,7 +501,7 @@
     <w:p/>
     <w:p>
       <w:pPr>
-        <w:pStyle w:val="a3"/>
+        <w:pStyle w:val="ListParagraph"/>
         <w:numPr>
           <w:ilvl w:val="1"/>
           <w:numId w:val="4"/>
@@ -578,7 +578,7 @@
     </w:p>
     <w:p>
       <w:pPr>
-        <w:pStyle w:val="a3"/>
+        <w:pStyle w:val="ListParagraph"/>
         <w:numPr>
           <w:ilvl w:val="0"/>
           <w:numId w:val="8"/>
@@ -645,7 +645,7 @@
     </w:p>
     <w:p>
       <w:pPr>
-        <w:pStyle w:val="a3"/>
+        <w:pStyle w:val="ListParagraph"/>
         <w:numPr>
           <w:ilvl w:val="0"/>
           <w:numId w:val="8"/>
@@ -697,7 +697,7 @@
     </w:p>
     <w:p>
       <w:pPr>
-        <w:pStyle w:val="a3"/>
+        <w:pStyle w:val="ListParagraph"/>
         <w:numPr>
           <w:ilvl w:val="0"/>
           <w:numId w:val="8"/>
@@ -758,7 +758,7 @@
     </w:p>
     <w:p>
       <w:pPr>
-        <w:pStyle w:val="a3"/>
+        <w:pStyle w:val="ListParagraph"/>
         <w:numPr>
           <w:ilvl w:val="0"/>
           <w:numId w:val="8"/>
@@ -792,7 +792,7 @@
     </w:p>
     <w:p>
       <w:pPr>
-        <w:pStyle w:val="a3"/>
+        <w:pStyle w:val="ListParagraph"/>
         <w:numPr>
           <w:ilvl w:val="0"/>
           <w:numId w:val="8"/>
@@ -829,7 +829,7 @@
     </w:p>
     <w:p>
       <w:pPr>
-        <w:pStyle w:val="a3"/>
+        <w:pStyle w:val="ListParagraph"/>
         <w:numPr>
           <w:ilvl w:val="0"/>
           <w:numId w:val="8"/>
@@ -896,7 +896,7 @@
     </w:p>
     <w:p>
       <w:pPr>
-        <w:pStyle w:val="a3"/>
+        <w:pStyle w:val="ListParagraph"/>
         <w:numPr>
           <w:ilvl w:val="0"/>
           <w:numId w:val="8"/>
@@ -949,7 +949,7 @@
     </w:p>
     <w:p>
       <w:pPr>
-        <w:pStyle w:val="a3"/>
+        <w:pStyle w:val="ListParagraph"/>
         <w:numPr>
           <w:ilvl w:val="0"/>
           <w:numId w:val="8"/>
@@ -994,7 +994,7 @@
     </w:p>
     <w:p>
       <w:pPr>
-        <w:pStyle w:val="a3"/>
+        <w:pStyle w:val="ListParagraph"/>
         <w:numPr>
           <w:ilvl w:val="1"/>
           <w:numId w:val="5"/>
@@ -1260,7 +1260,7 @@
     <w:p/>
     <w:p>
       <w:pPr>
-        <w:pStyle w:val="a3"/>
+        <w:pStyle w:val="ListParagraph"/>
         <w:numPr>
           <w:ilvl w:val="0"/>
           <w:numId w:val="5"/>
@@ -1386,7 +1386,7 @@
     <w:p/>
     <w:p>
       <w:pPr>
-        <w:pStyle w:val="a3"/>
+        <w:pStyle w:val="ListParagraph"/>
         <w:numPr>
           <w:ilvl w:val="0"/>
           <w:numId w:val="7"/>
@@ -1413,7 +1413,7 @@
     </w:p>
     <w:p>
       <w:pPr>
-        <w:pStyle w:val="a3"/>
+        <w:pStyle w:val="ListParagraph"/>
         <w:numPr>
           <w:ilvl w:val="0"/>
           <w:numId w:val="7"/>
@@ -1440,7 +1440,7 @@
     </w:p>
     <w:p>
       <w:pPr>
-        <w:pStyle w:val="a3"/>
+        <w:pStyle w:val="ListParagraph"/>
         <w:numPr>
           <w:ilvl w:val="0"/>
           <w:numId w:val="7"/>
@@ -1474,7 +1474,7 @@
     </w:p>
     <w:p>
       <w:pPr>
-        <w:pStyle w:val="a3"/>
+        <w:pStyle w:val="ListParagraph"/>
         <w:numPr>
           <w:ilvl w:val="0"/>
           <w:numId w:val="7"/>
@@ -1847,7 +1847,7 @@
     <w:p/>
     <w:p>
       <w:pPr>
-        <w:pStyle w:val="a3"/>
+        <w:pStyle w:val="ListParagraph"/>
         <w:numPr>
           <w:ilvl w:val="0"/>
           <w:numId w:val="9"/>
@@ -1867,7 +1867,7 @@
     </w:p>
     <w:p>
       <w:pPr>
-        <w:pStyle w:val="a3"/>
+        <w:pStyle w:val="ListParagraph"/>
         <w:numPr>
           <w:ilvl w:val="0"/>
           <w:numId w:val="9"/>
@@ -1887,7 +1887,7 @@
     </w:p>
     <w:p>
       <w:pPr>
-        <w:pStyle w:val="a3"/>
+        <w:pStyle w:val="ListParagraph"/>
         <w:numPr>
           <w:ilvl w:val="0"/>
           <w:numId w:val="9"/>
@@ -1907,7 +1907,7 @@
     </w:p>
     <w:p>
       <w:pPr>
-        <w:pStyle w:val="a3"/>
+        <w:pStyle w:val="ListParagraph"/>
         <w:numPr>
           <w:ilvl w:val="0"/>
           <w:numId w:val="9"/>
@@ -1923,7 +1923,7 @@
     </w:p>
     <w:p>
       <w:pPr>
-        <w:pStyle w:val="a3"/>
+        <w:pStyle w:val="ListParagraph"/>
         <w:ind w:left="644"/>
       </w:pPr>
     </w:p>
@@ -2008,10 +2008,10 @@
       <w:r>
         <w:t xml:space="preserve">, </w:t>
       </w:r>
-      <w:hyperlink r:id="rId6" w:history="1">
+      <w:hyperlink r:id="rId7" w:history="1">
         <w:r>
           <w:rPr>
-            <w:rStyle w:val="-"/>
+            <w:rStyle w:val="Hyperlink"/>
           </w:rPr>
           <w:t>https://app.diagrams.net/</w:t>
         </w:r>
@@ -2420,7 +2420,7 @@
                     <pic:cNvPicPr/>
                   </pic:nvPicPr>
                   <pic:blipFill rotWithShape="1">
-                    <a:blip r:embed="rId7"/>
+                    <a:blip r:embed="rId8"/>
                     <a:srcRect l="21795" t="26439" r="61666" b="26382"/>
                     <a:stretch/>
                   </pic:blipFill>
@@ -2592,7 +2592,7 @@
     </w:p>
     <w:p>
       <w:pPr>
-        <w:pStyle w:val="a3"/>
+        <w:pStyle w:val="ListParagraph"/>
         <w:numPr>
           <w:ilvl w:val="0"/>
           <w:numId w:val="10"/>
@@ -2617,7 +2617,7 @@
     </w:p>
     <w:p>
       <w:pPr>
-        <w:pStyle w:val="a3"/>
+        <w:pStyle w:val="ListParagraph"/>
         <w:numPr>
           <w:ilvl w:val="0"/>
           <w:numId w:val="10"/>
@@ -2636,7 +2636,7 @@
     </w:p>
     <w:p>
       <w:pPr>
-        <w:pStyle w:val="a3"/>
+        <w:pStyle w:val="ListParagraph"/>
         <w:numPr>
           <w:ilvl w:val="0"/>
           <w:numId w:val="10"/>
@@ -2655,7 +2655,7 @@
     </w:p>
     <w:p>
       <w:pPr>
-        <w:pStyle w:val="a3"/>
+        <w:pStyle w:val="ListParagraph"/>
         <w:numPr>
           <w:ilvl w:val="0"/>
           <w:numId w:val="10"/>
@@ -2677,7 +2677,7 @@
     <w:p/>
     <w:p>
       <w:pPr>
-        <w:pStyle w:val="a3"/>
+        <w:pStyle w:val="ListParagraph"/>
         <w:numPr>
           <w:ilvl w:val="1"/>
           <w:numId w:val="13"/>
@@ -2687,6 +2687,7 @@
           <w:bCs/>
           <w:sz w:val="32"/>
           <w:szCs w:val="32"/>
+          <w:lang w:val="en-US"/>
         </w:rPr>
       </w:pPr>
       <w:r>
@@ -2699,6 +2700,15 @@
         <w:lastRenderedPageBreak/>
         <w:t>Σύλληψη απαιτήσεων</w:t>
       </w:r>
+      <w:r>
+        <w:rPr>
+          <w:b/>
+          <w:bCs/>
+          <w:sz w:val="32"/>
+          <w:szCs w:val="32"/>
+        </w:rPr>
+        <w:t xml:space="preserve"> </w:t>
+      </w:r>
     </w:p>
     <w:p>
       <w:r>
@@ -2708,7 +2718,7 @@
     <w:p/>
     <w:p>
       <w:pPr>
-        <w:pStyle w:val="a3"/>
+        <w:pStyle w:val="ListParagraph"/>
         <w:numPr>
           <w:ilvl w:val="0"/>
           <w:numId w:val="11"/>
@@ -2727,7 +2737,7 @@
     </w:p>
     <w:p>
       <w:pPr>
-        <w:pStyle w:val="a3"/>
+        <w:pStyle w:val="ListParagraph"/>
         <w:numPr>
           <w:ilvl w:val="0"/>
           <w:numId w:val="11"/>
@@ -2758,7 +2768,7 @@
     </w:p>
     <w:p>
       <w:pPr>
-        <w:pStyle w:val="a3"/>
+        <w:pStyle w:val="ListParagraph"/>
       </w:pPr>
     </w:p>
     <w:p>
@@ -2781,7 +2791,7 @@
     </w:p>
     <w:p>
       <w:pPr>
-        <w:pStyle w:val="a3"/>
+        <w:pStyle w:val="ListParagraph"/>
         <w:numPr>
           <w:ilvl w:val="0"/>
           <w:numId w:val="14"/>
@@ -2793,7 +2803,7 @@
     </w:p>
     <w:p>
       <w:pPr>
-        <w:pStyle w:val="a3"/>
+        <w:pStyle w:val="ListParagraph"/>
         <w:numPr>
           <w:ilvl w:val="0"/>
           <w:numId w:val="14"/>
@@ -2805,7 +2815,7 @@
     </w:p>
     <w:p>
       <w:pPr>
-        <w:pStyle w:val="a3"/>
+        <w:pStyle w:val="ListParagraph"/>
         <w:numPr>
           <w:ilvl w:val="0"/>
           <w:numId w:val="14"/>
@@ -2817,7 +2827,7 @@
     </w:p>
     <w:p>
       <w:pPr>
-        <w:pStyle w:val="a3"/>
+        <w:pStyle w:val="ListParagraph"/>
         <w:numPr>
           <w:ilvl w:val="0"/>
           <w:numId w:val="14"/>
@@ -2835,7 +2845,7 @@
     </w:p>
     <w:p>
       <w:pPr>
-        <w:pStyle w:val="a3"/>
+        <w:pStyle w:val="ListParagraph"/>
         <w:numPr>
           <w:ilvl w:val="0"/>
           <w:numId w:val="14"/>
@@ -2867,7 +2877,7 @@
     </w:p>
     <w:p>
       <w:pPr>
-        <w:pStyle w:val="a3"/>
+        <w:pStyle w:val="ListParagraph"/>
         <w:numPr>
           <w:ilvl w:val="0"/>
           <w:numId w:val="15"/>
@@ -2879,7 +2889,7 @@
     </w:p>
     <w:p>
       <w:pPr>
-        <w:pStyle w:val="a3"/>
+        <w:pStyle w:val="ListParagraph"/>
         <w:numPr>
           <w:ilvl w:val="0"/>
           <w:numId w:val="15"/>
@@ -2911,7 +2921,7 @@
     </w:p>
     <w:p>
       <w:pPr>
-        <w:pStyle w:val="a3"/>
+        <w:pStyle w:val="ListParagraph"/>
         <w:numPr>
           <w:ilvl w:val="0"/>
           <w:numId w:val="16"/>
@@ -2923,7 +2933,7 @@
     </w:p>
     <w:p>
       <w:pPr>
-        <w:pStyle w:val="a3"/>
+        <w:pStyle w:val="ListParagraph"/>
         <w:numPr>
           <w:ilvl w:val="0"/>
           <w:numId w:val="16"/>
@@ -2935,7 +2945,7 @@
     </w:p>
     <w:p>
       <w:pPr>
-        <w:pStyle w:val="a3"/>
+        <w:pStyle w:val="ListParagraph"/>
         <w:numPr>
           <w:ilvl w:val="0"/>
           <w:numId w:val="16"/>
@@ -2947,7 +2957,7 @@
     </w:p>
     <w:p>
       <w:pPr>
-        <w:pStyle w:val="a3"/>
+        <w:pStyle w:val="ListParagraph"/>
         <w:numPr>
           <w:ilvl w:val="0"/>
           <w:numId w:val="16"/>
@@ -2959,20 +2969,14 @@
     </w:p>
     <w:p>
       <w:pPr>
-        <w:pStyle w:val="a3"/>
+        <w:pStyle w:val="ListParagraph"/>
         <w:numPr>
           <w:ilvl w:val="0"/>
           <w:numId w:val="16"/>
         </w:numPr>
       </w:pPr>
       <w:r>
-        <w:t xml:space="preserve">Περιβάλλον εφαρμογής φιλικό και κατανοητό προς </w:t>
-      </w:r>
-      <w:r>
-        <w:t>τους χρήστες</w:t>
-      </w:r>
-      <w:r>
-        <w:t>.</w:t>
+        <w:t>Περιβάλλον εφαρμογής φιλικό και κατανοητό προς τους χρήστες.</w:t>
       </w:r>
     </w:p>
     <w:p/>
@@ -2997,7 +3001,7 @@
     </w:p>
     <w:p>
       <w:pPr>
-        <w:pStyle w:val="a3"/>
+        <w:pStyle w:val="ListParagraph"/>
         <w:numPr>
           <w:ilvl w:val="0"/>
           <w:numId w:val="17"/>
@@ -3009,7 +3013,7 @@
     </w:p>
     <w:p>
       <w:pPr>
-        <w:pStyle w:val="a3"/>
+        <w:pStyle w:val="ListParagraph"/>
         <w:numPr>
           <w:ilvl w:val="0"/>
           <w:numId w:val="17"/>
@@ -3021,7 +3025,7 @@
     </w:p>
     <w:p>
       <w:pPr>
-        <w:pStyle w:val="a3"/>
+        <w:pStyle w:val="ListParagraph"/>
         <w:numPr>
           <w:ilvl w:val="0"/>
           <w:numId w:val="17"/>
@@ -3039,12 +3043,12 @@
     </w:p>
     <w:p>
       <w:pPr>
-        <w:pStyle w:val="a3"/>
-      </w:pPr>
-    </w:p>
-    <w:p>
-      <w:pPr>
-        <w:pStyle w:val="a3"/>
+        <w:pStyle w:val="ListParagraph"/>
+      </w:pPr>
+    </w:p>
+    <w:p>
+      <w:pPr>
+        <w:pStyle w:val="ListParagraph"/>
       </w:pPr>
     </w:p>
     <w:p/>
@@ -3069,7 +3073,7 @@
     </w:p>
     <w:p>
       <w:pPr>
-        <w:pStyle w:val="a3"/>
+        <w:pStyle w:val="ListParagraph"/>
         <w:numPr>
           <w:ilvl w:val="0"/>
           <w:numId w:val="18"/>
@@ -3086,7 +3090,7 @@
     </w:p>
     <w:p>
       <w:pPr>
-        <w:pStyle w:val="a3"/>
+        <w:pStyle w:val="ListParagraph"/>
         <w:numPr>
           <w:ilvl w:val="0"/>
           <w:numId w:val="18"/>
@@ -3103,7 +3107,7 @@
     </w:p>
     <w:p>
       <w:pPr>
-        <w:pStyle w:val="a3"/>
+        <w:pStyle w:val="ListParagraph"/>
         <w:numPr>
           <w:ilvl w:val="0"/>
           <w:numId w:val="18"/>
@@ -3121,6 +3125,2459 @@
     <w:p/>
     <w:p/>
     <w:p/>
+    <w:p>
+      <w:pPr>
+        <w:rPr>
+          <w:lang w:val="en-US"/>
+        </w:rPr>
+      </w:pPr>
+    </w:p>
+    <w:p>
+      <w:pPr>
+        <w:pStyle w:val="ListParagraph"/>
+        <w:numPr>
+          <w:ilvl w:val="1"/>
+          <w:numId w:val="13"/>
+        </w:numPr>
+        <w:rPr>
+          <w:b/>
+          <w:bCs/>
+          <w:sz w:val="32"/>
+          <w:szCs w:val="32"/>
+          <w:lang w:val="en-US"/>
+        </w:rPr>
+      </w:pPr>
+      <w:r>
+        <w:rPr>
+          <w:b/>
+          <w:bCs/>
+          <w:sz w:val="32"/>
+          <w:szCs w:val="32"/>
+        </w:rPr>
+        <w:t>Ανάλυση-Σχεδιασμός</w:t>
+      </w:r>
+      <w:r>
+        <w:rPr>
+          <w:b/>
+          <w:bCs/>
+          <w:sz w:val="32"/>
+          <w:szCs w:val="32"/>
+        </w:rPr>
+        <w:t xml:space="preserve"> </w:t>
+      </w:r>
+    </w:p>
+    <w:p>
+      <w:r>
+        <w:t>Σε αυτή τη φάση παρουσιάζουμε 2 βασικά διαγράμματα στις αρχικές τους φάσεις</w:t>
+      </w:r>
+      <w:r>
+        <w:t xml:space="preserve">. </w:t>
+      </w:r>
+      <w:r>
+        <w:rPr>
+          <w:lang w:val="en-US"/>
+        </w:rPr>
+        <w:t>To</w:t>
+      </w:r>
+      <w:r>
+        <w:t xml:space="preserve"> </w:t>
+      </w:r>
+      <w:r>
+        <w:t xml:space="preserve">ένα </w:t>
+      </w:r>
+      <w:r>
+        <w:t>ονομάζεται</w:t>
+      </w:r>
+      <w:r>
+        <w:t xml:space="preserve"> Διάγραμμα Τάξεων</w:t>
+      </w:r>
+      <w:r>
+        <w:t xml:space="preserve"> (</w:t>
+      </w:r>
+      <w:r>
+        <w:rPr>
+          <w:lang w:val="en-US"/>
+        </w:rPr>
+        <w:t>Class</w:t>
+      </w:r>
+      <w:r>
+        <w:t xml:space="preserve"> </w:t>
+      </w:r>
+      <w:r>
+        <w:rPr>
+          <w:lang w:val="en-US"/>
+        </w:rPr>
+        <w:t>Diagram</w:t>
+      </w:r>
+      <w:r>
+        <w:t>)</w:t>
+      </w:r>
+      <w:r>
+        <w:t xml:space="preserve"> το οποίο παρουσιάζει τις τάξεις από τις οποίες είναι δομημένη η εφαρμογή μας και τις σχέσεις που έχουν αυτές μεταξύ τους.</w:t>
+      </w:r>
+      <w:r>
+        <w:t xml:space="preserve"> Το δεύτερο, είναι το Διάγραμμα Περιπτώσεων Χρήσης</w:t>
+      </w:r>
+      <w:r>
+        <w:t xml:space="preserve"> (</w:t>
+      </w:r>
+      <w:r>
+        <w:rPr>
+          <w:lang w:val="en-US"/>
+        </w:rPr>
+        <w:t>Use</w:t>
+      </w:r>
+      <w:r>
+        <w:t xml:space="preserve"> </w:t>
+      </w:r>
+      <w:r>
+        <w:rPr>
+          <w:lang w:val="en-US"/>
+        </w:rPr>
+        <w:t>Case</w:t>
+      </w:r>
+      <w:r>
+        <w:t xml:space="preserve"> </w:t>
+      </w:r>
+      <w:r>
+        <w:rPr>
+          <w:lang w:val="en-US"/>
+        </w:rPr>
+        <w:t>Diagram</w:t>
+      </w:r>
+      <w:r>
+        <w:t xml:space="preserve">) </w:t>
+      </w:r>
+      <w:r>
+        <w:t>το οποίο παρουσιάζει τις</w:t>
+      </w:r>
+      <w:r>
+        <w:t xml:space="preserve"> διαφορετικές</w:t>
+      </w:r>
+      <w:r>
+        <w:t xml:space="preserve"> </w:t>
+      </w:r>
+      <w:r>
+        <w:t>λειτουργίες</w:t>
+      </w:r>
+      <w:r>
+        <w:t xml:space="preserve"> </w:t>
+      </w:r>
+      <w:r>
+        <w:t>στις οποίες</w:t>
+      </w:r>
+      <w:r>
+        <w:t xml:space="preserve"> έχει/έχουν</w:t>
+      </w:r>
+      <w:r>
+        <w:t xml:space="preserve"> πρόσβαση</w:t>
+      </w:r>
+      <w:r>
+        <w:t xml:space="preserve"> ένας ή περισσότεροι </w:t>
+      </w:r>
+      <w:proofErr w:type="spellStart"/>
+      <w:r>
+        <w:t>ενεργοποι</w:t>
+      </w:r>
+      <w:r>
+        <w:t>ός</w:t>
+      </w:r>
+      <w:proofErr w:type="spellEnd"/>
+      <w:r>
+        <w:t xml:space="preserve">/οι </w:t>
+      </w:r>
+      <w:r>
+        <w:t>(</w:t>
+      </w:r>
+      <w:r>
+        <w:rPr>
+          <w:lang w:val="en-US"/>
+        </w:rPr>
+        <w:t>actor</w:t>
+      </w:r>
+      <w:r>
+        <w:rPr>
+          <w:lang w:val="en-US"/>
+        </w:rPr>
+        <w:t>s</w:t>
+      </w:r>
+      <w:r>
+        <w:t>)</w:t>
+      </w:r>
+      <w:r>
+        <w:t xml:space="preserve">. Οι λειτουργίες μπορούν να έχουν ως επεκτάσεις </w:t>
+      </w:r>
+      <w:r>
+        <w:t>(&lt;&lt;</w:t>
+      </w:r>
+      <w:r>
+        <w:rPr>
+          <w:lang w:val="en-US"/>
+        </w:rPr>
+        <w:t>extend</w:t>
+      </w:r>
+      <w:r>
+        <w:t>&gt;&gt;)</w:t>
+      </w:r>
+      <w:r>
+        <w:t xml:space="preserve"> ή/και </w:t>
+      </w:r>
+      <w:proofErr w:type="spellStart"/>
+      <w:r>
+        <w:t>εμφολευμένες</w:t>
+      </w:r>
+      <w:proofErr w:type="spellEnd"/>
+      <w:r>
+        <w:t xml:space="preserve"> </w:t>
+      </w:r>
+      <w:r>
+        <w:t xml:space="preserve"> </w:t>
+      </w:r>
+      <w:r>
+        <w:t>(&lt;&lt;</w:t>
+      </w:r>
+      <w:r>
+        <w:rPr>
+          <w:lang w:val="en-US"/>
+        </w:rPr>
+        <w:t>uses</w:t>
+      </w:r>
+      <w:r>
+        <w:t xml:space="preserve">&gt;&gt;) </w:t>
+      </w:r>
+      <w:r>
+        <w:t>άλλες λειτουργίες</w:t>
+      </w:r>
+      <w:r>
+        <w:t xml:space="preserve"> (στη πρώτη φάση αυτές οι σχέσεις δεν παρουσιάζονται)</w:t>
+      </w:r>
+      <w:r>
+        <w:t>.</w:t>
+      </w:r>
+    </w:p>
+    <w:p/>
+    <w:p/>
+    <w:p>
+      <w:pPr>
+        <w:pStyle w:val="ListParagraph"/>
+        <w:numPr>
+          <w:ilvl w:val="2"/>
+          <w:numId w:val="13"/>
+        </w:numPr>
+        <w:rPr>
+          <w:b/>
+          <w:bCs/>
+          <w:sz w:val="28"/>
+          <w:szCs w:val="28"/>
+          <w:lang w:val="en-US"/>
+        </w:rPr>
+      </w:pPr>
+      <w:r>
+        <w:rPr>
+          <w:b/>
+          <w:bCs/>
+          <w:sz w:val="28"/>
+          <w:szCs w:val="28"/>
+        </w:rPr>
+        <w:t xml:space="preserve"> Διάγραμμα Περιπτώσεων Χρήσης</w:t>
+      </w:r>
+    </w:p>
+    <w:p>
+      <w:pPr>
+        <w:pStyle w:val="Subtitle"/>
+        <w:jc w:val="both"/>
+        <w:rPr>
+          <w:lang w:val="en-US"/>
+        </w:rPr>
+      </w:pPr>
+      <w:r>
+        <w:rPr>
+          <w:noProof/>
+          <w:lang w:val="en-US"/>
+        </w:rPr>
+        <w:drawing>
+          <wp:inline distT="0" distB="0" distL="0" distR="0" wp14:anchorId="6425A930" wp14:editId="0D30D276">
+            <wp:extent cx="5619739" cy="4339087"/>
+            <wp:effectExtent l="0" t="0" r="635" b="4445"/>
+            <wp:docPr id="2" name="Picture 2"/>
+            <wp:cNvGraphicFramePr>
+              <a:graphicFrameLocks xmlns:a="http://schemas.openxmlformats.org/drawingml/2006/main" noChangeAspect="1"/>
+            </wp:cNvGraphicFramePr>
+            <a:graphic xmlns:a="http://schemas.openxmlformats.org/drawingml/2006/main">
+              <a:graphicData uri="http://schemas.openxmlformats.org/drawingml/2006/picture">
+                <pic:pic xmlns:pic="http://schemas.openxmlformats.org/drawingml/2006/picture">
+                  <pic:nvPicPr>
+                    <pic:cNvPr id="0" name="Picture 1"/>
+                    <pic:cNvPicPr>
+                      <a:picLocks noChangeAspect="1" noChangeArrowheads="1"/>
+                    </pic:cNvPicPr>
+                  </pic:nvPicPr>
+                  <pic:blipFill>
+                    <a:blip r:embed="rId9">
+                      <a:extLst>
+                        <a:ext uri="{28A0092B-C50C-407E-A947-70E740481C1C}">
+                          <a14:useLocalDpi xmlns:a14="http://schemas.microsoft.com/office/drawing/2010/main" val="0"/>
+                        </a:ext>
+                      </a:extLst>
+                    </a:blip>
+                    <a:srcRect/>
+                    <a:stretch>
+                      <a:fillRect/>
+                    </a:stretch>
+                  </pic:blipFill>
+                  <pic:spPr bwMode="auto">
+                    <a:xfrm>
+                      <a:off x="0" y="0"/>
+                      <a:ext cx="5625344" cy="4343414"/>
+                    </a:xfrm>
+                    <a:prstGeom prst="rect">
+                      <a:avLst/>
+                    </a:prstGeom>
+                    <a:noFill/>
+                    <a:ln>
+                      <a:noFill/>
+                    </a:ln>
+                  </pic:spPr>
+                </pic:pic>
+              </a:graphicData>
+            </a:graphic>
+          </wp:inline>
+        </w:drawing>
+      </w:r>
+    </w:p>
+    <w:p>
+      <w:pPr>
+        <w:pStyle w:val="Quote"/>
+        <w:rPr>
+          <w:sz w:val="20"/>
+          <w:szCs w:val="20"/>
+        </w:rPr>
+      </w:pPr>
+      <w:r>
+        <w:rPr>
+          <w:sz w:val="20"/>
+          <w:szCs w:val="20"/>
+        </w:rPr>
+        <w:t>1</w:t>
+      </w:r>
+      <w:r>
+        <w:rPr>
+          <w:sz w:val="20"/>
+          <w:szCs w:val="20"/>
+          <w:vertAlign w:val="superscript"/>
+        </w:rPr>
+        <w:t>η</w:t>
+      </w:r>
+      <w:r>
+        <w:rPr>
+          <w:sz w:val="20"/>
+          <w:szCs w:val="20"/>
+        </w:rPr>
+        <w:t xml:space="preserve"> έκδοση διαγράμματος περιπτώσεων χρήσης</w:t>
+      </w:r>
+    </w:p>
+    <w:p>
+      <w:pPr>
+        <w:pStyle w:val="ListParagraph"/>
+        <w:numPr>
+          <w:ilvl w:val="2"/>
+          <w:numId w:val="13"/>
+        </w:numPr>
+        <w:rPr>
+          <w:b/>
+          <w:bCs/>
+          <w:sz w:val="28"/>
+          <w:szCs w:val="28"/>
+          <w:lang w:val="en-US"/>
+        </w:rPr>
+      </w:pPr>
+      <w:r>
+        <w:rPr>
+          <w:b/>
+          <w:bCs/>
+          <w:sz w:val="28"/>
+          <w:szCs w:val="28"/>
+        </w:rPr>
+        <w:lastRenderedPageBreak/>
+        <w:t xml:space="preserve">Διάγραμμα </w:t>
+      </w:r>
+      <w:r>
+        <w:rPr>
+          <w:b/>
+          <w:bCs/>
+          <w:sz w:val="28"/>
+          <w:szCs w:val="28"/>
+        </w:rPr>
+        <w:t>Τάξεων</w:t>
+      </w:r>
+    </w:p>
+    <w:p>
+      <w:pPr>
+        <w:jc w:val="center"/>
+      </w:pPr>
+      <w:r>
+        <w:rPr>
+          <w:b/>
+          <w:bCs/>
+          <w:noProof/>
+          <w:sz w:val="28"/>
+          <w:szCs w:val="28"/>
+        </w:rPr>
+        <w:drawing>
+          <wp:inline distT="0" distB="0" distL="0" distR="0" wp14:anchorId="6B773F66" wp14:editId="58C80C7C">
+            <wp:extent cx="5939790" cy="4587875"/>
+            <wp:effectExtent l="0" t="0" r="3810" b="3175"/>
+            <wp:docPr id="5" name="Picture 5" descr="A picture containing text, diagram, line, screenshot&#10;&#10;Description automatically generated"/>
+            <wp:cNvGraphicFramePr>
+              <a:graphicFrameLocks xmlns:a="http://schemas.openxmlformats.org/drawingml/2006/main" noChangeAspect="1"/>
+            </wp:cNvGraphicFramePr>
+            <a:graphic xmlns:a="http://schemas.openxmlformats.org/drawingml/2006/main">
+              <a:graphicData uri="http://schemas.openxmlformats.org/drawingml/2006/picture">
+                <pic:pic xmlns:pic="http://schemas.openxmlformats.org/drawingml/2006/picture">
+                  <pic:nvPicPr>
+                    <pic:cNvPr id="5" name="Picture 5" descr="A picture containing text, diagram, line, screenshot&#10;&#10;Description automatically generated"/>
+                    <pic:cNvPicPr>
+                      <a:picLocks noChangeAspect="1" noChangeArrowheads="1"/>
+                    </pic:cNvPicPr>
+                  </pic:nvPicPr>
+                  <pic:blipFill>
+                    <a:blip r:embed="rId10">
+                      <a:extLst>
+                        <a:ext uri="{28A0092B-C50C-407E-A947-70E740481C1C}">
+                          <a14:useLocalDpi xmlns:a14="http://schemas.microsoft.com/office/drawing/2010/main" val="0"/>
+                        </a:ext>
+                      </a:extLst>
+                    </a:blip>
+                    <a:srcRect/>
+                    <a:stretch>
+                      <a:fillRect/>
+                    </a:stretch>
+                  </pic:blipFill>
+                  <pic:spPr bwMode="auto">
+                    <a:xfrm>
+                      <a:off x="0" y="0"/>
+                      <a:ext cx="5939790" cy="4587875"/>
+                    </a:xfrm>
+                    <a:prstGeom prst="rect">
+                      <a:avLst/>
+                    </a:prstGeom>
+                    <a:noFill/>
+                    <a:ln>
+                      <a:noFill/>
+                    </a:ln>
+                  </pic:spPr>
+                </pic:pic>
+              </a:graphicData>
+            </a:graphic>
+          </wp:inline>
+        </w:drawing>
+      </w:r>
+    </w:p>
+    <w:p>
+      <w:pPr>
+        <w:pStyle w:val="Quote"/>
+        <w:rPr>
+          <w:sz w:val="20"/>
+          <w:szCs w:val="20"/>
+        </w:rPr>
+      </w:pPr>
+      <w:r>
+        <w:rPr>
+          <w:sz w:val="20"/>
+          <w:szCs w:val="20"/>
+        </w:rPr>
+        <w:t>1</w:t>
+      </w:r>
+      <w:r>
+        <w:rPr>
+          <w:sz w:val="20"/>
+          <w:szCs w:val="20"/>
+          <w:vertAlign w:val="superscript"/>
+        </w:rPr>
+        <w:t>η</w:t>
+      </w:r>
+      <w:r>
+        <w:rPr>
+          <w:sz w:val="20"/>
+          <w:szCs w:val="20"/>
+        </w:rPr>
+        <w:t xml:space="preserve"> έκδοση διαγράμματος </w:t>
+      </w:r>
+      <w:r>
+        <w:rPr>
+          <w:sz w:val="20"/>
+          <w:szCs w:val="20"/>
+        </w:rPr>
+        <w:t>τάξεων</w:t>
+      </w:r>
+    </w:p>
+    <w:p>
+      <w:pPr>
+        <w:jc w:val="center"/>
+      </w:pPr>
+    </w:p>
+    <w:p/>
+    <w:p/>
+    <w:p/>
+    <w:p/>
+    <w:p/>
+    <w:p/>
+    <w:p/>
+    <w:p/>
+    <w:p/>
+    <w:p/>
+    <w:p/>
+    <w:p/>
+    <w:p/>
+    <w:p/>
+    <w:p/>
+    <w:p>
+      <w:pPr>
+        <w:ind w:left="360"/>
+        <w:jc w:val="center"/>
+        <w:rPr>
+          <w:b/>
+          <w:bCs/>
+          <w:sz w:val="40"/>
+          <w:szCs w:val="40"/>
+          <w:u w:val="single"/>
+        </w:rPr>
+      </w:pPr>
+      <w:r>
+        <w:rPr>
+          <w:b/>
+          <w:bCs/>
+          <w:sz w:val="40"/>
+          <w:szCs w:val="40"/>
+          <w:u w:val="single"/>
+        </w:rPr>
+        <w:lastRenderedPageBreak/>
+        <w:t>4</w:t>
+      </w:r>
+      <w:r>
+        <w:rPr>
+          <w:b/>
+          <w:bCs/>
+          <w:sz w:val="40"/>
+          <w:szCs w:val="40"/>
+          <w:u w:val="single"/>
+        </w:rPr>
+        <w:t>.</w:t>
+      </w:r>
+      <w:r>
+        <w:rPr>
+          <w:b/>
+          <w:bCs/>
+          <w:sz w:val="40"/>
+          <w:szCs w:val="40"/>
+          <w:u w:val="single"/>
+        </w:rPr>
+        <w:t xml:space="preserve">Φάση : </w:t>
+      </w:r>
+      <w:r>
+        <w:rPr>
+          <w:b/>
+          <w:bCs/>
+          <w:sz w:val="40"/>
+          <w:szCs w:val="40"/>
+          <w:u w:val="single"/>
+        </w:rPr>
+        <w:t>Εκπόνηση Μελέτης</w:t>
+      </w:r>
+      <w:r>
+        <w:rPr>
+          <w:b/>
+          <w:bCs/>
+          <w:sz w:val="40"/>
+          <w:szCs w:val="40"/>
+          <w:u w:val="single"/>
+        </w:rPr>
+        <w:t xml:space="preserve"> (</w:t>
+      </w:r>
+      <w:r>
+        <w:rPr>
+          <w:b/>
+          <w:bCs/>
+          <w:sz w:val="40"/>
+          <w:szCs w:val="40"/>
+          <w:u w:val="single"/>
+          <w:lang w:val="en-US"/>
+        </w:rPr>
+        <w:t>Elaboration</w:t>
+      </w:r>
+      <w:r>
+        <w:rPr>
+          <w:b/>
+          <w:bCs/>
+          <w:sz w:val="40"/>
+          <w:szCs w:val="40"/>
+          <w:u w:val="single"/>
+        </w:rPr>
+        <w:t>)</w:t>
+      </w:r>
+    </w:p>
+    <w:p>
+      <w:pPr>
+        <w:ind w:left="360"/>
+        <w:jc w:val="center"/>
+        <w:rPr>
+          <w:b/>
+          <w:bCs/>
+          <w:sz w:val="40"/>
+          <w:szCs w:val="40"/>
+          <w:u w:val="single"/>
+        </w:rPr>
+      </w:pPr>
+    </w:p>
+    <w:p/>
+    <w:p>
+      <w:pPr>
+        <w:pStyle w:val="ListParagraph"/>
+        <w:numPr>
+          <w:ilvl w:val="1"/>
+          <w:numId w:val="19"/>
+        </w:numPr>
+        <w:rPr>
+          <w:b/>
+          <w:bCs/>
+          <w:sz w:val="32"/>
+          <w:szCs w:val="32"/>
+          <w:lang w:val="en-US"/>
+        </w:rPr>
+      </w:pPr>
+      <w:r>
+        <w:rPr>
+          <w:b/>
+          <w:bCs/>
+          <w:sz w:val="32"/>
+          <w:szCs w:val="32"/>
+        </w:rPr>
+        <w:t xml:space="preserve">Ανάλυση-Σχεδιασμός </w:t>
+      </w:r>
+    </w:p>
+    <w:p>
+      <w:pPr>
+        <w:rPr>
+          <w:lang w:val="en-US"/>
+        </w:rPr>
+      </w:pPr>
+      <w:r>
+        <w:t xml:space="preserve">Σε αυτή τη φάση παρουσιάζουμε </w:t>
+      </w:r>
+      <w:r>
+        <w:t xml:space="preserve">τις δεύτερες εκδόσεις των παραπάνω διαγραμμάτων οι οποίες προέκυψαν </w:t>
+      </w:r>
+      <w:r>
+        <w:t>κατά τη φάση εκπόνησης μελέτης του λογισμικού. Παρουσιάζονται επίσης οι αρχικές εκδόσεις των εξής διαγραμμάτων</w:t>
+      </w:r>
+      <w:r>
+        <w:rPr>
+          <w:lang w:val="en-US"/>
+        </w:rPr>
+        <w:t>:</w:t>
+      </w:r>
+    </w:p>
+    <w:p>
+      <w:pPr>
+        <w:rPr>
+          <w:lang w:val="en-US"/>
+        </w:rPr>
+      </w:pPr>
+    </w:p>
+    <w:p>
+      <w:pPr>
+        <w:pStyle w:val="ListParagraph"/>
+        <w:numPr>
+          <w:ilvl w:val="0"/>
+          <w:numId w:val="20"/>
+        </w:numPr>
+      </w:pPr>
+      <w:r>
+        <w:t>Διάγραμμα Αντικειμένων</w:t>
+      </w:r>
+    </w:p>
+    <w:p>
+      <w:pPr>
+        <w:pStyle w:val="ListParagraph"/>
+        <w:numPr>
+          <w:ilvl w:val="0"/>
+          <w:numId w:val="20"/>
+        </w:numPr>
+      </w:pPr>
+      <w:r>
+        <w:t>Διάγραμμα</w:t>
+      </w:r>
+      <w:r>
+        <w:t xml:space="preserve"> Συνεργασίας</w:t>
+      </w:r>
+    </w:p>
+    <w:p>
+      <w:pPr>
+        <w:pStyle w:val="ListParagraph"/>
+        <w:numPr>
+          <w:ilvl w:val="0"/>
+          <w:numId w:val="20"/>
+        </w:numPr>
+      </w:pPr>
+      <w:r>
+        <w:t>Διάγραμμα</w:t>
+      </w:r>
+      <w:r>
+        <w:t xml:space="preserve"> Σειράς</w:t>
+      </w:r>
+    </w:p>
+    <w:p>
+      <w:pPr>
+        <w:pStyle w:val="ListParagraph"/>
+        <w:numPr>
+          <w:ilvl w:val="0"/>
+          <w:numId w:val="20"/>
+        </w:numPr>
+      </w:pPr>
+      <w:r>
+        <w:t>Διάγραμμα</w:t>
+      </w:r>
+      <w:r>
+        <w:t xml:space="preserve"> Δραστηριοτήτων</w:t>
+      </w:r>
+    </w:p>
+    <w:p>
+      <w:pPr>
+        <w:pStyle w:val="ListParagraph"/>
+        <w:numPr>
+          <w:ilvl w:val="0"/>
+          <w:numId w:val="20"/>
+        </w:numPr>
+      </w:pPr>
+      <w:r>
+        <w:t>Διάγραμμα</w:t>
+      </w:r>
+      <w:r>
+        <w:t xml:space="preserve"> Καταστάσεων</w:t>
+      </w:r>
+    </w:p>
+    <w:p>
+      <w:pPr>
+        <w:pStyle w:val="ListParagraph"/>
+        <w:numPr>
+          <w:ilvl w:val="0"/>
+          <w:numId w:val="20"/>
+        </w:numPr>
+      </w:pPr>
+      <w:r>
+        <w:t>Διάγραμμα</w:t>
+      </w:r>
+      <w:r>
+        <w:t xml:space="preserve"> Εξαρτημάτων</w:t>
+      </w:r>
+    </w:p>
+    <w:p>
+      <w:pPr>
+        <w:pStyle w:val="ListParagraph"/>
+        <w:numPr>
+          <w:ilvl w:val="0"/>
+          <w:numId w:val="20"/>
+        </w:numPr>
+      </w:pPr>
+      <w:r>
+        <w:t>Διάγραμμα</w:t>
+      </w:r>
+      <w:r>
+        <w:t xml:space="preserve"> Διανομής</w:t>
+      </w:r>
+    </w:p>
+    <w:p/>
+    <w:p/>
+    <w:p>
+      <w:pPr>
+        <w:pStyle w:val="ListParagraph"/>
+        <w:numPr>
+          <w:ilvl w:val="2"/>
+          <w:numId w:val="19"/>
+        </w:numPr>
+        <w:rPr>
+          <w:b/>
+          <w:bCs/>
+          <w:sz w:val="28"/>
+          <w:szCs w:val="28"/>
+        </w:rPr>
+      </w:pPr>
+      <w:r>
+        <w:rPr>
+          <w:b/>
+          <w:bCs/>
+          <w:sz w:val="28"/>
+          <w:szCs w:val="28"/>
+        </w:rPr>
+        <w:t>Διάγραμμα Περιπτώσεων Χρήσης (2</w:t>
+      </w:r>
+      <w:r>
+        <w:rPr>
+          <w:b/>
+          <w:bCs/>
+          <w:sz w:val="28"/>
+          <w:szCs w:val="28"/>
+          <w:vertAlign w:val="superscript"/>
+        </w:rPr>
+        <w:t>η</w:t>
+      </w:r>
+      <w:r>
+        <w:rPr>
+          <w:b/>
+          <w:bCs/>
+          <w:sz w:val="28"/>
+          <w:szCs w:val="28"/>
+        </w:rPr>
+        <w:t xml:space="preserve"> έκδοση)</w:t>
+      </w:r>
+    </w:p>
+    <w:p>
+      <w:pPr>
+        <w:rPr>
+          <w:b/>
+          <w:bCs/>
+          <w:sz w:val="32"/>
+          <w:szCs w:val="32"/>
+        </w:rPr>
+      </w:pPr>
+    </w:p>
+    <w:p>
+      <w:pPr>
+        <w:rPr>
+          <w:b/>
+          <w:bCs/>
+          <w:sz w:val="32"/>
+          <w:szCs w:val="32"/>
+        </w:rPr>
+      </w:pPr>
+    </w:p>
+    <w:p>
+      <w:pPr>
+        <w:pStyle w:val="ListParagraph"/>
+        <w:rPr>
+          <w:b/>
+          <w:bCs/>
+          <w:sz w:val="32"/>
+          <w:szCs w:val="32"/>
+        </w:rPr>
+      </w:pPr>
+    </w:p>
+    <w:p>
+      <w:pPr>
+        <w:pStyle w:val="ListParagraph"/>
+        <w:rPr>
+          <w:b/>
+          <w:bCs/>
+          <w:sz w:val="32"/>
+          <w:szCs w:val="32"/>
+        </w:rPr>
+      </w:pPr>
+    </w:p>
+    <w:p>
+      <w:pPr>
+        <w:pStyle w:val="ListParagraph"/>
+        <w:rPr>
+          <w:b/>
+          <w:bCs/>
+          <w:sz w:val="32"/>
+          <w:szCs w:val="32"/>
+        </w:rPr>
+      </w:pPr>
+    </w:p>
+    <w:p>
+      <w:pPr>
+        <w:pStyle w:val="ListParagraph"/>
+        <w:rPr>
+          <w:b/>
+          <w:bCs/>
+          <w:sz w:val="32"/>
+          <w:szCs w:val="32"/>
+        </w:rPr>
+      </w:pPr>
+    </w:p>
+    <w:p>
+      <w:pPr>
+        <w:pStyle w:val="ListParagraph"/>
+        <w:rPr>
+          <w:b/>
+          <w:bCs/>
+          <w:sz w:val="32"/>
+          <w:szCs w:val="32"/>
+        </w:rPr>
+      </w:pPr>
+    </w:p>
+    <w:p>
+      <w:pPr>
+        <w:pStyle w:val="ListParagraph"/>
+        <w:rPr>
+          <w:b/>
+          <w:bCs/>
+          <w:sz w:val="32"/>
+          <w:szCs w:val="32"/>
+        </w:rPr>
+      </w:pPr>
+    </w:p>
+    <w:p>
+      <w:pPr>
+        <w:pStyle w:val="ListParagraph"/>
+        <w:rPr>
+          <w:b/>
+          <w:bCs/>
+          <w:sz w:val="32"/>
+          <w:szCs w:val="32"/>
+        </w:rPr>
+      </w:pPr>
+    </w:p>
+    <w:p>
+      <w:pPr>
+        <w:pStyle w:val="ListParagraph"/>
+        <w:rPr>
+          <w:b/>
+          <w:bCs/>
+          <w:sz w:val="32"/>
+          <w:szCs w:val="32"/>
+        </w:rPr>
+      </w:pPr>
+    </w:p>
+    <w:p>
+      <w:pPr>
+        <w:pStyle w:val="ListParagraph"/>
+        <w:rPr>
+          <w:b/>
+          <w:bCs/>
+          <w:sz w:val="32"/>
+          <w:szCs w:val="32"/>
+        </w:rPr>
+      </w:pPr>
+    </w:p>
+    <w:p>
+      <w:pPr>
+        <w:pStyle w:val="ListParagraph"/>
+        <w:rPr>
+          <w:b/>
+          <w:bCs/>
+          <w:sz w:val="32"/>
+          <w:szCs w:val="32"/>
+        </w:rPr>
+      </w:pPr>
+    </w:p>
+    <w:p>
+      <w:pPr>
+        <w:pStyle w:val="ListParagraph"/>
+        <w:rPr>
+          <w:b/>
+          <w:bCs/>
+          <w:sz w:val="32"/>
+          <w:szCs w:val="32"/>
+        </w:rPr>
+      </w:pPr>
+    </w:p>
+    <w:p>
+      <w:pPr>
+        <w:pStyle w:val="ListParagraph"/>
+        <w:rPr>
+          <w:b/>
+          <w:bCs/>
+          <w:sz w:val="32"/>
+          <w:szCs w:val="32"/>
+        </w:rPr>
+      </w:pPr>
+    </w:p>
+    <w:p>
+      <w:pPr>
+        <w:pStyle w:val="ListParagraph"/>
+        <w:rPr>
+          <w:b/>
+          <w:bCs/>
+          <w:sz w:val="32"/>
+          <w:szCs w:val="32"/>
+        </w:rPr>
+      </w:pPr>
+    </w:p>
+    <w:p>
+      <w:pPr>
+        <w:pStyle w:val="ListParagraph"/>
+        <w:rPr>
+          <w:b/>
+          <w:bCs/>
+          <w:sz w:val="32"/>
+          <w:szCs w:val="32"/>
+        </w:rPr>
+      </w:pPr>
+    </w:p>
+    <w:p>
+      <w:pPr>
+        <w:pStyle w:val="ListParagraph"/>
+        <w:rPr>
+          <w:b/>
+          <w:bCs/>
+          <w:sz w:val="32"/>
+          <w:szCs w:val="32"/>
+        </w:rPr>
+      </w:pPr>
+    </w:p>
+    <w:p>
+      <w:pPr>
+        <w:pStyle w:val="ListParagraph"/>
+        <w:rPr>
+          <w:b/>
+          <w:bCs/>
+          <w:sz w:val="32"/>
+          <w:szCs w:val="32"/>
+        </w:rPr>
+      </w:pPr>
+    </w:p>
+    <w:p>
+      <w:pPr>
+        <w:pStyle w:val="ListParagraph"/>
+        <w:rPr>
+          <w:b/>
+          <w:bCs/>
+          <w:sz w:val="32"/>
+          <w:szCs w:val="32"/>
+        </w:rPr>
+      </w:pPr>
+    </w:p>
+    <w:p>
+      <w:pPr>
+        <w:pStyle w:val="ListParagraph"/>
+        <w:rPr>
+          <w:b/>
+          <w:bCs/>
+          <w:sz w:val="32"/>
+          <w:szCs w:val="32"/>
+        </w:rPr>
+      </w:pPr>
+    </w:p>
+    <w:p>
+      <w:pPr>
+        <w:pStyle w:val="ListParagraph"/>
+        <w:numPr>
+          <w:ilvl w:val="2"/>
+          <w:numId w:val="19"/>
+        </w:numPr>
+        <w:rPr>
+          <w:b/>
+          <w:bCs/>
+          <w:sz w:val="28"/>
+          <w:szCs w:val="28"/>
+          <w:lang w:val="en-US"/>
+        </w:rPr>
+      </w:pPr>
+      <w:r>
+        <w:rPr>
+          <w:b/>
+          <w:bCs/>
+          <w:sz w:val="28"/>
+          <w:szCs w:val="28"/>
+        </w:rPr>
+        <w:lastRenderedPageBreak/>
+        <w:t xml:space="preserve">Διάγραμμα </w:t>
+      </w:r>
+      <w:r>
+        <w:rPr>
+          <w:b/>
+          <w:bCs/>
+          <w:sz w:val="28"/>
+          <w:szCs w:val="28"/>
+        </w:rPr>
+        <w:t>Τάξεων</w:t>
+      </w:r>
+      <w:r>
+        <w:rPr>
+          <w:b/>
+          <w:bCs/>
+          <w:sz w:val="28"/>
+          <w:szCs w:val="28"/>
+        </w:rPr>
+        <w:t xml:space="preserve"> </w:t>
+      </w:r>
+      <w:r>
+        <w:rPr>
+          <w:b/>
+          <w:bCs/>
+          <w:sz w:val="28"/>
+          <w:szCs w:val="28"/>
+        </w:rPr>
+        <w:t>(2</w:t>
+      </w:r>
+      <w:r>
+        <w:rPr>
+          <w:b/>
+          <w:bCs/>
+          <w:sz w:val="28"/>
+          <w:szCs w:val="28"/>
+          <w:vertAlign w:val="superscript"/>
+        </w:rPr>
+        <w:t>η</w:t>
+      </w:r>
+      <w:r>
+        <w:rPr>
+          <w:b/>
+          <w:bCs/>
+          <w:sz w:val="28"/>
+          <w:szCs w:val="28"/>
+        </w:rPr>
+        <w:t xml:space="preserve"> έκδοση)</w:t>
+      </w:r>
+    </w:p>
+    <w:p>
+      <w:pPr>
+        <w:pStyle w:val="ListParagraph"/>
+        <w:rPr>
+          <w:b/>
+          <w:bCs/>
+          <w:sz w:val="28"/>
+          <w:szCs w:val="28"/>
+          <w:lang w:val="en-US"/>
+        </w:rPr>
+      </w:pPr>
+    </w:p>
+    <w:p>
+      <w:pPr>
+        <w:pStyle w:val="ListParagraph"/>
+        <w:rPr>
+          <w:b/>
+          <w:bCs/>
+          <w:sz w:val="28"/>
+          <w:szCs w:val="28"/>
+          <w:lang w:val="en-US"/>
+        </w:rPr>
+      </w:pPr>
+      <w:r>
+        <w:rPr>
+          <w:b/>
+          <w:bCs/>
+          <w:noProof/>
+          <w:sz w:val="32"/>
+          <w:szCs w:val="32"/>
+        </w:rPr>
+        <w:drawing>
+          <wp:anchor distT="0" distB="0" distL="114300" distR="114300" simplePos="0" relativeHeight="251658240" behindDoc="0" locked="0" layoutInCell="1" allowOverlap="1" wp14:anchorId="60EA1D59" wp14:editId="444E5CAA">
+            <wp:simplePos x="0" y="0"/>
+            <wp:positionH relativeFrom="column">
+              <wp:posOffset>293508</wp:posOffset>
+            </wp:positionH>
+            <wp:positionV relativeFrom="paragraph">
+              <wp:posOffset>0</wp:posOffset>
+            </wp:positionV>
+            <wp:extent cx="5847179" cy="4516341"/>
+            <wp:effectExtent l="0" t="0" r="1270" b="0"/>
+            <wp:wrapSquare wrapText="bothSides"/>
+            <wp:docPr id="7" name="Picture 7" descr="A picture containing text, diagram, line, parallel&#10;&#10;Description automatically generated"/>
+            <wp:cNvGraphicFramePr>
+              <a:graphicFrameLocks xmlns:a="http://schemas.openxmlformats.org/drawingml/2006/main" noChangeAspect="1"/>
+            </wp:cNvGraphicFramePr>
+            <a:graphic xmlns:a="http://schemas.openxmlformats.org/drawingml/2006/main">
+              <a:graphicData uri="http://schemas.openxmlformats.org/drawingml/2006/picture">
+                <pic:pic xmlns:pic="http://schemas.openxmlformats.org/drawingml/2006/picture">
+                  <pic:nvPicPr>
+                    <pic:cNvPr id="7" name="Picture 7" descr="A picture containing text, diagram, line, parallel&#10;&#10;Description automatically generated"/>
+                    <pic:cNvPicPr>
+                      <a:picLocks noChangeAspect="1" noChangeArrowheads="1"/>
+                    </pic:cNvPicPr>
+                  </pic:nvPicPr>
+                  <pic:blipFill>
+                    <a:blip r:embed="rId11">
+                      <a:extLst>
+                        <a:ext uri="{28A0092B-C50C-407E-A947-70E740481C1C}">
+                          <a14:useLocalDpi xmlns:a14="http://schemas.microsoft.com/office/drawing/2010/main" val="0"/>
+                        </a:ext>
+                      </a:extLst>
+                    </a:blip>
+                    <a:srcRect/>
+                    <a:stretch>
+                      <a:fillRect/>
+                    </a:stretch>
+                  </pic:blipFill>
+                  <pic:spPr bwMode="auto">
+                    <a:xfrm>
+                      <a:off x="0" y="0"/>
+                      <a:ext cx="5847179" cy="4516341"/>
+                    </a:xfrm>
+                    <a:prstGeom prst="rect">
+                      <a:avLst/>
+                    </a:prstGeom>
+                    <a:noFill/>
+                    <a:ln>
+                      <a:noFill/>
+                    </a:ln>
+                  </pic:spPr>
+                </pic:pic>
+              </a:graphicData>
+            </a:graphic>
+          </wp:anchor>
+        </w:drawing>
+      </w:r>
+    </w:p>
+    <w:p>
+      <w:pPr>
+        <w:pStyle w:val="Quote"/>
+        <w:rPr>
+          <w:sz w:val="20"/>
+          <w:szCs w:val="20"/>
+        </w:rPr>
+      </w:pPr>
+      <w:r>
+        <w:rPr>
+          <w:sz w:val="20"/>
+          <w:szCs w:val="20"/>
+        </w:rPr>
+        <w:t>2</w:t>
+      </w:r>
+      <w:r>
+        <w:rPr>
+          <w:sz w:val="20"/>
+          <w:szCs w:val="20"/>
+          <w:vertAlign w:val="superscript"/>
+        </w:rPr>
+        <w:t>η</w:t>
+      </w:r>
+      <w:r>
+        <w:rPr>
+          <w:sz w:val="20"/>
+          <w:szCs w:val="20"/>
+        </w:rPr>
+        <w:t xml:space="preserve"> έκδοση διαγράμματος </w:t>
+      </w:r>
+      <w:r>
+        <w:rPr>
+          <w:sz w:val="20"/>
+          <w:szCs w:val="20"/>
+        </w:rPr>
+        <w:t>τάξεων</w:t>
+      </w:r>
+    </w:p>
+    <w:p>
+      <w:pPr>
+        <w:rPr>
+          <w:b/>
+          <w:bCs/>
+          <w:sz w:val="28"/>
+          <w:szCs w:val="28"/>
+        </w:rPr>
+      </w:pPr>
+      <w:r>
+        <w:rPr>
+          <w:b/>
+          <w:bCs/>
+          <w:sz w:val="28"/>
+          <w:szCs w:val="28"/>
+        </w:rPr>
+        <w:t xml:space="preserve"> </w:t>
+      </w:r>
+    </w:p>
+    <w:p>
+      <w:pPr>
+        <w:pStyle w:val="ListParagraph"/>
+        <w:numPr>
+          <w:ilvl w:val="2"/>
+          <w:numId w:val="19"/>
+        </w:numPr>
+        <w:rPr>
+          <w:b/>
+          <w:bCs/>
+          <w:sz w:val="28"/>
+          <w:szCs w:val="28"/>
+          <w:lang w:val="en-US"/>
+        </w:rPr>
+      </w:pPr>
+      <w:r>
+        <w:rPr>
+          <w:b/>
+          <w:bCs/>
+          <w:sz w:val="28"/>
+          <w:szCs w:val="28"/>
+        </w:rPr>
+        <w:t xml:space="preserve"> </w:t>
+      </w:r>
+    </w:p>
+    <w:p>
+      <w:pPr>
+        <w:pStyle w:val="ListParagraph"/>
+        <w:numPr>
+          <w:ilvl w:val="2"/>
+          <w:numId w:val="19"/>
+        </w:numPr>
+        <w:rPr>
+          <w:b/>
+          <w:bCs/>
+          <w:sz w:val="28"/>
+          <w:szCs w:val="28"/>
+          <w:lang w:val="en-US"/>
+        </w:rPr>
+      </w:pPr>
+      <w:r>
+        <w:rPr>
+          <w:b/>
+          <w:bCs/>
+          <w:sz w:val="28"/>
+          <w:szCs w:val="28"/>
+        </w:rPr>
+        <w:t xml:space="preserve"> </w:t>
+      </w:r>
+    </w:p>
+    <w:p>
+      <w:pPr>
+        <w:pStyle w:val="ListParagraph"/>
+        <w:numPr>
+          <w:ilvl w:val="2"/>
+          <w:numId w:val="19"/>
+        </w:numPr>
+        <w:rPr>
+          <w:b/>
+          <w:bCs/>
+          <w:sz w:val="28"/>
+          <w:szCs w:val="28"/>
+          <w:lang w:val="en-US"/>
+        </w:rPr>
+      </w:pPr>
+      <w:r>
+        <w:rPr>
+          <w:b/>
+          <w:bCs/>
+          <w:sz w:val="28"/>
+          <w:szCs w:val="28"/>
+        </w:rPr>
+        <w:t xml:space="preserve"> </w:t>
+      </w:r>
+    </w:p>
+    <w:p>
+      <w:pPr>
+        <w:pStyle w:val="ListParagraph"/>
+        <w:numPr>
+          <w:ilvl w:val="2"/>
+          <w:numId w:val="19"/>
+        </w:numPr>
+        <w:rPr>
+          <w:b/>
+          <w:bCs/>
+          <w:sz w:val="28"/>
+          <w:szCs w:val="28"/>
+          <w:lang w:val="en-US"/>
+        </w:rPr>
+      </w:pPr>
+      <w:r>
+        <w:rPr>
+          <w:b/>
+          <w:bCs/>
+          <w:sz w:val="28"/>
+          <w:szCs w:val="28"/>
+        </w:rPr>
+        <w:t xml:space="preserve"> </w:t>
+      </w:r>
+    </w:p>
+    <w:p>
+      <w:pPr>
+        <w:pStyle w:val="ListParagraph"/>
+        <w:numPr>
+          <w:ilvl w:val="2"/>
+          <w:numId w:val="19"/>
+        </w:numPr>
+        <w:rPr>
+          <w:b/>
+          <w:bCs/>
+          <w:sz w:val="28"/>
+          <w:szCs w:val="28"/>
+          <w:lang w:val="en-US"/>
+        </w:rPr>
+      </w:pPr>
+      <w:r>
+        <w:rPr>
+          <w:b/>
+          <w:bCs/>
+          <w:sz w:val="28"/>
+          <w:szCs w:val="28"/>
+        </w:rPr>
+        <w:t xml:space="preserve"> </w:t>
+      </w:r>
+    </w:p>
+    <w:p>
+      <w:pPr>
+        <w:pStyle w:val="ListParagraph"/>
+        <w:numPr>
+          <w:ilvl w:val="2"/>
+          <w:numId w:val="19"/>
+        </w:numPr>
+        <w:rPr>
+          <w:b/>
+          <w:bCs/>
+          <w:sz w:val="28"/>
+          <w:szCs w:val="28"/>
+          <w:lang w:val="en-US"/>
+        </w:rPr>
+      </w:pPr>
+      <w:r>
+        <w:rPr>
+          <w:b/>
+          <w:bCs/>
+          <w:sz w:val="28"/>
+          <w:szCs w:val="28"/>
+        </w:rPr>
+        <w:t xml:space="preserve"> </w:t>
+      </w:r>
+    </w:p>
+    <w:p>
+      <w:pPr>
+        <w:pStyle w:val="ListParagraph"/>
+        <w:numPr>
+          <w:ilvl w:val="2"/>
+          <w:numId w:val="19"/>
+        </w:numPr>
+        <w:rPr>
+          <w:b/>
+          <w:bCs/>
+          <w:sz w:val="28"/>
+          <w:szCs w:val="28"/>
+          <w:lang w:val="en-US"/>
+        </w:rPr>
+      </w:pPr>
+    </w:p>
+    <w:p/>
+    <w:p>
+      <w:pPr>
+        <w:pStyle w:val="ListParagraph"/>
+        <w:numPr>
+          <w:ilvl w:val="1"/>
+          <w:numId w:val="19"/>
+        </w:numPr>
+        <w:rPr>
+          <w:b/>
+          <w:bCs/>
+          <w:sz w:val="32"/>
+          <w:szCs w:val="32"/>
+          <w:lang w:val="en-US"/>
+        </w:rPr>
+      </w:pPr>
+      <w:r>
+        <w:rPr>
+          <w:b/>
+          <w:bCs/>
+          <w:sz w:val="32"/>
+          <w:szCs w:val="32"/>
+        </w:rPr>
+        <w:t>Υλοποίηση</w:t>
+      </w:r>
+      <w:r>
+        <w:rPr>
+          <w:b/>
+          <w:bCs/>
+          <w:sz w:val="32"/>
+          <w:szCs w:val="32"/>
+        </w:rPr>
+        <w:t>-Έλεγχος</w:t>
+      </w:r>
+    </w:p>
+    <w:p>
+      <w:pPr>
+        <w:pStyle w:val="ListParagraph"/>
+        <w:rPr>
+          <w:b/>
+          <w:bCs/>
+          <w:sz w:val="32"/>
+          <w:szCs w:val="32"/>
+          <w:lang w:val="en-US"/>
+        </w:rPr>
+      </w:pPr>
+    </w:p>
+    <w:p>
+      <w:pPr>
+        <w:pStyle w:val="ListParagraph"/>
+        <w:numPr>
+          <w:ilvl w:val="2"/>
+          <w:numId w:val="19"/>
+        </w:numPr>
+        <w:rPr>
+          <w:b/>
+          <w:bCs/>
+          <w:sz w:val="28"/>
+          <w:szCs w:val="28"/>
+          <w:lang w:val="en-US"/>
+        </w:rPr>
+      </w:pPr>
+      <w:r>
+        <w:rPr>
+          <w:b/>
+          <w:bCs/>
+          <w:sz w:val="28"/>
+          <w:szCs w:val="28"/>
+        </w:rPr>
+        <w:t xml:space="preserve"> </w:t>
+      </w:r>
+    </w:p>
+    <w:p>
+      <w:pPr>
+        <w:pStyle w:val="ListParagraph"/>
+        <w:numPr>
+          <w:ilvl w:val="2"/>
+          <w:numId w:val="19"/>
+        </w:numPr>
+        <w:rPr>
+          <w:b/>
+          <w:bCs/>
+          <w:sz w:val="28"/>
+          <w:szCs w:val="28"/>
+          <w:lang w:val="en-US"/>
+        </w:rPr>
+      </w:pPr>
+    </w:p>
+    <w:p/>
+    <w:p>
+      <w:pPr>
+        <w:ind w:left="360"/>
+        <w:jc w:val="center"/>
+        <w:rPr>
+          <w:b/>
+          <w:bCs/>
+          <w:sz w:val="40"/>
+          <w:szCs w:val="40"/>
+          <w:u w:val="single"/>
+        </w:rPr>
+      </w:pPr>
+      <w:r>
+        <w:rPr>
+          <w:b/>
+          <w:bCs/>
+          <w:sz w:val="40"/>
+          <w:szCs w:val="40"/>
+          <w:u w:val="single"/>
+        </w:rPr>
+        <w:t>5</w:t>
+      </w:r>
+      <w:r>
+        <w:rPr>
+          <w:b/>
+          <w:bCs/>
+          <w:sz w:val="40"/>
+          <w:szCs w:val="40"/>
+          <w:u w:val="single"/>
+        </w:rPr>
+        <w:t>.</w:t>
+      </w:r>
+      <w:r>
+        <w:rPr>
+          <w:b/>
+          <w:bCs/>
+          <w:sz w:val="40"/>
+          <w:szCs w:val="40"/>
+          <w:u w:val="single"/>
+        </w:rPr>
+        <w:t xml:space="preserve">Φάση: </w:t>
+      </w:r>
+      <w:r>
+        <w:rPr>
+          <w:b/>
+          <w:bCs/>
+          <w:sz w:val="40"/>
+          <w:szCs w:val="40"/>
+          <w:u w:val="single"/>
+        </w:rPr>
+        <w:t xml:space="preserve">Κατασκευή </w:t>
+      </w:r>
+      <w:r>
+        <w:rPr>
+          <w:b/>
+          <w:bCs/>
+          <w:sz w:val="40"/>
+          <w:szCs w:val="40"/>
+          <w:u w:val="single"/>
+        </w:rPr>
+        <w:t>(</w:t>
+      </w:r>
+      <w:r>
+        <w:rPr>
+          <w:b/>
+          <w:bCs/>
+          <w:sz w:val="40"/>
+          <w:szCs w:val="40"/>
+          <w:u w:val="single"/>
+          <w:lang w:val="en-US"/>
+        </w:rPr>
+        <w:t>Construction</w:t>
+      </w:r>
+      <w:r>
+        <w:rPr>
+          <w:b/>
+          <w:bCs/>
+          <w:sz w:val="40"/>
+          <w:szCs w:val="40"/>
+          <w:u w:val="single"/>
+        </w:rPr>
+        <w:t>)</w:t>
+      </w:r>
+    </w:p>
+    <w:p/>
+    <w:p/>
+    <w:p>
+      <w:pPr>
+        <w:pStyle w:val="ListParagraph"/>
+        <w:numPr>
+          <w:ilvl w:val="1"/>
+          <w:numId w:val="21"/>
+        </w:numPr>
+        <w:rPr>
+          <w:b/>
+          <w:bCs/>
+          <w:sz w:val="32"/>
+          <w:szCs w:val="32"/>
+          <w:lang w:val="en-US"/>
+        </w:rPr>
+      </w:pPr>
+      <w:r>
+        <w:rPr>
+          <w:b/>
+          <w:bCs/>
+          <w:sz w:val="32"/>
+          <w:szCs w:val="32"/>
+        </w:rPr>
+        <w:t xml:space="preserve">Ανάλυση-Σχεδιασμός </w:t>
+      </w:r>
+    </w:p>
+    <w:p>
+      <w:r>
+        <w:t xml:space="preserve">Σε αυτή τη φάση παρουσιάζουμε τις </w:t>
+      </w:r>
+      <w:r>
+        <w:t>τρίτες και τελευταίες</w:t>
+      </w:r>
+      <w:r>
+        <w:t xml:space="preserve"> εκδόσεις των διαγραμμάτων </w:t>
+      </w:r>
+      <w:r>
+        <w:t xml:space="preserve">περιπτώσεων χρήσης και τάξεων </w:t>
+      </w:r>
+      <w:r>
+        <w:t xml:space="preserve">οι οποίες προέκυψαν κατά τη φάση </w:t>
+      </w:r>
+      <w:r>
+        <w:t>κατασκευής</w:t>
+      </w:r>
+      <w:r>
+        <w:t xml:space="preserve"> του λογισμικού. Παρουσιάζονται επίσης οι </w:t>
+      </w:r>
+      <w:r>
+        <w:t>τελευταίες</w:t>
+      </w:r>
+      <w:r>
+        <w:t xml:space="preserve"> εκδόσεις των </w:t>
+      </w:r>
+      <w:r>
+        <w:t>υπόλοιπων 7 διαγραμμάτων</w:t>
+      </w:r>
+      <w:r>
+        <w:t>.</w:t>
+      </w:r>
+    </w:p>
+    <w:p/>
+    <w:p>
+      <w:pPr>
+        <w:pStyle w:val="ListParagraph"/>
+        <w:numPr>
+          <w:ilvl w:val="2"/>
+          <w:numId w:val="21"/>
+        </w:numPr>
+        <w:rPr>
+          <w:b/>
+          <w:bCs/>
+          <w:sz w:val="28"/>
+          <w:szCs w:val="28"/>
+        </w:rPr>
+      </w:pPr>
+      <w:r>
+        <w:rPr>
+          <w:b/>
+          <w:bCs/>
+          <w:noProof/>
+          <w:sz w:val="28"/>
+          <w:szCs w:val="28"/>
+        </w:rPr>
+        <w:drawing>
+          <wp:anchor distT="0" distB="0" distL="114300" distR="114300" simplePos="0" relativeHeight="251659264" behindDoc="0" locked="0" layoutInCell="1" allowOverlap="1" wp14:anchorId="0CFBBE4A" wp14:editId="3F95FAC6">
+            <wp:simplePos x="0" y="0"/>
+            <wp:positionH relativeFrom="column">
+              <wp:posOffset>-95582</wp:posOffset>
+            </wp:positionH>
+            <wp:positionV relativeFrom="paragraph">
+              <wp:posOffset>370094</wp:posOffset>
+            </wp:positionV>
+            <wp:extent cx="5771442" cy="4643561"/>
+            <wp:effectExtent l="0" t="0" r="1270" b="5080"/>
+            <wp:wrapSquare wrapText="bothSides"/>
+            <wp:docPr id="8" name="Picture 8"/>
+            <wp:cNvGraphicFramePr>
+              <a:graphicFrameLocks xmlns:a="http://schemas.openxmlformats.org/drawingml/2006/main" noChangeAspect="1"/>
+            </wp:cNvGraphicFramePr>
+            <a:graphic xmlns:a="http://schemas.openxmlformats.org/drawingml/2006/main">
+              <a:graphicData uri="http://schemas.openxmlformats.org/drawingml/2006/picture">
+                <pic:pic xmlns:pic="http://schemas.openxmlformats.org/drawingml/2006/picture">
+                  <pic:nvPicPr>
+                    <pic:cNvPr id="0" name="Picture 6"/>
+                    <pic:cNvPicPr>
+                      <a:picLocks noChangeAspect="1" noChangeArrowheads="1"/>
+                    </pic:cNvPicPr>
+                  </pic:nvPicPr>
+                  <pic:blipFill>
+                    <a:blip r:embed="rId12" cstate="print">
+                      <a:extLst>
+                        <a:ext uri="{28A0092B-C50C-407E-A947-70E740481C1C}">
+                          <a14:useLocalDpi xmlns:a14="http://schemas.microsoft.com/office/drawing/2010/main" val="0"/>
+                        </a:ext>
+                      </a:extLst>
+                    </a:blip>
+                    <a:srcRect/>
+                    <a:stretch>
+                      <a:fillRect/>
+                    </a:stretch>
+                  </pic:blipFill>
+                  <pic:spPr bwMode="auto">
+                    <a:xfrm>
+                      <a:off x="0" y="0"/>
+                      <a:ext cx="5771442" cy="4643561"/>
+                    </a:xfrm>
+                    <a:prstGeom prst="rect">
+                      <a:avLst/>
+                    </a:prstGeom>
+                    <a:noFill/>
+                    <a:ln>
+                      <a:noFill/>
+                    </a:ln>
+                  </pic:spPr>
+                </pic:pic>
+              </a:graphicData>
+            </a:graphic>
+          </wp:anchor>
+        </w:drawing>
+      </w:r>
+      <w:r>
+        <w:rPr>
+          <w:b/>
+          <w:bCs/>
+          <w:sz w:val="28"/>
+          <w:szCs w:val="28"/>
+        </w:rPr>
+        <w:t>Διάγραμμα Περιπτώσεων Χρήσης (</w:t>
+      </w:r>
+      <w:r>
+        <w:rPr>
+          <w:b/>
+          <w:bCs/>
+          <w:sz w:val="28"/>
+          <w:szCs w:val="28"/>
+        </w:rPr>
+        <w:t>3</w:t>
+      </w:r>
+      <w:r>
+        <w:rPr>
+          <w:b/>
+          <w:bCs/>
+          <w:sz w:val="28"/>
+          <w:szCs w:val="28"/>
+          <w:vertAlign w:val="superscript"/>
+        </w:rPr>
+        <w:t>η</w:t>
+      </w:r>
+      <w:r>
+        <w:rPr>
+          <w:b/>
+          <w:bCs/>
+          <w:sz w:val="28"/>
+          <w:szCs w:val="28"/>
+        </w:rPr>
+        <w:t xml:space="preserve"> έκδοση)</w:t>
+      </w:r>
+    </w:p>
+    <w:p>
+      <w:pPr>
+        <w:pStyle w:val="Quote"/>
+        <w:rPr>
+          <w:sz w:val="20"/>
+          <w:szCs w:val="20"/>
+        </w:rPr>
+      </w:pPr>
+      <w:r>
+        <w:rPr>
+          <w:sz w:val="20"/>
+          <w:szCs w:val="20"/>
+        </w:rPr>
+        <w:t>3</w:t>
+      </w:r>
+      <w:r>
+        <w:rPr>
+          <w:sz w:val="20"/>
+          <w:szCs w:val="20"/>
+          <w:vertAlign w:val="superscript"/>
+        </w:rPr>
+        <w:t>η</w:t>
+      </w:r>
+      <w:r>
+        <w:rPr>
+          <w:sz w:val="20"/>
+          <w:szCs w:val="20"/>
+        </w:rPr>
+        <w:t xml:space="preserve"> έκδοση διαγράμματος περιπτώσεων χρήσης</w:t>
+      </w:r>
+    </w:p>
+    <w:p>
+      <w:pPr>
+        <w:pStyle w:val="ListParagraph"/>
+        <w:rPr>
+          <w:b/>
+          <w:bCs/>
+          <w:sz w:val="28"/>
+          <w:szCs w:val="28"/>
+        </w:rPr>
+      </w:pPr>
+    </w:p>
+    <w:p>
+      <w:pPr>
+        <w:pStyle w:val="ListParagraph"/>
+        <w:rPr>
+          <w:b/>
+          <w:bCs/>
+          <w:sz w:val="28"/>
+          <w:szCs w:val="28"/>
+        </w:rPr>
+      </w:pPr>
+    </w:p>
+    <w:p>
+      <w:pPr>
+        <w:pStyle w:val="ListParagraph"/>
+        <w:rPr>
+          <w:b/>
+          <w:bCs/>
+          <w:sz w:val="28"/>
+          <w:szCs w:val="28"/>
+        </w:rPr>
+      </w:pPr>
+    </w:p>
+    <w:p>
+      <w:pPr>
+        <w:pStyle w:val="ListParagraph"/>
+        <w:rPr>
+          <w:b/>
+          <w:bCs/>
+          <w:sz w:val="28"/>
+          <w:szCs w:val="28"/>
+        </w:rPr>
+      </w:pPr>
+    </w:p>
+    <w:p>
+      <w:pPr>
+        <w:rPr>
+          <w:b/>
+          <w:bCs/>
+          <w:sz w:val="28"/>
+          <w:szCs w:val="28"/>
+        </w:rPr>
+      </w:pPr>
+    </w:p>
+    <w:p>
+      <w:pPr>
+        <w:pStyle w:val="ListParagraph"/>
+        <w:numPr>
+          <w:ilvl w:val="2"/>
+          <w:numId w:val="21"/>
+        </w:numPr>
+        <w:rPr>
+          <w:b/>
+          <w:bCs/>
+          <w:sz w:val="28"/>
+          <w:szCs w:val="28"/>
+        </w:rPr>
+      </w:pPr>
+      <w:r>
+        <w:rPr>
+          <w:b/>
+          <w:bCs/>
+          <w:sz w:val="28"/>
+          <w:szCs w:val="28"/>
+        </w:rPr>
+        <w:lastRenderedPageBreak/>
+        <w:t xml:space="preserve">Διάγραμμα </w:t>
+      </w:r>
+      <w:r>
+        <w:rPr>
+          <w:b/>
+          <w:bCs/>
+          <w:sz w:val="28"/>
+          <w:szCs w:val="28"/>
+        </w:rPr>
+        <w:t xml:space="preserve">Τάξεων </w:t>
+      </w:r>
+      <w:r>
+        <w:rPr>
+          <w:b/>
+          <w:bCs/>
+          <w:sz w:val="28"/>
+          <w:szCs w:val="28"/>
+        </w:rPr>
+        <w:t>(</w:t>
+      </w:r>
+      <w:r>
+        <w:rPr>
+          <w:b/>
+          <w:bCs/>
+          <w:sz w:val="28"/>
+          <w:szCs w:val="28"/>
+        </w:rPr>
+        <w:t>3</w:t>
+      </w:r>
+      <w:r>
+        <w:rPr>
+          <w:b/>
+          <w:bCs/>
+          <w:sz w:val="28"/>
+          <w:szCs w:val="28"/>
+          <w:vertAlign w:val="superscript"/>
+        </w:rPr>
+        <w:t>η</w:t>
+      </w:r>
+      <w:r>
+        <w:rPr>
+          <w:b/>
+          <w:bCs/>
+          <w:sz w:val="28"/>
+          <w:szCs w:val="28"/>
+        </w:rPr>
+        <w:t xml:space="preserve"> έκδοση)</w:t>
+      </w:r>
+    </w:p>
+    <w:p>
+      <w:pPr>
+        <w:pStyle w:val="ListParagraph"/>
+        <w:rPr>
+          <w:b/>
+          <w:bCs/>
+          <w:sz w:val="28"/>
+          <w:szCs w:val="28"/>
+        </w:rPr>
+      </w:pPr>
+    </w:p>
+    <w:p>
+      <w:pPr>
+        <w:pStyle w:val="ListParagraph"/>
+        <w:rPr>
+          <w:b/>
+          <w:bCs/>
+          <w:sz w:val="28"/>
+          <w:szCs w:val="28"/>
+        </w:rPr>
+      </w:pPr>
+    </w:p>
+    <w:p>
+      <w:pPr>
+        <w:pStyle w:val="ListParagraph"/>
+        <w:rPr>
+          <w:b/>
+          <w:bCs/>
+          <w:sz w:val="28"/>
+          <w:szCs w:val="28"/>
+        </w:rPr>
+      </w:pPr>
+    </w:p>
+    <w:p>
+      <w:pPr>
+        <w:pStyle w:val="ListParagraph"/>
+        <w:rPr>
+          <w:b/>
+          <w:bCs/>
+          <w:sz w:val="28"/>
+          <w:szCs w:val="28"/>
+        </w:rPr>
+      </w:pPr>
+    </w:p>
+    <w:p>
+      <w:pPr>
+        <w:pStyle w:val="ListParagraph"/>
+        <w:rPr>
+          <w:b/>
+          <w:bCs/>
+          <w:sz w:val="28"/>
+          <w:szCs w:val="28"/>
+        </w:rPr>
+      </w:pPr>
+    </w:p>
+    <w:p>
+      <w:pPr>
+        <w:pStyle w:val="ListParagraph"/>
+        <w:rPr>
+          <w:b/>
+          <w:bCs/>
+          <w:sz w:val="28"/>
+          <w:szCs w:val="28"/>
+        </w:rPr>
+      </w:pPr>
+    </w:p>
+    <w:p>
+      <w:pPr>
+        <w:pStyle w:val="ListParagraph"/>
+        <w:rPr>
+          <w:b/>
+          <w:bCs/>
+          <w:sz w:val="28"/>
+          <w:szCs w:val="28"/>
+        </w:rPr>
+      </w:pPr>
+    </w:p>
+    <w:p>
+      <w:pPr>
+        <w:pStyle w:val="ListParagraph"/>
+        <w:rPr>
+          <w:b/>
+          <w:bCs/>
+          <w:sz w:val="28"/>
+          <w:szCs w:val="28"/>
+        </w:rPr>
+      </w:pPr>
+    </w:p>
+    <w:p>
+      <w:pPr>
+        <w:pStyle w:val="ListParagraph"/>
+        <w:rPr>
+          <w:b/>
+          <w:bCs/>
+          <w:sz w:val="28"/>
+          <w:szCs w:val="28"/>
+        </w:rPr>
+      </w:pPr>
+    </w:p>
+    <w:p>
+      <w:pPr>
+        <w:pStyle w:val="ListParagraph"/>
+        <w:rPr>
+          <w:b/>
+          <w:bCs/>
+          <w:sz w:val="28"/>
+          <w:szCs w:val="28"/>
+        </w:rPr>
+      </w:pPr>
+    </w:p>
+    <w:p>
+      <w:pPr>
+        <w:pStyle w:val="ListParagraph"/>
+        <w:rPr>
+          <w:b/>
+          <w:bCs/>
+          <w:sz w:val="28"/>
+          <w:szCs w:val="28"/>
+        </w:rPr>
+      </w:pPr>
+    </w:p>
+    <w:p>
+      <w:pPr>
+        <w:pStyle w:val="ListParagraph"/>
+        <w:rPr>
+          <w:b/>
+          <w:bCs/>
+          <w:sz w:val="28"/>
+          <w:szCs w:val="28"/>
+        </w:rPr>
+      </w:pPr>
+    </w:p>
+    <w:p>
+      <w:pPr>
+        <w:pStyle w:val="ListParagraph"/>
+        <w:numPr>
+          <w:ilvl w:val="2"/>
+          <w:numId w:val="21"/>
+        </w:numPr>
+        <w:rPr>
+          <w:b/>
+          <w:bCs/>
+          <w:sz w:val="28"/>
+          <w:szCs w:val="28"/>
+        </w:rPr>
+      </w:pPr>
+    </w:p>
+    <w:p>
+      <w:pPr>
+        <w:pStyle w:val="ListParagraph"/>
+        <w:numPr>
+          <w:ilvl w:val="2"/>
+          <w:numId w:val="21"/>
+        </w:numPr>
+        <w:rPr>
+          <w:b/>
+          <w:bCs/>
+          <w:sz w:val="28"/>
+          <w:szCs w:val="28"/>
+        </w:rPr>
+      </w:pPr>
+      <w:r>
+        <w:rPr>
+          <w:b/>
+          <w:bCs/>
+          <w:sz w:val="28"/>
+          <w:szCs w:val="28"/>
+        </w:rPr>
+        <w:t xml:space="preserve"> </w:t>
+      </w:r>
+    </w:p>
+    <w:p>
+      <w:pPr>
+        <w:pStyle w:val="ListParagraph"/>
+        <w:numPr>
+          <w:ilvl w:val="2"/>
+          <w:numId w:val="21"/>
+        </w:numPr>
+        <w:rPr>
+          <w:b/>
+          <w:bCs/>
+          <w:sz w:val="28"/>
+          <w:szCs w:val="28"/>
+        </w:rPr>
+      </w:pPr>
+      <w:r>
+        <w:rPr>
+          <w:b/>
+          <w:bCs/>
+          <w:sz w:val="28"/>
+          <w:szCs w:val="28"/>
+        </w:rPr>
+        <w:t xml:space="preserve"> </w:t>
+      </w:r>
+    </w:p>
+    <w:p>
+      <w:pPr>
+        <w:pStyle w:val="ListParagraph"/>
+        <w:numPr>
+          <w:ilvl w:val="2"/>
+          <w:numId w:val="21"/>
+        </w:numPr>
+        <w:rPr>
+          <w:b/>
+          <w:bCs/>
+          <w:sz w:val="28"/>
+          <w:szCs w:val="28"/>
+        </w:rPr>
+      </w:pPr>
+      <w:r>
+        <w:rPr>
+          <w:b/>
+          <w:bCs/>
+          <w:sz w:val="28"/>
+          <w:szCs w:val="28"/>
+        </w:rPr>
+        <w:t xml:space="preserve"> </w:t>
+      </w:r>
+    </w:p>
+    <w:p>
+      <w:pPr>
+        <w:pStyle w:val="ListParagraph"/>
+        <w:numPr>
+          <w:ilvl w:val="2"/>
+          <w:numId w:val="21"/>
+        </w:numPr>
+        <w:rPr>
+          <w:b/>
+          <w:bCs/>
+          <w:sz w:val="28"/>
+          <w:szCs w:val="28"/>
+        </w:rPr>
+      </w:pPr>
+      <w:r>
+        <w:rPr>
+          <w:b/>
+          <w:bCs/>
+          <w:sz w:val="28"/>
+          <w:szCs w:val="28"/>
+        </w:rPr>
+        <w:t xml:space="preserve"> </w:t>
+      </w:r>
+    </w:p>
+    <w:p>
+      <w:pPr>
+        <w:pStyle w:val="ListParagraph"/>
+        <w:numPr>
+          <w:ilvl w:val="2"/>
+          <w:numId w:val="21"/>
+        </w:numPr>
+        <w:rPr>
+          <w:b/>
+          <w:bCs/>
+          <w:sz w:val="28"/>
+          <w:szCs w:val="28"/>
+        </w:rPr>
+      </w:pPr>
+      <w:r>
+        <w:rPr>
+          <w:b/>
+          <w:bCs/>
+          <w:sz w:val="28"/>
+          <w:szCs w:val="28"/>
+        </w:rPr>
+        <w:t xml:space="preserve"> </w:t>
+      </w:r>
+    </w:p>
+    <w:p>
+      <w:pPr>
+        <w:pStyle w:val="ListParagraph"/>
+        <w:numPr>
+          <w:ilvl w:val="2"/>
+          <w:numId w:val="21"/>
+        </w:numPr>
+        <w:rPr>
+          <w:b/>
+          <w:bCs/>
+          <w:sz w:val="28"/>
+          <w:szCs w:val="28"/>
+        </w:rPr>
+      </w:pPr>
+      <w:r>
+        <w:rPr>
+          <w:b/>
+          <w:bCs/>
+          <w:sz w:val="28"/>
+          <w:szCs w:val="28"/>
+        </w:rPr>
+        <w:t xml:space="preserve"> </w:t>
+      </w:r>
+    </w:p>
+    <w:p>
+      <w:pPr>
+        <w:pStyle w:val="ListParagraph"/>
+        <w:rPr>
+          <w:b/>
+          <w:bCs/>
+          <w:sz w:val="28"/>
+          <w:szCs w:val="28"/>
+        </w:rPr>
+      </w:pPr>
+    </w:p>
+    <w:p>
+      <w:pPr>
+        <w:rPr>
+          <w:b/>
+          <w:bCs/>
+          <w:sz w:val="28"/>
+          <w:szCs w:val="28"/>
+        </w:rPr>
+      </w:pPr>
+    </w:p>
+    <w:p>
+      <w:pPr>
+        <w:pStyle w:val="ListParagraph"/>
+        <w:numPr>
+          <w:ilvl w:val="1"/>
+          <w:numId w:val="21"/>
+        </w:numPr>
+        <w:rPr>
+          <w:b/>
+          <w:bCs/>
+          <w:sz w:val="32"/>
+          <w:szCs w:val="32"/>
+          <w:lang w:val="en-US"/>
+        </w:rPr>
+      </w:pPr>
+      <w:r>
+        <w:rPr>
+          <w:b/>
+          <w:bCs/>
+          <w:sz w:val="32"/>
+          <w:szCs w:val="32"/>
+        </w:rPr>
+        <w:t>Υλοποίηση-Έλεγχος</w:t>
+      </w:r>
+    </w:p>
+    <w:p>
+      <w:pPr>
+        <w:pStyle w:val="ListParagraph"/>
+        <w:rPr>
+          <w:b/>
+          <w:bCs/>
+          <w:sz w:val="32"/>
+          <w:szCs w:val="32"/>
+          <w:lang w:val="en-US"/>
+        </w:rPr>
+      </w:pPr>
+    </w:p>
+    <w:p>
+      <w:pPr>
+        <w:pStyle w:val="ListParagraph"/>
+        <w:numPr>
+          <w:ilvl w:val="2"/>
+          <w:numId w:val="21"/>
+        </w:numPr>
+        <w:rPr>
+          <w:b/>
+          <w:bCs/>
+          <w:sz w:val="28"/>
+          <w:szCs w:val="28"/>
+        </w:rPr>
+      </w:pPr>
+      <w:r>
+        <w:rPr>
+          <w:b/>
+          <w:bCs/>
+          <w:sz w:val="28"/>
+          <w:szCs w:val="28"/>
+        </w:rPr>
+        <w:t xml:space="preserve"> </w:t>
+      </w:r>
+    </w:p>
+    <w:p>
+      <w:pPr>
+        <w:pStyle w:val="ListParagraph"/>
+        <w:numPr>
+          <w:ilvl w:val="2"/>
+          <w:numId w:val="21"/>
+        </w:numPr>
+        <w:rPr>
+          <w:b/>
+          <w:bCs/>
+          <w:sz w:val="28"/>
+          <w:szCs w:val="28"/>
+        </w:rPr>
+      </w:pPr>
+    </w:p>
+    <w:p>
+      <w:pPr>
+        <w:rPr>
+          <w:b/>
+          <w:bCs/>
+          <w:sz w:val="32"/>
+          <w:szCs w:val="32"/>
+        </w:rPr>
+      </w:pPr>
+    </w:p>
+    <w:p/>
+    <w:p/>
+    <w:p/>
+    <w:p/>
+    <w:p/>
+    <w:p/>
+    <w:p/>
+    <w:p/>
+    <w:p/>
+    <w:p/>
+    <w:p/>
+    <w:p/>
+    <w:p/>
+    <w:p/>
+    <w:p>
+      <w:pPr>
+        <w:ind w:left="360"/>
+        <w:jc w:val="center"/>
+        <w:rPr>
+          <w:b/>
+          <w:bCs/>
+          <w:sz w:val="40"/>
+          <w:szCs w:val="40"/>
+          <w:u w:val="single"/>
+        </w:rPr>
+      </w:pPr>
+      <w:r>
+        <w:rPr>
+          <w:b/>
+          <w:bCs/>
+          <w:sz w:val="40"/>
+          <w:szCs w:val="40"/>
+          <w:u w:val="single"/>
+        </w:rPr>
+        <w:lastRenderedPageBreak/>
+        <w:t>6</w:t>
+      </w:r>
+      <w:r>
+        <w:rPr>
+          <w:b/>
+          <w:bCs/>
+          <w:sz w:val="40"/>
+          <w:szCs w:val="40"/>
+          <w:u w:val="single"/>
+        </w:rPr>
+        <w:t>.</w:t>
+      </w:r>
+      <w:r>
+        <w:rPr>
+          <w:b/>
+          <w:bCs/>
+          <w:sz w:val="40"/>
+          <w:szCs w:val="40"/>
+          <w:u w:val="single"/>
+        </w:rPr>
+        <w:t>Εγχειρίδια Χρήστη</w:t>
+      </w:r>
+    </w:p>
+    <w:p>
+      <w:pPr>
+        <w:ind w:left="360"/>
+        <w:jc w:val="center"/>
+        <w:rPr>
+          <w:b/>
+          <w:bCs/>
+          <w:sz w:val="40"/>
+          <w:szCs w:val="40"/>
+          <w:u w:val="single"/>
+        </w:rPr>
+      </w:pPr>
+    </w:p>
+    <w:p>
+      <w:pPr>
+        <w:rPr>
+          <w:b/>
+          <w:bCs/>
+          <w:sz w:val="32"/>
+          <w:szCs w:val="32"/>
+        </w:rPr>
+      </w:pPr>
+    </w:p>
+    <w:p>
+      <w:pPr>
+        <w:rPr>
+          <w:b/>
+          <w:bCs/>
+          <w:sz w:val="32"/>
+          <w:szCs w:val="32"/>
+        </w:rPr>
+      </w:pPr>
+      <w:r>
+        <w:rPr>
+          <w:b/>
+          <w:bCs/>
+          <w:sz w:val="32"/>
+          <w:szCs w:val="32"/>
+        </w:rPr>
+        <w:t>6.1</w:t>
+      </w:r>
+    </w:p>
+    <w:p>
+      <w:pPr>
+        <w:rPr>
+          <w:b/>
+          <w:bCs/>
+          <w:sz w:val="32"/>
+          <w:szCs w:val="32"/>
+        </w:rPr>
+      </w:pPr>
+      <w:r>
+        <w:rPr>
+          <w:b/>
+          <w:bCs/>
+          <w:sz w:val="32"/>
+          <w:szCs w:val="32"/>
+        </w:rPr>
+        <w:t>6.2</w:t>
+      </w:r>
+    </w:p>
+    <w:p/>
+    <w:p/>
+    <w:p/>
+    <w:p/>
+    <w:p/>
+    <w:p/>
+    <w:p/>
+    <w:p/>
+    <w:p/>
+    <w:p/>
+    <w:p/>
+    <w:p/>
+    <w:p/>
+    <w:p/>
+    <w:p/>
+    <w:p/>
+    <w:p/>
+    <w:p/>
+    <w:p/>
     <w:p/>
     <w:p/>
     <w:p/>
@@ -3191,12 +5648,13 @@
     <w:p/>
     <w:p>
       <w:r>
+        <w:lastRenderedPageBreak/>
         <w:t xml:space="preserve">Βιβλιογραφία : </w:t>
       </w:r>
-      <w:hyperlink r:id="rId8" w:history="1">
+      <w:hyperlink r:id="rId13" w:history="1">
         <w:r>
           <w:rPr>
-            <w:rStyle w:val="-"/>
+            <w:rStyle w:val="Hyperlink"/>
           </w:rPr>
           <w:t>https://www.geeksforgeeks.org/</w:t>
         </w:r>
@@ -3204,10 +5662,10 @@
       <w:r>
         <w:t xml:space="preserve"> , </w:t>
       </w:r>
-      <w:hyperlink r:id="rId9" w:history="1">
+      <w:hyperlink r:id="rId14" w:history="1">
         <w:r>
           <w:rPr>
-            <w:rStyle w:val="-"/>
+            <w:rStyle w:val="Hyperlink"/>
           </w:rPr>
           <w:t>https://www.toolshero.com/</w:t>
         </w:r>
@@ -3224,37 +5682,37 @@
       <w:r>
         <w:t xml:space="preserve">, </w:t>
       </w:r>
-      <w:hyperlink r:id="rId10" w:history="1">
+      <w:hyperlink r:id="rId15" w:history="1">
         <w:r>
           <w:rPr>
-            <w:rStyle w:val="-"/>
+            <w:rStyle w:val="Hyperlink"/>
             <w:lang w:val="en-CA"/>
           </w:rPr>
           <w:t>https</w:t>
         </w:r>
         <w:r>
           <w:rPr>
-            <w:rStyle w:val="-"/>
+            <w:rStyle w:val="Hyperlink"/>
           </w:rPr>
           <w:t>://</w:t>
         </w:r>
         <w:r>
           <w:rPr>
-            <w:rStyle w:val="-"/>
+            <w:rStyle w:val="Hyperlink"/>
             <w:lang w:val="en-CA"/>
           </w:rPr>
           <w:t>www</w:t>
         </w:r>
         <w:r>
           <w:rPr>
-            <w:rStyle w:val="-"/>
+            <w:rStyle w:val="Hyperlink"/>
           </w:rPr>
           <w:t>.</w:t>
         </w:r>
         <w:proofErr w:type="spellStart"/>
         <w:r>
           <w:rPr>
-            <w:rStyle w:val="-"/>
+            <w:rStyle w:val="Hyperlink"/>
             <w:lang w:val="en-CA"/>
           </w:rPr>
           <w:t>techtarget</w:t>
@@ -3262,20 +5720,20 @@
         <w:proofErr w:type="spellEnd"/>
         <w:r>
           <w:rPr>
-            <w:rStyle w:val="-"/>
+            <w:rStyle w:val="Hyperlink"/>
           </w:rPr>
           <w:t>.</w:t>
         </w:r>
         <w:r>
           <w:rPr>
-            <w:rStyle w:val="-"/>
+            <w:rStyle w:val="Hyperlink"/>
             <w:lang w:val="en-CA"/>
           </w:rPr>
           <w:t>com</w:t>
         </w:r>
         <w:r>
           <w:rPr>
-            <w:rStyle w:val="-"/>
+            <w:rStyle w:val="Hyperlink"/>
           </w:rPr>
           <w:t>/</w:t>
         </w:r>
@@ -3929,6 +6387,119 @@
     </w:lvl>
   </w:abstractNum>
   <w:abstractNum w:abstractNumId="5" w15:restartNumberingAfterBreak="0">
+    <w:nsid w:val="22D44E77"/>
+    <w:multiLevelType w:val="multilevel"/>
+    <w:tmpl w:val="FF0286EE"/>
+    <w:lvl w:ilvl="0">
+      <w:start w:val="4"/>
+      <w:numFmt w:val="decimal"/>
+      <w:lvlText w:val="%1"/>
+      <w:lvlJc w:val="left"/>
+      <w:pPr>
+        <w:ind w:left="405" w:hanging="405"/>
+      </w:pPr>
+      <w:rPr>
+        <w:rFonts w:hint="default"/>
+      </w:rPr>
+    </w:lvl>
+    <w:lvl w:ilvl="1">
+      <w:start w:val="1"/>
+      <w:numFmt w:val="decimal"/>
+      <w:lvlText w:val="%1.%2"/>
+      <w:lvlJc w:val="left"/>
+      <w:pPr>
+        <w:ind w:left="720" w:hanging="720"/>
+      </w:pPr>
+      <w:rPr>
+        <w:rFonts w:hint="default"/>
+      </w:rPr>
+    </w:lvl>
+    <w:lvl w:ilvl="2">
+      <w:start w:val="1"/>
+      <w:numFmt w:val="decimal"/>
+      <w:lvlText w:val="%1.%2.%3"/>
+      <w:lvlJc w:val="left"/>
+      <w:pPr>
+        <w:ind w:left="720" w:hanging="720"/>
+      </w:pPr>
+      <w:rPr>
+        <w:rFonts w:hint="default"/>
+      </w:rPr>
+    </w:lvl>
+    <w:lvl w:ilvl="3">
+      <w:start w:val="1"/>
+      <w:numFmt w:val="decimal"/>
+      <w:lvlText w:val="%1.%2.%3.%4"/>
+      <w:lvlJc w:val="left"/>
+      <w:pPr>
+        <w:ind w:left="1080" w:hanging="1080"/>
+      </w:pPr>
+      <w:rPr>
+        <w:rFonts w:hint="default"/>
+      </w:rPr>
+    </w:lvl>
+    <w:lvl w:ilvl="4">
+      <w:start w:val="1"/>
+      <w:numFmt w:val="decimal"/>
+      <w:lvlText w:val="%1.%2.%3.%4.%5"/>
+      <w:lvlJc w:val="left"/>
+      <w:pPr>
+        <w:ind w:left="1440" w:hanging="1440"/>
+      </w:pPr>
+      <w:rPr>
+        <w:rFonts w:hint="default"/>
+      </w:rPr>
+    </w:lvl>
+    <w:lvl w:ilvl="5">
+      <w:start w:val="1"/>
+      <w:numFmt w:val="decimal"/>
+      <w:lvlText w:val="%1.%2.%3.%4.%5.%6"/>
+      <w:lvlJc w:val="left"/>
+      <w:pPr>
+        <w:ind w:left="1440" w:hanging="1440"/>
+      </w:pPr>
+      <w:rPr>
+        <w:rFonts w:hint="default"/>
+      </w:rPr>
+    </w:lvl>
+    <w:lvl w:ilvl="6">
+      <w:start w:val="1"/>
+      <w:numFmt w:val="decimal"/>
+      <w:lvlText w:val="%1.%2.%3.%4.%5.%6.%7"/>
+      <w:lvlJc w:val="left"/>
+      <w:pPr>
+        <w:ind w:left="1800" w:hanging="1800"/>
+      </w:pPr>
+      <w:rPr>
+        <w:rFonts w:hint="default"/>
+      </w:rPr>
+    </w:lvl>
+    <w:lvl w:ilvl="7">
+      <w:start w:val="1"/>
+      <w:numFmt w:val="decimal"/>
+      <w:lvlText w:val="%1.%2.%3.%4.%5.%6.%7.%8"/>
+      <w:lvlJc w:val="left"/>
+      <w:pPr>
+        <w:ind w:left="2160" w:hanging="2160"/>
+      </w:pPr>
+      <w:rPr>
+        <w:rFonts w:hint="default"/>
+      </w:rPr>
+    </w:lvl>
+    <w:lvl w:ilvl="8">
+      <w:start w:val="1"/>
+      <w:numFmt w:val="decimal"/>
+      <w:lvlText w:val="%1.%2.%3.%4.%5.%6.%7.%8.%9"/>
+      <w:lvlJc w:val="left"/>
+      <w:pPr>
+        <w:ind w:left="2160" w:hanging="2160"/>
+      </w:pPr>
+      <w:rPr>
+        <w:rFonts w:hint="default"/>
+      </w:rPr>
+    </w:lvl>
+  </w:abstractNum>
+  <w:abstractNum w:abstractNumId="6" w15:restartNumberingAfterBreak="0">
     <w:nsid w:val="2F615D15"/>
     <w:multiLevelType w:val="hybridMultilevel"/>
     <w:tmpl w:val="730C1C5C"/>
@@ -4041,7 +6612,251 @@
       </w:rPr>
     </w:lvl>
   </w:abstractNum>
-  <w:abstractNum w:abstractNumId="6" w15:restartNumberingAfterBreak="0">
+  <w:abstractNum w:abstractNumId="7" w15:restartNumberingAfterBreak="0">
+    <w:nsid w:val="392D256E"/>
+    <w:multiLevelType w:val="multilevel"/>
+    <w:tmpl w:val="536E3932"/>
+    <w:lvl w:ilvl="0">
+      <w:start w:val="6"/>
+      <w:numFmt w:val="decimal"/>
+      <w:lvlText w:val="%1"/>
+      <w:lvlJc w:val="left"/>
+      <w:pPr>
+        <w:ind w:left="360" w:hanging="360"/>
+      </w:pPr>
+      <w:rPr>
+        <w:rFonts w:hint="default"/>
+        <w:b w:val="0"/>
+        <w:sz w:val="24"/>
+      </w:rPr>
+    </w:lvl>
+    <w:lvl w:ilvl="1">
+      <w:start w:val="1"/>
+      <w:numFmt w:val="decimal"/>
+      <w:lvlText w:val="%1.%2"/>
+      <w:lvlJc w:val="left"/>
+      <w:pPr>
+        <w:ind w:left="720" w:hanging="720"/>
+      </w:pPr>
+      <w:rPr>
+        <w:rFonts w:hint="default"/>
+        <w:b w:val="0"/>
+        <w:sz w:val="24"/>
+      </w:rPr>
+    </w:lvl>
+    <w:lvl w:ilvl="2">
+      <w:start w:val="1"/>
+      <w:numFmt w:val="decimal"/>
+      <w:lvlText w:val="%1.%2.%3"/>
+      <w:lvlJc w:val="left"/>
+      <w:pPr>
+        <w:ind w:left="720" w:hanging="720"/>
+      </w:pPr>
+      <w:rPr>
+        <w:rFonts w:hint="default"/>
+        <w:b w:val="0"/>
+        <w:sz w:val="24"/>
+      </w:rPr>
+    </w:lvl>
+    <w:lvl w:ilvl="3">
+      <w:start w:val="1"/>
+      <w:numFmt w:val="decimal"/>
+      <w:lvlText w:val="%1.%2.%3.%4"/>
+      <w:lvlJc w:val="left"/>
+      <w:pPr>
+        <w:ind w:left="1080" w:hanging="1080"/>
+      </w:pPr>
+      <w:rPr>
+        <w:rFonts w:hint="default"/>
+        <w:b w:val="0"/>
+        <w:sz w:val="24"/>
+      </w:rPr>
+    </w:lvl>
+    <w:lvl w:ilvl="4">
+      <w:start w:val="1"/>
+      <w:numFmt w:val="decimal"/>
+      <w:lvlText w:val="%1.%2.%3.%4.%5"/>
+      <w:lvlJc w:val="left"/>
+      <w:pPr>
+        <w:ind w:left="1440" w:hanging="1440"/>
+      </w:pPr>
+      <w:rPr>
+        <w:rFonts w:hint="default"/>
+        <w:b w:val="0"/>
+        <w:sz w:val="24"/>
+      </w:rPr>
+    </w:lvl>
+    <w:lvl w:ilvl="5">
+      <w:start w:val="1"/>
+      <w:numFmt w:val="decimal"/>
+      <w:lvlText w:val="%1.%2.%3.%4.%5.%6"/>
+      <w:lvlJc w:val="left"/>
+      <w:pPr>
+        <w:ind w:left="1440" w:hanging="1440"/>
+      </w:pPr>
+      <w:rPr>
+        <w:rFonts w:hint="default"/>
+        <w:b w:val="0"/>
+        <w:sz w:val="24"/>
+      </w:rPr>
+    </w:lvl>
+    <w:lvl w:ilvl="6">
+      <w:start w:val="1"/>
+      <w:numFmt w:val="decimal"/>
+      <w:lvlText w:val="%1.%2.%3.%4.%5.%6.%7"/>
+      <w:lvlJc w:val="left"/>
+      <w:pPr>
+        <w:ind w:left="1800" w:hanging="1800"/>
+      </w:pPr>
+      <w:rPr>
+        <w:rFonts w:hint="default"/>
+        <w:b w:val="0"/>
+        <w:sz w:val="24"/>
+      </w:rPr>
+    </w:lvl>
+    <w:lvl w:ilvl="7">
+      <w:start w:val="1"/>
+      <w:numFmt w:val="decimal"/>
+      <w:lvlText w:val="%1.%2.%3.%4.%5.%6.%7.%8"/>
+      <w:lvlJc w:val="left"/>
+      <w:pPr>
+        <w:ind w:left="2160" w:hanging="2160"/>
+      </w:pPr>
+      <w:rPr>
+        <w:rFonts w:hint="default"/>
+        <w:b w:val="0"/>
+        <w:sz w:val="24"/>
+      </w:rPr>
+    </w:lvl>
+    <w:lvl w:ilvl="8">
+      <w:start w:val="1"/>
+      <w:numFmt w:val="decimal"/>
+      <w:lvlText w:val="%1.%2.%3.%4.%5.%6.%7.%8.%9"/>
+      <w:lvlJc w:val="left"/>
+      <w:pPr>
+        <w:ind w:left="2160" w:hanging="2160"/>
+      </w:pPr>
+      <w:rPr>
+        <w:rFonts w:hint="default"/>
+        <w:b w:val="0"/>
+        <w:sz w:val="24"/>
+      </w:rPr>
+    </w:lvl>
+  </w:abstractNum>
+  <w:abstractNum w:abstractNumId="8" w15:restartNumberingAfterBreak="0">
+    <w:nsid w:val="3E93538A"/>
+    <w:multiLevelType w:val="multilevel"/>
+    <w:tmpl w:val="31AC1A8E"/>
+    <w:lvl w:ilvl="0">
+      <w:start w:val="5"/>
+      <w:numFmt w:val="decimal"/>
+      <w:lvlText w:val="%1"/>
+      <w:lvlJc w:val="left"/>
+      <w:pPr>
+        <w:ind w:left="405" w:hanging="405"/>
+      </w:pPr>
+      <w:rPr>
+        <w:rFonts w:hint="default"/>
+      </w:rPr>
+    </w:lvl>
+    <w:lvl w:ilvl="1">
+      <w:start w:val="1"/>
+      <w:numFmt w:val="decimal"/>
+      <w:lvlText w:val="%1.%2"/>
+      <w:lvlJc w:val="left"/>
+      <w:pPr>
+        <w:ind w:left="720" w:hanging="720"/>
+      </w:pPr>
+      <w:rPr>
+        <w:rFonts w:hint="default"/>
+      </w:rPr>
+    </w:lvl>
+    <w:lvl w:ilvl="2">
+      <w:start w:val="1"/>
+      <w:numFmt w:val="decimal"/>
+      <w:lvlText w:val="%1.%2.%3"/>
+      <w:lvlJc w:val="left"/>
+      <w:pPr>
+        <w:ind w:left="720" w:hanging="720"/>
+      </w:pPr>
+      <w:rPr>
+        <w:rFonts w:hint="default"/>
+      </w:rPr>
+    </w:lvl>
+    <w:lvl w:ilvl="3">
+      <w:start w:val="1"/>
+      <w:numFmt w:val="decimal"/>
+      <w:lvlText w:val="%1.%2.%3.%4"/>
+      <w:lvlJc w:val="left"/>
+      <w:pPr>
+        <w:ind w:left="1080" w:hanging="1080"/>
+      </w:pPr>
+      <w:rPr>
+        <w:rFonts w:hint="default"/>
+      </w:rPr>
+    </w:lvl>
+    <w:lvl w:ilvl="4">
+      <w:start w:val="1"/>
+      <w:numFmt w:val="decimal"/>
+      <w:lvlText w:val="%1.%2.%3.%4.%5"/>
+      <w:lvlJc w:val="left"/>
+      <w:pPr>
+        <w:ind w:left="1440" w:hanging="1440"/>
+      </w:pPr>
+      <w:rPr>
+        <w:rFonts w:hint="default"/>
+      </w:rPr>
+    </w:lvl>
+    <w:lvl w:ilvl="5">
+      <w:start w:val="1"/>
+      <w:numFmt w:val="decimal"/>
+      <w:lvlText w:val="%1.%2.%3.%4.%5.%6"/>
+      <w:lvlJc w:val="left"/>
+      <w:pPr>
+        <w:ind w:left="1440" w:hanging="1440"/>
+      </w:pPr>
+      <w:rPr>
+        <w:rFonts w:hint="default"/>
+      </w:rPr>
+    </w:lvl>
+    <w:lvl w:ilvl="6">
+      <w:start w:val="1"/>
+      <w:numFmt w:val="decimal"/>
+      <w:lvlText w:val="%1.%2.%3.%4.%5.%6.%7"/>
+      <w:lvlJc w:val="left"/>
+      <w:pPr>
+        <w:ind w:left="1800" w:hanging="1800"/>
+      </w:pPr>
+      <w:rPr>
+        <w:rFonts w:hint="default"/>
+      </w:rPr>
+    </w:lvl>
+    <w:lvl w:ilvl="7">
+      <w:start w:val="1"/>
+      <w:numFmt w:val="decimal"/>
+      <w:lvlText w:val="%1.%2.%3.%4.%5.%6.%7.%8"/>
+      <w:lvlJc w:val="left"/>
+      <w:pPr>
+        <w:ind w:left="2160" w:hanging="2160"/>
+      </w:pPr>
+      <w:rPr>
+        <w:rFonts w:hint="default"/>
+      </w:rPr>
+    </w:lvl>
+    <w:lvl w:ilvl="8">
+      <w:start w:val="1"/>
+      <w:numFmt w:val="decimal"/>
+      <w:lvlText w:val="%1.%2.%3.%4.%5.%6.%7.%8.%9"/>
+      <w:lvlJc w:val="left"/>
+      <w:pPr>
+        <w:ind w:left="2160" w:hanging="2160"/>
+      </w:pPr>
+      <w:rPr>
+        <w:rFonts w:hint="default"/>
+      </w:rPr>
+    </w:lvl>
+  </w:abstractNum>
+  <w:abstractNum w:abstractNumId="9" w15:restartNumberingAfterBreak="0">
     <w:nsid w:val="4400703B"/>
     <w:multiLevelType w:val="hybridMultilevel"/>
     <w:tmpl w:val="C0CCC944"/>
@@ -4154,7 +6969,7 @@
       </w:rPr>
     </w:lvl>
   </w:abstractNum>
-  <w:abstractNum w:abstractNumId="7" w15:restartNumberingAfterBreak="0">
+  <w:abstractNum w:abstractNumId="10" w15:restartNumberingAfterBreak="0">
     <w:nsid w:val="477064C8"/>
     <w:multiLevelType w:val="multilevel"/>
     <w:tmpl w:val="2E1C3828"/>
@@ -4267,7 +7082,7 @@
       </w:rPr>
     </w:lvl>
   </w:abstractNum>
-  <w:abstractNum w:abstractNumId="8" w15:restartNumberingAfterBreak="0">
+  <w:abstractNum w:abstractNumId="11" w15:restartNumberingAfterBreak="0">
     <w:nsid w:val="49A041AC"/>
     <w:multiLevelType w:val="hybridMultilevel"/>
     <w:tmpl w:val="3F506DFA"/>
@@ -4356,7 +7171,7 @@
       </w:pPr>
     </w:lvl>
   </w:abstractNum>
-  <w:abstractNum w:abstractNumId="9" w15:restartNumberingAfterBreak="0">
+  <w:abstractNum w:abstractNumId="12" w15:restartNumberingAfterBreak="0">
     <w:nsid w:val="4EF834A5"/>
     <w:multiLevelType w:val="multilevel"/>
     <w:tmpl w:val="206E9E08"/>
@@ -4477,7 +7292,7 @@
       </w:rPr>
     </w:lvl>
   </w:abstractNum>
-  <w:abstractNum w:abstractNumId="10" w15:restartNumberingAfterBreak="0">
+  <w:abstractNum w:abstractNumId="13" w15:restartNumberingAfterBreak="0">
     <w:nsid w:val="52623C23"/>
     <w:multiLevelType w:val="hybridMultilevel"/>
     <w:tmpl w:val="96CEF756"/>
@@ -4590,7 +7405,7 @@
       </w:rPr>
     </w:lvl>
   </w:abstractNum>
-  <w:abstractNum w:abstractNumId="11" w15:restartNumberingAfterBreak="0">
+  <w:abstractNum w:abstractNumId="14" w15:restartNumberingAfterBreak="0">
     <w:nsid w:val="561C4211"/>
     <w:multiLevelType w:val="hybridMultilevel"/>
     <w:tmpl w:val="9538F706"/>
@@ -4703,7 +7518,120 @@
       </w:rPr>
     </w:lvl>
   </w:abstractNum>
-  <w:abstractNum w:abstractNumId="12" w15:restartNumberingAfterBreak="0">
+  <w:abstractNum w:abstractNumId="15" w15:restartNumberingAfterBreak="0">
+    <w:nsid w:val="716F71F1"/>
+    <w:multiLevelType w:val="hybridMultilevel"/>
+    <w:tmpl w:val="F7287BDE"/>
+    <w:lvl w:ilvl="0" w:tplc="04090001">
+      <w:start w:val="1"/>
+      <w:numFmt w:val="bullet"/>
+      <w:lvlText w:val=""/>
+      <w:lvlJc w:val="left"/>
+      <w:pPr>
+        <w:ind w:left="360" w:hanging="360"/>
+      </w:pPr>
+      <w:rPr>
+        <w:rFonts w:ascii="Symbol" w:hAnsi="Symbol" w:hint="default"/>
+      </w:rPr>
+    </w:lvl>
+    <w:lvl w:ilvl="1" w:tplc="04090003" w:tentative="1">
+      <w:start w:val="1"/>
+      <w:numFmt w:val="bullet"/>
+      <w:lvlText w:val="o"/>
+      <w:lvlJc w:val="left"/>
+      <w:pPr>
+        <w:ind w:left="1440" w:hanging="360"/>
+      </w:pPr>
+      <w:rPr>
+        <w:rFonts w:ascii="Courier New" w:hAnsi="Courier New" w:cs="Courier New" w:hint="default"/>
+      </w:rPr>
+    </w:lvl>
+    <w:lvl w:ilvl="2" w:tplc="04090005" w:tentative="1">
+      <w:start w:val="1"/>
+      <w:numFmt w:val="bullet"/>
+      <w:lvlText w:val=""/>
+      <w:lvlJc w:val="left"/>
+      <w:pPr>
+        <w:ind w:left="2160" w:hanging="360"/>
+      </w:pPr>
+      <w:rPr>
+        <w:rFonts w:ascii="Wingdings" w:hAnsi="Wingdings" w:hint="default"/>
+      </w:rPr>
+    </w:lvl>
+    <w:lvl w:ilvl="3" w:tplc="04090001" w:tentative="1">
+      <w:start w:val="1"/>
+      <w:numFmt w:val="bullet"/>
+      <w:lvlText w:val=""/>
+      <w:lvlJc w:val="left"/>
+      <w:pPr>
+        <w:ind w:left="2880" w:hanging="360"/>
+      </w:pPr>
+      <w:rPr>
+        <w:rFonts w:ascii="Symbol" w:hAnsi="Symbol" w:hint="default"/>
+      </w:rPr>
+    </w:lvl>
+    <w:lvl w:ilvl="4" w:tplc="04090003" w:tentative="1">
+      <w:start w:val="1"/>
+      <w:numFmt w:val="bullet"/>
+      <w:lvlText w:val="o"/>
+      <w:lvlJc w:val="left"/>
+      <w:pPr>
+        <w:ind w:left="3600" w:hanging="360"/>
+      </w:pPr>
+      <w:rPr>
+        <w:rFonts w:ascii="Courier New" w:hAnsi="Courier New" w:cs="Courier New" w:hint="default"/>
+      </w:rPr>
+    </w:lvl>
+    <w:lvl w:ilvl="5" w:tplc="04090005" w:tentative="1">
+      <w:start w:val="1"/>
+      <w:numFmt w:val="bullet"/>
+      <w:lvlText w:val=""/>
+      <w:lvlJc w:val="left"/>
+      <w:pPr>
+        <w:ind w:left="4320" w:hanging="360"/>
+      </w:pPr>
+      <w:rPr>
+        <w:rFonts w:ascii="Wingdings" w:hAnsi="Wingdings" w:hint="default"/>
+      </w:rPr>
+    </w:lvl>
+    <w:lvl w:ilvl="6" w:tplc="04090001" w:tentative="1">
+      <w:start w:val="1"/>
+      <w:numFmt w:val="bullet"/>
+      <w:lvlText w:val=""/>
+      <w:lvlJc w:val="left"/>
+      <w:pPr>
+        <w:ind w:left="5040" w:hanging="360"/>
+      </w:pPr>
+      <w:rPr>
+        <w:rFonts w:ascii="Symbol" w:hAnsi="Symbol" w:hint="default"/>
+      </w:rPr>
+    </w:lvl>
+    <w:lvl w:ilvl="7" w:tplc="04090003" w:tentative="1">
+      <w:start w:val="1"/>
+      <w:numFmt w:val="bullet"/>
+      <w:lvlText w:val="o"/>
+      <w:lvlJc w:val="left"/>
+      <w:pPr>
+        <w:ind w:left="5760" w:hanging="360"/>
+      </w:pPr>
+      <w:rPr>
+        <w:rFonts w:ascii="Courier New" w:hAnsi="Courier New" w:cs="Courier New" w:hint="default"/>
+      </w:rPr>
+    </w:lvl>
+    <w:lvl w:ilvl="8" w:tplc="04090005" w:tentative="1">
+      <w:start w:val="1"/>
+      <w:numFmt w:val="bullet"/>
+      <w:lvlText w:val=""/>
+      <w:lvlJc w:val="left"/>
+      <w:pPr>
+        <w:ind w:left="6480" w:hanging="360"/>
+      </w:pPr>
+      <w:rPr>
+        <w:rFonts w:ascii="Wingdings" w:hAnsi="Wingdings" w:hint="default"/>
+      </w:rPr>
+    </w:lvl>
+  </w:abstractNum>
+  <w:abstractNum w:abstractNumId="16" w15:restartNumberingAfterBreak="0">
     <w:nsid w:val="71CF6030"/>
     <w:multiLevelType w:val="hybridMultilevel"/>
     <w:tmpl w:val="B5CE4C88"/>
@@ -4816,7 +7744,7 @@
       </w:rPr>
     </w:lvl>
   </w:abstractNum>
-  <w:abstractNum w:abstractNumId="13" w15:restartNumberingAfterBreak="0">
+  <w:abstractNum w:abstractNumId="17" w15:restartNumberingAfterBreak="0">
     <w:nsid w:val="72AC0E3A"/>
     <w:multiLevelType w:val="multilevel"/>
     <w:tmpl w:val="7F5C589E"/>
@@ -4934,7 +7862,7 @@
       </w:rPr>
     </w:lvl>
   </w:abstractNum>
-  <w:abstractNum w:abstractNumId="14" w15:restartNumberingAfterBreak="0">
+  <w:abstractNum w:abstractNumId="18" w15:restartNumberingAfterBreak="0">
     <w:nsid w:val="731C3E55"/>
     <w:multiLevelType w:val="hybridMultilevel"/>
     <w:tmpl w:val="E3E8FFDE"/>
@@ -5020,7 +7948,7 @@
       </w:pPr>
     </w:lvl>
   </w:abstractNum>
-  <w:abstractNum w:abstractNumId="15" w15:restartNumberingAfterBreak="0">
+  <w:abstractNum w:abstractNumId="19" w15:restartNumberingAfterBreak="0">
     <w:nsid w:val="779573E8"/>
     <w:multiLevelType w:val="hybridMultilevel"/>
     <w:tmpl w:val="8310963E"/>
@@ -5111,7 +8039,7 @@
       </w:pPr>
     </w:lvl>
   </w:abstractNum>
-  <w:abstractNum w:abstractNumId="16" w15:restartNumberingAfterBreak="0">
+  <w:abstractNum w:abstractNumId="20" w15:restartNumberingAfterBreak="0">
     <w:nsid w:val="7B2D4288"/>
     <w:multiLevelType w:val="hybridMultilevel"/>
     <w:tmpl w:val="19B801DE"/>
@@ -5224,7 +8152,7 @@
       </w:rPr>
     </w:lvl>
   </w:abstractNum>
-  <w:abstractNum w:abstractNumId="17" w15:restartNumberingAfterBreak="0">
+  <w:abstractNum w:abstractNumId="21" w15:restartNumberingAfterBreak="0">
     <w:nsid w:val="7B622978"/>
     <w:multiLevelType w:val="hybridMultilevel"/>
     <w:tmpl w:val="3B802D5C"/>
@@ -5314,55 +8242,67 @@
     <w:abstractNumId w:val="4"/>
   </w:num>
   <w:num w:numId="2" w16cid:durableId="591166048">
-    <w:abstractNumId w:val="17"/>
+    <w:abstractNumId w:val="21"/>
   </w:num>
   <w:num w:numId="3" w16cid:durableId="1590433218">
-    <w:abstractNumId w:val="14"/>
+    <w:abstractNumId w:val="18"/>
   </w:num>
   <w:num w:numId="4" w16cid:durableId="446628156">
     <w:abstractNumId w:val="1"/>
   </w:num>
   <w:num w:numId="5" w16cid:durableId="1475946055">
-    <w:abstractNumId w:val="9"/>
+    <w:abstractNumId w:val="12"/>
   </w:num>
   <w:num w:numId="6" w16cid:durableId="953900651">
-    <w:abstractNumId w:val="15"/>
+    <w:abstractNumId w:val="19"/>
   </w:num>
   <w:num w:numId="7" w16cid:durableId="1132559920">
-    <w:abstractNumId w:val="10"/>
+    <w:abstractNumId w:val="13"/>
   </w:num>
   <w:num w:numId="8" w16cid:durableId="189684817">
-    <w:abstractNumId w:val="13"/>
+    <w:abstractNumId w:val="17"/>
   </w:num>
   <w:num w:numId="9" w16cid:durableId="720978190">
     <w:abstractNumId w:val="0"/>
   </w:num>
   <w:num w:numId="10" w16cid:durableId="1342658068">
-    <w:abstractNumId w:val="5"/>
+    <w:abstractNumId w:val="6"/>
   </w:num>
   <w:num w:numId="11" w16cid:durableId="156196036">
-    <w:abstractNumId w:val="8"/>
+    <w:abstractNumId w:val="11"/>
   </w:num>
   <w:num w:numId="12" w16cid:durableId="1737169321">
-    <w:abstractNumId w:val="7"/>
+    <w:abstractNumId w:val="10"/>
   </w:num>
   <w:num w:numId="13" w16cid:durableId="496850881">
     <w:abstractNumId w:val="3"/>
   </w:num>
   <w:num w:numId="14" w16cid:durableId="41365763">
-    <w:abstractNumId w:val="12"/>
+    <w:abstractNumId w:val="16"/>
   </w:num>
   <w:num w:numId="15" w16cid:durableId="1808745321">
-    <w:abstractNumId w:val="6"/>
+    <w:abstractNumId w:val="9"/>
   </w:num>
   <w:num w:numId="16" w16cid:durableId="836771308">
     <w:abstractNumId w:val="2"/>
   </w:num>
   <w:num w:numId="17" w16cid:durableId="908728339">
-    <w:abstractNumId w:val="11"/>
+    <w:abstractNumId w:val="14"/>
   </w:num>
   <w:num w:numId="18" w16cid:durableId="1894122582">
-    <w:abstractNumId w:val="16"/>
+    <w:abstractNumId w:val="20"/>
+  </w:num>
+  <w:num w:numId="19" w16cid:durableId="1725593502">
+    <w:abstractNumId w:val="5"/>
+  </w:num>
+  <w:num w:numId="20" w16cid:durableId="409618175">
+    <w:abstractNumId w:val="15"/>
+  </w:num>
+  <w:num w:numId="21" w16cid:durableId="495877356">
+    <w:abstractNumId w:val="8"/>
+  </w:num>
+  <w:num w:numId="22" w16cid:durableId="1084259953">
+    <w:abstractNumId w:val="7"/>
   </w:num>
 </w:numbering>
 </file>
@@ -5764,7 +8704,7 @@
     <w:lsdException w:name="Unresolved Mention" w:semiHidden="1" w:unhideWhenUsed="1"/>
     <w:lsdException w:name="Smart Link" w:semiHidden="1" w:unhideWhenUsed="1"/>
   </w:latentStyles>
-  <w:style w:type="paragraph" w:default="1" w:styleId="a">
+  <w:style w:type="paragraph" w:default="1" w:styleId="Normal">
     <w:name w:val="Normal"/>
     <w:qFormat/>
     <w:rsid w:val="00FC05AD"/>
@@ -5780,13 +8720,13 @@
       <w14:ligatures w14:val="none"/>
     </w:rPr>
   </w:style>
-  <w:style w:type="character" w:default="1" w:styleId="a0">
+  <w:style w:type="character" w:default="1" w:styleId="DefaultParagraphFont">
     <w:name w:val="Default Paragraph Font"/>
     <w:uiPriority w:val="1"/>
     <w:semiHidden/>
     <w:unhideWhenUsed/>
   </w:style>
-  <w:style w:type="table" w:default="1" w:styleId="a1">
+  <w:style w:type="table" w:default="1" w:styleId="TableNormal">
     <w:name w:val="Normal Table"/>
     <w:uiPriority w:val="99"/>
     <w:semiHidden/>
@@ -5801,15 +8741,15 @@
       </w:tblCellMar>
     </w:tblPr>
   </w:style>
-  <w:style w:type="numbering" w:default="1" w:styleId="a2">
+  <w:style w:type="numbering" w:default="1" w:styleId="NoList">
     <w:name w:val="No List"/>
     <w:uiPriority w:val="99"/>
     <w:semiHidden/>
     <w:unhideWhenUsed/>
   </w:style>
-  <w:style w:type="paragraph" w:styleId="a3">
+  <w:style w:type="paragraph" w:styleId="ListParagraph">
     <w:name w:val="List Paragraph"/>
-    <w:basedOn w:val="a"/>
+    <w:basedOn w:val="Normal"/>
     <w:uiPriority w:val="34"/>
     <w:qFormat/>
     <w:rsid w:val="00226B9D"/>
@@ -5818,9 +8758,9 @@
       <w:contextualSpacing/>
     </w:pPr>
   </w:style>
-  <w:style w:type="character" w:styleId="-">
+  <w:style w:type="character" w:styleId="Hyperlink">
     <w:name w:val="Hyperlink"/>
-    <w:basedOn w:val="a0"/>
+    <w:basedOn w:val="DefaultParagraphFont"/>
     <w:uiPriority w:val="99"/>
     <w:unhideWhenUsed/>
     <w:rsid w:val="00E80645"/>
@@ -5829,9 +8769,9 @@
       <w:u w:val="single"/>
     </w:rPr>
   </w:style>
-  <w:style w:type="character" w:styleId="a4">
+  <w:style w:type="character" w:styleId="UnresolvedMention">
     <w:name w:val="Unresolved Mention"/>
-    <w:basedOn w:val="a0"/>
+    <w:basedOn w:val="DefaultParagraphFont"/>
     <w:uiPriority w:val="99"/>
     <w:semiHidden/>
     <w:unhideWhenUsed/>
@@ -5841,9 +8781,9 @@
       <w:shd w:val="clear" w:color="auto" w:fill="E1DFDD"/>
     </w:rPr>
   </w:style>
-  <w:style w:type="character" w:styleId="-0">
+  <w:style w:type="character" w:styleId="FollowedHyperlink">
     <w:name w:val="FollowedHyperlink"/>
-    <w:basedOn w:val="a0"/>
+    <w:basedOn w:val="DefaultParagraphFont"/>
     <w:uiPriority w:val="99"/>
     <w:semiHidden/>
     <w:unhideWhenUsed/>
@@ -5851,6 +8791,80 @@
     <w:rPr>
       <w:color w:val="954F72" w:themeColor="followedHyperlink"/>
       <w:u w:val="single"/>
+    </w:rPr>
+  </w:style>
+  <w:style w:type="paragraph" w:styleId="Subtitle">
+    <w:name w:val="Subtitle"/>
+    <w:basedOn w:val="Normal"/>
+    <w:next w:val="Normal"/>
+    <w:link w:val="SubtitleChar"/>
+    <w:uiPriority w:val="11"/>
+    <w:qFormat/>
+    <w:rsid w:val="008B6E48"/>
+    <w:pPr>
+      <w:numPr>
+        <w:ilvl w:val="1"/>
+      </w:numPr>
+      <w:spacing w:after="160"/>
+    </w:pPr>
+    <w:rPr>
+      <w:rFonts w:asciiTheme="minorHAnsi" w:eastAsiaTheme="minorEastAsia" w:hAnsiTheme="minorHAnsi" w:cstheme="minorBidi"/>
+      <w:color w:val="5A5A5A" w:themeColor="text1" w:themeTint="A5"/>
+      <w:spacing w:val="15"/>
+      <w:sz w:val="22"/>
+      <w:szCs w:val="22"/>
+    </w:rPr>
+  </w:style>
+  <w:style w:type="character" w:customStyle="1" w:styleId="SubtitleChar">
+    <w:name w:val="Subtitle Char"/>
+    <w:basedOn w:val="DefaultParagraphFont"/>
+    <w:link w:val="Subtitle"/>
+    <w:uiPriority w:val="11"/>
+    <w:rsid w:val="008B6E48"/>
+    <w:rPr>
+      <w:rFonts w:eastAsiaTheme="minorEastAsia"/>
+      <w:color w:val="5A5A5A" w:themeColor="text1" w:themeTint="A5"/>
+      <w:spacing w:val="15"/>
+      <w:kern w:val="0"/>
+      <w:lang w:val="el-GR" w:eastAsia="el-GR"/>
+      <w14:ligatures w14:val="none"/>
+    </w:rPr>
+  </w:style>
+  <w:style w:type="paragraph" w:styleId="Quote">
+    <w:name w:val="Quote"/>
+    <w:basedOn w:val="Normal"/>
+    <w:next w:val="Normal"/>
+    <w:link w:val="QuoteChar"/>
+    <w:uiPriority w:val="29"/>
+    <w:qFormat/>
+    <w:rsid w:val="00400DF6"/>
+    <w:pPr>
+      <w:spacing w:before="200" w:after="160"/>
+      <w:ind w:left="864" w:right="864"/>
+      <w:jc w:val="center"/>
+    </w:pPr>
+    <w:rPr>
+      <w:i/>
+      <w:iCs/>
+      <w:color w:val="404040" w:themeColor="text1" w:themeTint="BF"/>
+    </w:rPr>
+  </w:style>
+  <w:style w:type="character" w:customStyle="1" w:styleId="QuoteChar">
+    <w:name w:val="Quote Char"/>
+    <w:basedOn w:val="DefaultParagraphFont"/>
+    <w:link w:val="Quote"/>
+    <w:uiPriority w:val="29"/>
+    <w:rsid w:val="00400DF6"/>
+    <w:rPr>
+      <w:rFonts w:ascii="Times New Roman" w:eastAsia="MS Mincho" w:hAnsi="Times New Roman" w:cs="Times New Roman"/>
+      <w:i/>
+      <w:iCs/>
+      <w:color w:val="404040" w:themeColor="text1" w:themeTint="BF"/>
+      <w:kern w:val="0"/>
+      <w:sz w:val="24"/>
+      <w:szCs w:val="24"/>
+      <w:lang w:val="el-GR" w:eastAsia="el-GR"/>
+      <w14:ligatures w14:val="none"/>
     </w:rPr>
   </w:style>
 </w:styles>
@@ -6149,4 +9163,16 @@
     </a:ext>
   </a:extLst>
 </a:theme>
+</file>
+
+<file path=customXml/item1.xml><?xml version="1.0" encoding="utf-8"?>
+<b:Sources xmlns:b="http://schemas.openxmlformats.org/officeDocument/2006/bibliography" xmlns="http://schemas.openxmlformats.org/officeDocument/2006/bibliography" SelectedStyle="\APASixthEditionOfficeOnline.xsl" StyleName="APA" Version="6"/>
+</file>
+
+<file path=customXml/itemProps1.xml><?xml version="1.0" encoding="utf-8"?>
+<ds:datastoreItem xmlns:ds="http://schemas.openxmlformats.org/officeDocument/2006/customXml" ds:itemID="{4FAC5D09-8D83-4EA3-ABF3-5D23227557E4}">
+  <ds:schemaRefs>
+    <ds:schemaRef ds:uri="http://schemas.openxmlformats.org/officeDocument/2006/bibliography"/>
+  </ds:schemaRefs>
+</ds:datastoreItem>
 </file>
</xml_diff>

<commit_message>
Added Final Class and Use Case diagrams
</commit_message>
<xml_diff>
--- a/Τεχνολογία-Λογισμικού.docx
+++ b/Τεχνολογία-Λογισμικού.docx
@@ -3125,13 +3125,7 @@
     <w:p/>
     <w:p/>
     <w:p/>
-    <w:p>
-      <w:pPr>
-        <w:rPr>
-          <w:lang w:val="en-US"/>
-        </w:rPr>
-      </w:pPr>
-    </w:p>
+    <w:p/>
     <w:p>
       <w:pPr>
         <w:pStyle w:val="ListParagraph"/>
@@ -3154,16 +3148,7 @@
           <w:sz w:val="32"/>
           <w:szCs w:val="32"/>
         </w:rPr>
-        <w:t>Ανάλυση-Σχεδιασμός</w:t>
-      </w:r>
-      <w:r>
-        <w:rPr>
-          <w:b/>
-          <w:bCs/>
-          <w:sz w:val="32"/>
-          <w:szCs w:val="32"/>
-        </w:rPr>
-        <w:t xml:space="preserve"> </w:t>
+        <w:t xml:space="preserve">Ανάλυση-Σχεδιασμός </w:t>
       </w:r>
     </w:p>
     <w:p>
@@ -3672,27 +3657,7 @@
           <w:szCs w:val="40"/>
           <w:u w:val="single"/>
         </w:rPr>
-        <w:t xml:space="preserve">Φάση : </w:t>
-      </w:r>
-      <w:r>
-        <w:rPr>
-          <w:b/>
-          <w:bCs/>
-          <w:sz w:val="40"/>
-          <w:szCs w:val="40"/>
-          <w:u w:val="single"/>
-        </w:rPr>
-        <w:t>Εκπόνηση Μελέτης</w:t>
-      </w:r>
-      <w:r>
-        <w:rPr>
-          <w:b/>
-          <w:bCs/>
-          <w:sz w:val="40"/>
-          <w:szCs w:val="40"/>
-          <w:u w:val="single"/>
-        </w:rPr>
-        <w:t xml:space="preserve"> (</w:t>
+        <w:t>Φάση : Εκπόνηση Μελέτης (</w:t>
       </w:r>
       <w:r>
         <w:rPr>
@@ -3762,10 +3727,7 @@
         </w:rPr>
       </w:pPr>
       <w:r>
-        <w:t xml:space="preserve">Σε αυτή τη φάση παρουσιάζουμε </w:t>
-      </w:r>
-      <w:r>
-        <w:t xml:space="preserve">τις δεύτερες εκδόσεις των παραπάνω διαγραμμάτων οι οποίες προέκυψαν </w:t>
+        <w:t xml:space="preserve">Σε αυτή τη φάση παρουσιάζουμε τις δεύτερες εκδόσεις των παραπάνω διαγραμμάτων οι οποίες προέκυψαν </w:t>
       </w:r>
       <w:r>
         <w:t>κατά τη φάση εκπόνησης μελέτης του λογισμικού. Παρουσιάζονται επίσης οι αρχικές εκδόσεις των εξής διαγραμμάτων</w:t>
@@ -3805,10 +3767,7 @@
         </w:numPr>
       </w:pPr>
       <w:r>
-        <w:t>Διάγραμμα</w:t>
-      </w:r>
-      <w:r>
-        <w:t xml:space="preserve"> Συνεργασίας</w:t>
+        <w:t>Διάγραμμα Συνεργασίας</w:t>
       </w:r>
     </w:p>
     <w:p>
@@ -3820,10 +3779,7 @@
         </w:numPr>
       </w:pPr>
       <w:r>
-        <w:t>Διάγραμμα</w:t>
-      </w:r>
-      <w:r>
-        <w:t xml:space="preserve"> Σειράς</w:t>
+        <w:t>Διάγραμμα Σειράς</w:t>
       </w:r>
     </w:p>
     <w:p>
@@ -3835,10 +3791,7 @@
         </w:numPr>
       </w:pPr>
       <w:r>
-        <w:t>Διάγραμμα</w:t>
-      </w:r>
-      <w:r>
-        <w:t xml:space="preserve"> Δραστηριοτήτων</w:t>
+        <w:t>Διάγραμμα Δραστηριοτήτων</w:t>
       </w:r>
     </w:p>
     <w:p>
@@ -3850,10 +3803,7 @@
         </w:numPr>
       </w:pPr>
       <w:r>
-        <w:t>Διάγραμμα</w:t>
-      </w:r>
-      <w:r>
-        <w:t xml:space="preserve"> Καταστάσεων</w:t>
+        <w:t>Διάγραμμα Καταστάσεων</w:t>
       </w:r>
     </w:p>
     <w:p>
@@ -3865,10 +3815,7 @@
         </w:numPr>
       </w:pPr>
       <w:r>
-        <w:t>Διάγραμμα</w:t>
-      </w:r>
-      <w:r>
-        <w:t xml:space="preserve"> Εξαρτημάτων</w:t>
+        <w:t>Διάγραμμα Εξαρτημάτων</w:t>
       </w:r>
     </w:p>
     <w:p>
@@ -3880,10 +3827,7 @@
         </w:numPr>
       </w:pPr>
       <w:r>
-        <w:t>Διάγραμμα</w:t>
-      </w:r>
-      <w:r>
-        <w:t xml:space="preserve"> Διανομής</w:t>
+        <w:t>Διάγραμμα Διανομής</w:t>
       </w:r>
     </w:p>
     <w:p/>
@@ -3940,214 +3884,95 @@
           <w:szCs w:val="32"/>
         </w:rPr>
       </w:pPr>
-    </w:p>
-    <w:p>
-      <w:pPr>
-        <w:rPr>
-          <w:b/>
-          <w:bCs/>
+      <w:r>
+        <w:rPr>
+          <w:b/>
+          <w:bCs/>
+          <w:noProof/>
           <w:sz w:val="32"/>
           <w:szCs w:val="32"/>
         </w:rPr>
-      </w:pPr>
-    </w:p>
-    <w:p>
-      <w:pPr>
-        <w:pStyle w:val="ListParagraph"/>
-        <w:rPr>
-          <w:b/>
-          <w:bCs/>
-          <w:sz w:val="32"/>
-          <w:szCs w:val="32"/>
-        </w:rPr>
-      </w:pPr>
-    </w:p>
-    <w:p>
-      <w:pPr>
-        <w:pStyle w:val="ListParagraph"/>
-        <w:rPr>
-          <w:b/>
-          <w:bCs/>
-          <w:sz w:val="32"/>
-          <w:szCs w:val="32"/>
-        </w:rPr>
-      </w:pPr>
-    </w:p>
-    <w:p>
-      <w:pPr>
-        <w:pStyle w:val="ListParagraph"/>
-        <w:rPr>
-          <w:b/>
-          <w:bCs/>
-          <w:sz w:val="32"/>
-          <w:szCs w:val="32"/>
-        </w:rPr>
-      </w:pPr>
-    </w:p>
-    <w:p>
-      <w:pPr>
-        <w:pStyle w:val="ListParagraph"/>
-        <w:rPr>
-          <w:b/>
-          <w:bCs/>
-          <w:sz w:val="32"/>
-          <w:szCs w:val="32"/>
-        </w:rPr>
-      </w:pPr>
-    </w:p>
-    <w:p>
-      <w:pPr>
-        <w:pStyle w:val="ListParagraph"/>
-        <w:rPr>
-          <w:b/>
-          <w:bCs/>
-          <w:sz w:val="32"/>
-          <w:szCs w:val="32"/>
-        </w:rPr>
-      </w:pPr>
-    </w:p>
-    <w:p>
-      <w:pPr>
-        <w:pStyle w:val="ListParagraph"/>
-        <w:rPr>
-          <w:b/>
-          <w:bCs/>
-          <w:sz w:val="32"/>
-          <w:szCs w:val="32"/>
-        </w:rPr>
-      </w:pPr>
-    </w:p>
-    <w:p>
-      <w:pPr>
-        <w:pStyle w:val="ListParagraph"/>
-        <w:rPr>
-          <w:b/>
-          <w:bCs/>
-          <w:sz w:val="32"/>
-          <w:szCs w:val="32"/>
-        </w:rPr>
-      </w:pPr>
-    </w:p>
-    <w:p>
-      <w:pPr>
-        <w:pStyle w:val="ListParagraph"/>
-        <w:rPr>
-          <w:b/>
-          <w:bCs/>
-          <w:sz w:val="32"/>
-          <w:szCs w:val="32"/>
-        </w:rPr>
-      </w:pPr>
-    </w:p>
-    <w:p>
-      <w:pPr>
-        <w:pStyle w:val="ListParagraph"/>
-        <w:rPr>
-          <w:b/>
-          <w:bCs/>
-          <w:sz w:val="32"/>
-          <w:szCs w:val="32"/>
-        </w:rPr>
-      </w:pPr>
-    </w:p>
-    <w:p>
-      <w:pPr>
-        <w:pStyle w:val="ListParagraph"/>
-        <w:rPr>
-          <w:b/>
-          <w:bCs/>
-          <w:sz w:val="32"/>
-          <w:szCs w:val="32"/>
-        </w:rPr>
-      </w:pPr>
-    </w:p>
-    <w:p>
-      <w:pPr>
-        <w:pStyle w:val="ListParagraph"/>
-        <w:rPr>
-          <w:b/>
-          <w:bCs/>
-          <w:sz w:val="32"/>
-          <w:szCs w:val="32"/>
-        </w:rPr>
-      </w:pPr>
-    </w:p>
-    <w:p>
-      <w:pPr>
-        <w:pStyle w:val="ListParagraph"/>
-        <w:rPr>
-          <w:b/>
-          <w:bCs/>
-          <w:sz w:val="32"/>
-          <w:szCs w:val="32"/>
-        </w:rPr>
-      </w:pPr>
-    </w:p>
-    <w:p>
-      <w:pPr>
-        <w:pStyle w:val="ListParagraph"/>
-        <w:rPr>
-          <w:b/>
-          <w:bCs/>
-          <w:sz w:val="32"/>
-          <w:szCs w:val="32"/>
-        </w:rPr>
-      </w:pPr>
-    </w:p>
-    <w:p>
-      <w:pPr>
-        <w:pStyle w:val="ListParagraph"/>
-        <w:rPr>
-          <w:b/>
-          <w:bCs/>
-          <w:sz w:val="32"/>
-          <w:szCs w:val="32"/>
-        </w:rPr>
-      </w:pPr>
-    </w:p>
-    <w:p>
-      <w:pPr>
-        <w:pStyle w:val="ListParagraph"/>
-        <w:rPr>
-          <w:b/>
-          <w:bCs/>
-          <w:sz w:val="32"/>
-          <w:szCs w:val="32"/>
-        </w:rPr>
-      </w:pPr>
-    </w:p>
-    <w:p>
-      <w:pPr>
-        <w:pStyle w:val="ListParagraph"/>
-        <w:rPr>
-          <w:b/>
-          <w:bCs/>
-          <w:sz w:val="32"/>
-          <w:szCs w:val="32"/>
-        </w:rPr>
-      </w:pPr>
-    </w:p>
-    <w:p>
-      <w:pPr>
-        <w:pStyle w:val="ListParagraph"/>
-        <w:rPr>
-          <w:b/>
-          <w:bCs/>
-          <w:sz w:val="32"/>
-          <w:szCs w:val="32"/>
-        </w:rPr>
-      </w:pPr>
-    </w:p>
-    <w:p>
-      <w:pPr>
-        <w:pStyle w:val="ListParagraph"/>
-        <w:rPr>
-          <w:b/>
-          <w:bCs/>
-          <w:sz w:val="32"/>
-          <w:szCs w:val="32"/>
-        </w:rPr>
-      </w:pPr>
+        <w:drawing>
+          <wp:inline distT="0" distB="0" distL="0" distR="0" wp14:anchorId="03019D8B" wp14:editId="76E18D9C">
+            <wp:extent cx="5467881" cy="4403090"/>
+            <wp:effectExtent l="0" t="0" r="0" b="0"/>
+            <wp:docPr id="6" name="Picture 6"/>
+            <wp:cNvGraphicFramePr>
+              <a:graphicFrameLocks xmlns:a="http://schemas.openxmlformats.org/drawingml/2006/main" noChangeAspect="1"/>
+            </wp:cNvGraphicFramePr>
+            <a:graphic xmlns:a="http://schemas.openxmlformats.org/drawingml/2006/main">
+              <a:graphicData uri="http://schemas.openxmlformats.org/drawingml/2006/picture">
+                <pic:pic xmlns:pic="http://schemas.openxmlformats.org/drawingml/2006/picture">
+                  <pic:nvPicPr>
+                    <pic:cNvPr id="0" name="Picture 2"/>
+                    <pic:cNvPicPr>
+                      <a:picLocks noChangeAspect="1" noChangeArrowheads="1"/>
+                    </pic:cNvPicPr>
+                  </pic:nvPicPr>
+                  <pic:blipFill>
+                    <a:blip r:embed="rId11" cstate="print">
+                      <a:extLst>
+                        <a:ext uri="{28A0092B-C50C-407E-A947-70E740481C1C}">
+                          <a14:useLocalDpi xmlns:a14="http://schemas.microsoft.com/office/drawing/2010/main" val="0"/>
+                        </a:ext>
+                      </a:extLst>
+                    </a:blip>
+                    <a:srcRect/>
+                    <a:stretch>
+                      <a:fillRect/>
+                    </a:stretch>
+                  </pic:blipFill>
+                  <pic:spPr bwMode="auto">
+                    <a:xfrm>
+                      <a:off x="0" y="0"/>
+                      <a:ext cx="5510148" cy="4437126"/>
+                    </a:xfrm>
+                    <a:prstGeom prst="rect">
+                      <a:avLst/>
+                    </a:prstGeom>
+                    <a:noFill/>
+                    <a:ln>
+                      <a:noFill/>
+                    </a:ln>
+                  </pic:spPr>
+                </pic:pic>
+              </a:graphicData>
+            </a:graphic>
+          </wp:inline>
+        </w:drawing>
+      </w:r>
+    </w:p>
+    <w:p>
+      <w:pPr>
+        <w:pStyle w:val="Quote"/>
+        <w:rPr>
+          <w:sz w:val="20"/>
+          <w:szCs w:val="20"/>
+        </w:rPr>
+      </w:pPr>
+      <w:r>
+        <w:rPr>
+          <w:sz w:val="20"/>
+          <w:szCs w:val="20"/>
+          <w:lang w:val="en-US"/>
+        </w:rPr>
+        <w:t>2</w:t>
+      </w:r>
+      <w:r>
+        <w:rPr>
+          <w:sz w:val="20"/>
+          <w:szCs w:val="20"/>
+          <w:vertAlign w:val="superscript"/>
+        </w:rPr>
+        <w:t>η</w:t>
+      </w:r>
+      <w:r>
+        <w:rPr>
+          <w:sz w:val="20"/>
+          <w:szCs w:val="20"/>
+        </w:rPr>
+        <w:t xml:space="preserve"> έκδοση διαγράμματος περιπτώσεων χρήσης</w:t>
+      </w:r>
     </w:p>
     <w:p>
       <w:pPr>
@@ -4278,7 +4103,7 @@
                     </pic:cNvPicPr>
                   </pic:nvPicPr>
                   <pic:blipFill>
-                    <a:blip r:embed="rId11">
+                    <a:blip r:embed="rId12">
                       <a:extLst>
                         <a:ext uri="{28A0092B-C50C-407E-A947-70E740481C1C}">
                           <a14:useLocalDpi xmlns:a14="http://schemas.microsoft.com/office/drawing/2010/main" val="0"/>
@@ -4662,27 +4487,7 @@
           <w:szCs w:val="40"/>
           <w:u w:val="single"/>
         </w:rPr>
-        <w:t xml:space="preserve">Φάση: </w:t>
-      </w:r>
-      <w:r>
-        <w:rPr>
-          <w:b/>
-          <w:bCs/>
-          <w:sz w:val="40"/>
-          <w:szCs w:val="40"/>
-          <w:u w:val="single"/>
-        </w:rPr>
-        <w:t xml:space="preserve">Κατασκευή </w:t>
-      </w:r>
-      <w:r>
-        <w:rPr>
-          <w:b/>
-          <w:bCs/>
-          <w:sz w:val="40"/>
-          <w:szCs w:val="40"/>
-          <w:u w:val="single"/>
-        </w:rPr>
-        <w:t>(</w:t>
+        <w:t>Φάση: Κατασκευή (</w:t>
       </w:r>
       <w:r>
         <w:rPr>
@@ -4735,19 +4540,7 @@
     </w:p>
     <w:p>
       <w:r>
-        <w:t xml:space="preserve">Σε αυτή τη φάση παρουσιάζουμε τις </w:t>
-      </w:r>
-      <w:r>
-        <w:t>τρίτες και τελευταίες</w:t>
-      </w:r>
-      <w:r>
-        <w:t xml:space="preserve"> εκδόσεις των διαγραμμάτων </w:t>
-      </w:r>
-      <w:r>
-        <w:t xml:space="preserve">περιπτώσεων χρήσης και τάξεων </w:t>
-      </w:r>
-      <w:r>
-        <w:t xml:space="preserve">οι οποίες προέκυψαν κατά τη φάση </w:t>
+        <w:t xml:space="preserve">Σε αυτή τη φάση παρουσιάζουμε τις τρίτες και τελευταίες εκδόσεις των διαγραμμάτων περιπτώσεων χρήσης και τάξεων οι οποίες προέκυψαν κατά τη φάση </w:t>
       </w:r>
       <w:r>
         <w:t>κατασκευής</w:t>
@@ -4792,18 +4585,18 @@
           <w:szCs w:val="28"/>
         </w:rPr>
         <w:drawing>
-          <wp:anchor distT="0" distB="0" distL="114300" distR="114300" simplePos="0" relativeHeight="251659264" behindDoc="0" locked="0" layoutInCell="1" allowOverlap="1" wp14:anchorId="0CFBBE4A" wp14:editId="3F95FAC6">
+          <wp:anchor distT="0" distB="0" distL="114300" distR="114300" simplePos="0" relativeHeight="251659264" behindDoc="0" locked="0" layoutInCell="1" allowOverlap="1" wp14:anchorId="7E3BD834" wp14:editId="61F5BFD7">
             <wp:simplePos x="0" y="0"/>
             <wp:positionH relativeFrom="column">
-              <wp:posOffset>-95582</wp:posOffset>
+              <wp:posOffset>-374650</wp:posOffset>
             </wp:positionH>
             <wp:positionV relativeFrom="paragraph">
-              <wp:posOffset>370094</wp:posOffset>
+              <wp:posOffset>272415</wp:posOffset>
             </wp:positionV>
-            <wp:extent cx="5771442" cy="4643561"/>
-            <wp:effectExtent l="0" t="0" r="1270" b="5080"/>
+            <wp:extent cx="6606540" cy="5315585"/>
+            <wp:effectExtent l="0" t="0" r="3810" b="0"/>
             <wp:wrapSquare wrapText="bothSides"/>
-            <wp:docPr id="8" name="Picture 8"/>
+            <wp:docPr id="9" name="Picture 9" descr="A picture containing diagram, text, circle, screenshot&#10;&#10;Description automatically generated"/>
             <wp:cNvGraphicFramePr>
               <a:graphicFrameLocks xmlns:a="http://schemas.openxmlformats.org/drawingml/2006/main" noChangeAspect="1"/>
             </wp:cNvGraphicFramePr>
@@ -4811,13 +4604,13 @@
               <a:graphicData uri="http://schemas.openxmlformats.org/drawingml/2006/picture">
                 <pic:pic xmlns:pic="http://schemas.openxmlformats.org/drawingml/2006/picture">
                   <pic:nvPicPr>
-                    <pic:cNvPr id="0" name="Picture 6"/>
+                    <pic:cNvPr id="9" name="Picture 9" descr="A picture containing diagram, text, circle, screenshot&#10;&#10;Description automatically generated"/>
                     <pic:cNvPicPr>
                       <a:picLocks noChangeAspect="1" noChangeArrowheads="1"/>
                     </pic:cNvPicPr>
                   </pic:nvPicPr>
                   <pic:blipFill>
-                    <a:blip r:embed="rId12" cstate="print">
+                    <a:blip r:embed="rId13" cstate="print">
                       <a:extLst>
                         <a:ext uri="{28A0092B-C50C-407E-A947-70E740481C1C}">
                           <a14:useLocalDpi xmlns:a14="http://schemas.microsoft.com/office/drawing/2010/main" val="0"/>
@@ -4832,7 +4625,183 @@
                   <pic:spPr bwMode="auto">
                     <a:xfrm>
                       <a:off x="0" y="0"/>
-                      <a:ext cx="5771442" cy="4643561"/>
+                      <a:ext cx="6606540" cy="5315585"/>
+                    </a:xfrm>
+                    <a:prstGeom prst="rect">
+                      <a:avLst/>
+                    </a:prstGeom>
+                    <a:noFill/>
+                    <a:ln>
+                      <a:noFill/>
+                    </a:ln>
+                  </pic:spPr>
+                </pic:pic>
+              </a:graphicData>
+            </a:graphic>
+            <wp14:sizeRelH relativeFrom="margin">
+              <wp14:pctWidth>0</wp14:pctWidth>
+            </wp14:sizeRelH>
+            <wp14:sizeRelV relativeFrom="margin">
+              <wp14:pctHeight>0</wp14:pctHeight>
+            </wp14:sizeRelV>
+          </wp:anchor>
+        </w:drawing>
+      </w:r>
+      <w:r>
+        <w:rPr>
+          <w:b/>
+          <w:bCs/>
+          <w:sz w:val="28"/>
+          <w:szCs w:val="28"/>
+        </w:rPr>
+        <w:t>Διάγραμμα Περιπτώσεων Χρήσης (</w:t>
+      </w:r>
+      <w:r>
+        <w:rPr>
+          <w:b/>
+          <w:bCs/>
+          <w:sz w:val="28"/>
+          <w:szCs w:val="28"/>
+        </w:rPr>
+        <w:t>3</w:t>
+      </w:r>
+      <w:r>
+        <w:rPr>
+          <w:b/>
+          <w:bCs/>
+          <w:sz w:val="28"/>
+          <w:szCs w:val="28"/>
+          <w:vertAlign w:val="superscript"/>
+        </w:rPr>
+        <w:t>η</w:t>
+      </w:r>
+      <w:r>
+        <w:rPr>
+          <w:b/>
+          <w:bCs/>
+          <w:sz w:val="28"/>
+          <w:szCs w:val="28"/>
+        </w:rPr>
+        <w:t xml:space="preserve"> έκδοση)</w:t>
+      </w:r>
+    </w:p>
+    <w:p>
+      <w:pPr>
+        <w:pStyle w:val="Quote"/>
+        <w:rPr>
+          <w:sz w:val="20"/>
+          <w:szCs w:val="20"/>
+        </w:rPr>
+      </w:pPr>
+      <w:r>
+        <w:rPr>
+          <w:sz w:val="20"/>
+          <w:szCs w:val="20"/>
+        </w:rPr>
+        <w:t>3</w:t>
+      </w:r>
+      <w:r>
+        <w:rPr>
+          <w:sz w:val="20"/>
+          <w:szCs w:val="20"/>
+          <w:vertAlign w:val="superscript"/>
+        </w:rPr>
+        <w:t>η</w:t>
+      </w:r>
+      <w:r>
+        <w:rPr>
+          <w:sz w:val="20"/>
+          <w:szCs w:val="20"/>
+        </w:rPr>
+        <w:t xml:space="preserve"> έκδοση διαγράμματος περιπτώσεων χρήσης</w:t>
+      </w:r>
+    </w:p>
+    <w:p>
+      <w:pPr>
+        <w:pStyle w:val="ListParagraph"/>
+        <w:rPr>
+          <w:b/>
+          <w:bCs/>
+          <w:sz w:val="28"/>
+          <w:szCs w:val="28"/>
+        </w:rPr>
+      </w:pPr>
+    </w:p>
+    <w:p>
+      <w:pPr>
+        <w:rPr>
+          <w:b/>
+          <w:bCs/>
+          <w:sz w:val="28"/>
+          <w:szCs w:val="28"/>
+        </w:rPr>
+      </w:pPr>
+    </w:p>
+    <w:p>
+      <w:pPr>
+        <w:pStyle w:val="ListParagraph"/>
+        <w:numPr>
+          <w:ilvl w:val="2"/>
+          <w:numId w:val="21"/>
+        </w:numPr>
+        <w:rPr>
+          <w:b/>
+          <w:bCs/>
+          <w:sz w:val="28"/>
+          <w:szCs w:val="28"/>
+        </w:rPr>
+      </w:pPr>
+      <w:r>
+        <w:rPr>
+          <w:b/>
+          <w:bCs/>
+          <w:noProof/>
+          <w:sz w:val="28"/>
+          <w:szCs w:val="28"/>
+        </w:rPr>
+        <w:lastRenderedPageBreak/>
+        <w:drawing>
+          <wp:anchor distT="0" distB="0" distL="114300" distR="114300" simplePos="0" relativeHeight="251660288" behindDoc="0" locked="0" layoutInCell="1" allowOverlap="1" wp14:anchorId="49A1E973" wp14:editId="7544FA5A">
+            <wp:simplePos x="0" y="0"/>
+            <wp:positionH relativeFrom="column">
+              <wp:posOffset>-110211</wp:posOffset>
+            </wp:positionH>
+            <wp:positionV relativeFrom="paragraph">
+              <wp:posOffset>299847</wp:posOffset>
+            </wp:positionV>
+            <wp:extent cx="5939790" cy="4586605"/>
+            <wp:effectExtent l="0" t="0" r="3810" b="4445"/>
+            <wp:wrapSquare wrapText="bothSides"/>
+            <wp:docPr id="11" name="Picture 11"/>
+            <wp:cNvGraphicFramePr>
+              <a:graphicFrameLocks xmlns:a="http://schemas.openxmlformats.org/drawingml/2006/main" noChangeAspect="1"/>
+            </wp:cNvGraphicFramePr>
+            <a:graphic xmlns:a="http://schemas.openxmlformats.org/drawingml/2006/main">
+              <a:graphicData uri="http://schemas.openxmlformats.org/drawingml/2006/picture">
+                <pic:pic xmlns:pic="http://schemas.openxmlformats.org/drawingml/2006/picture">
+                  <pic:nvPicPr>
+                    <pic:cNvPr id="0" name="Picture 5"/>
+                    <pic:cNvPicPr>
+                      <a:picLocks noChangeAspect="1" noChangeArrowheads="1"/>
+                    </pic:cNvPicPr>
+                  </pic:nvPicPr>
+                  <pic:blipFill>
+                    <a:blip r:embed="rId14">
+                      <a:extLst>
+                        <a:ext uri="{28A0092B-C50C-407E-A947-70E740481C1C}">
+                          <a14:useLocalDpi xmlns:a14="http://schemas.microsoft.com/office/drawing/2010/main" val="0"/>
+                        </a:ext>
+                      </a:extLst>
+                    </a:blip>
+                    <a:srcRect/>
+                    <a:stretch>
+                      <a:fillRect/>
+                    </a:stretch>
+                  </pic:blipFill>
+                  <pic:spPr bwMode="auto">
+                    <a:xfrm>
+                      <a:off x="0" y="0"/>
+                      <a:ext cx="5939790" cy="4586605"/>
                     </a:xfrm>
                     <a:prstGeom prst="rect">
                       <a:avLst/>
@@ -4855,7 +4824,25 @@
           <w:sz w:val="28"/>
           <w:szCs w:val="28"/>
         </w:rPr>
-        <w:t>Διάγραμμα Περιπτώσεων Χρήσης (</w:t>
+        <w:t xml:space="preserve">Διάγραμμα </w:t>
+      </w:r>
+      <w:r>
+        <w:rPr>
+          <w:b/>
+          <w:bCs/>
+          <w:sz w:val="28"/>
+          <w:szCs w:val="28"/>
+        </w:rPr>
+        <w:t xml:space="preserve">Τάξεων </w:t>
+      </w:r>
+      <w:r>
+        <w:rPr>
+          <w:b/>
+          <w:bCs/>
+          <w:sz w:val="28"/>
+          <w:szCs w:val="28"/>
+        </w:rPr>
+        <w:t>(</w:t>
       </w:r>
       <w:r>
         <w:rPr>
@@ -4889,6 +4876,7 @@
     <w:p>
       <w:pPr>
         <w:pStyle w:val="Quote"/>
+        <w:ind w:left="405"/>
         <w:rPr>
           <w:sz w:val="20"/>
           <w:szCs w:val="20"/>
@@ -4898,6 +4886,7 @@
         <w:rPr>
           <w:sz w:val="20"/>
           <w:szCs w:val="20"/>
+          <w:lang w:val="en-US"/>
         </w:rPr>
         <w:t>3</w:t>
       </w:r>
@@ -4914,55 +4903,140 @@
           <w:sz w:val="20"/>
           <w:szCs w:val="20"/>
         </w:rPr>
-        <w:t xml:space="preserve"> έκδοση διαγράμματος περιπτώσεων χρήσης</w:t>
-      </w:r>
-    </w:p>
-    <w:p>
-      <w:pPr>
-        <w:pStyle w:val="ListParagraph"/>
-        <w:rPr>
-          <w:b/>
-          <w:bCs/>
-          <w:sz w:val="28"/>
-          <w:szCs w:val="28"/>
-        </w:rPr>
-      </w:pPr>
-    </w:p>
-    <w:p>
-      <w:pPr>
-        <w:pStyle w:val="ListParagraph"/>
-        <w:rPr>
-          <w:b/>
-          <w:bCs/>
-          <w:sz w:val="28"/>
-          <w:szCs w:val="28"/>
-        </w:rPr>
-      </w:pPr>
-    </w:p>
-    <w:p>
-      <w:pPr>
-        <w:pStyle w:val="ListParagraph"/>
-        <w:rPr>
-          <w:b/>
-          <w:bCs/>
-          <w:sz w:val="28"/>
-          <w:szCs w:val="28"/>
-        </w:rPr>
-      </w:pPr>
-    </w:p>
-    <w:p>
-      <w:pPr>
-        <w:pStyle w:val="ListParagraph"/>
-        <w:rPr>
-          <w:b/>
-          <w:bCs/>
-          <w:sz w:val="28"/>
-          <w:szCs w:val="28"/>
-        </w:rPr>
-      </w:pPr>
-    </w:p>
-    <w:p>
-      <w:pPr>
+        <w:t xml:space="preserve"> έκδοση διαγράμματος </w:t>
+      </w:r>
+      <w:r>
+        <w:rPr>
+          <w:sz w:val="20"/>
+          <w:szCs w:val="20"/>
+        </w:rPr>
+        <w:t>τάξεων</w:t>
+      </w:r>
+    </w:p>
+    <w:p>
+      <w:pPr>
+        <w:pStyle w:val="ListParagraph"/>
+        <w:rPr>
+          <w:b/>
+          <w:bCs/>
+          <w:sz w:val="28"/>
+          <w:szCs w:val="28"/>
+        </w:rPr>
+      </w:pPr>
+    </w:p>
+    <w:p>
+      <w:pPr>
+        <w:pStyle w:val="ListParagraph"/>
+        <w:rPr>
+          <w:b/>
+          <w:bCs/>
+          <w:sz w:val="28"/>
+          <w:szCs w:val="28"/>
+        </w:rPr>
+      </w:pPr>
+    </w:p>
+    <w:p>
+      <w:pPr>
+        <w:pStyle w:val="ListParagraph"/>
+        <w:rPr>
+          <w:b/>
+          <w:bCs/>
+          <w:sz w:val="28"/>
+          <w:szCs w:val="28"/>
+        </w:rPr>
+      </w:pPr>
+    </w:p>
+    <w:p>
+      <w:pPr>
+        <w:pStyle w:val="ListParagraph"/>
+        <w:rPr>
+          <w:b/>
+          <w:bCs/>
+          <w:sz w:val="28"/>
+          <w:szCs w:val="28"/>
+        </w:rPr>
+      </w:pPr>
+    </w:p>
+    <w:p>
+      <w:pPr>
+        <w:pStyle w:val="ListParagraph"/>
+        <w:rPr>
+          <w:b/>
+          <w:bCs/>
+          <w:sz w:val="28"/>
+          <w:szCs w:val="28"/>
+        </w:rPr>
+      </w:pPr>
+    </w:p>
+    <w:p>
+      <w:pPr>
+        <w:pStyle w:val="ListParagraph"/>
+        <w:rPr>
+          <w:b/>
+          <w:bCs/>
+          <w:sz w:val="28"/>
+          <w:szCs w:val="28"/>
+        </w:rPr>
+      </w:pPr>
+    </w:p>
+    <w:p>
+      <w:pPr>
+        <w:pStyle w:val="ListParagraph"/>
+        <w:rPr>
+          <w:b/>
+          <w:bCs/>
+          <w:sz w:val="28"/>
+          <w:szCs w:val="28"/>
+        </w:rPr>
+      </w:pPr>
+    </w:p>
+    <w:p>
+      <w:pPr>
+        <w:pStyle w:val="ListParagraph"/>
+        <w:rPr>
+          <w:b/>
+          <w:bCs/>
+          <w:sz w:val="28"/>
+          <w:szCs w:val="28"/>
+        </w:rPr>
+      </w:pPr>
+    </w:p>
+    <w:p>
+      <w:pPr>
+        <w:pStyle w:val="ListParagraph"/>
+        <w:rPr>
+          <w:b/>
+          <w:bCs/>
+          <w:sz w:val="28"/>
+          <w:szCs w:val="28"/>
+        </w:rPr>
+      </w:pPr>
+    </w:p>
+    <w:p>
+      <w:pPr>
+        <w:pStyle w:val="ListParagraph"/>
+        <w:rPr>
+          <w:b/>
+          <w:bCs/>
+          <w:sz w:val="28"/>
+          <w:szCs w:val="28"/>
+        </w:rPr>
+      </w:pPr>
+    </w:p>
+    <w:p>
+      <w:pPr>
+        <w:pStyle w:val="ListParagraph"/>
+        <w:rPr>
+          <w:b/>
+          <w:bCs/>
+          <w:sz w:val="28"/>
+          <w:szCs w:val="28"/>
+        </w:rPr>
+      </w:pPr>
+    </w:p>
+    <w:p>
+      <w:pPr>
+        <w:pStyle w:val="ListParagraph"/>
         <w:rPr>
           <w:b/>
           <w:bCs/>
@@ -4985,194 +5059,6 @@
           <w:szCs w:val="28"/>
         </w:rPr>
       </w:pPr>
-      <w:r>
-        <w:rPr>
-          <w:b/>
-          <w:bCs/>
-          <w:sz w:val="28"/>
-          <w:szCs w:val="28"/>
-        </w:rPr>
-        <w:lastRenderedPageBreak/>
-        <w:t xml:space="preserve">Διάγραμμα </w:t>
-      </w:r>
-      <w:r>
-        <w:rPr>
-          <w:b/>
-          <w:bCs/>
-          <w:sz w:val="28"/>
-          <w:szCs w:val="28"/>
-        </w:rPr>
-        <w:t xml:space="preserve">Τάξεων </w:t>
-      </w:r>
-      <w:r>
-        <w:rPr>
-          <w:b/>
-          <w:bCs/>
-          <w:sz w:val="28"/>
-          <w:szCs w:val="28"/>
-        </w:rPr>
-        <w:t>(</w:t>
-      </w:r>
-      <w:r>
-        <w:rPr>
-          <w:b/>
-          <w:bCs/>
-          <w:sz w:val="28"/>
-          <w:szCs w:val="28"/>
-        </w:rPr>
-        <w:t>3</w:t>
-      </w:r>
-      <w:r>
-        <w:rPr>
-          <w:b/>
-          <w:bCs/>
-          <w:sz w:val="28"/>
-          <w:szCs w:val="28"/>
-          <w:vertAlign w:val="superscript"/>
-        </w:rPr>
-        <w:t>η</w:t>
-      </w:r>
-      <w:r>
-        <w:rPr>
-          <w:b/>
-          <w:bCs/>
-          <w:sz w:val="28"/>
-          <w:szCs w:val="28"/>
-        </w:rPr>
-        <w:t xml:space="preserve"> έκδοση)</w:t>
-      </w:r>
-    </w:p>
-    <w:p>
-      <w:pPr>
-        <w:pStyle w:val="ListParagraph"/>
-        <w:rPr>
-          <w:b/>
-          <w:bCs/>
-          <w:sz w:val="28"/>
-          <w:szCs w:val="28"/>
-        </w:rPr>
-      </w:pPr>
-    </w:p>
-    <w:p>
-      <w:pPr>
-        <w:pStyle w:val="ListParagraph"/>
-        <w:rPr>
-          <w:b/>
-          <w:bCs/>
-          <w:sz w:val="28"/>
-          <w:szCs w:val="28"/>
-        </w:rPr>
-      </w:pPr>
-    </w:p>
-    <w:p>
-      <w:pPr>
-        <w:pStyle w:val="ListParagraph"/>
-        <w:rPr>
-          <w:b/>
-          <w:bCs/>
-          <w:sz w:val="28"/>
-          <w:szCs w:val="28"/>
-        </w:rPr>
-      </w:pPr>
-    </w:p>
-    <w:p>
-      <w:pPr>
-        <w:pStyle w:val="ListParagraph"/>
-        <w:rPr>
-          <w:b/>
-          <w:bCs/>
-          <w:sz w:val="28"/>
-          <w:szCs w:val="28"/>
-        </w:rPr>
-      </w:pPr>
-    </w:p>
-    <w:p>
-      <w:pPr>
-        <w:pStyle w:val="ListParagraph"/>
-        <w:rPr>
-          <w:b/>
-          <w:bCs/>
-          <w:sz w:val="28"/>
-          <w:szCs w:val="28"/>
-        </w:rPr>
-      </w:pPr>
-    </w:p>
-    <w:p>
-      <w:pPr>
-        <w:pStyle w:val="ListParagraph"/>
-        <w:rPr>
-          <w:b/>
-          <w:bCs/>
-          <w:sz w:val="28"/>
-          <w:szCs w:val="28"/>
-        </w:rPr>
-      </w:pPr>
-    </w:p>
-    <w:p>
-      <w:pPr>
-        <w:pStyle w:val="ListParagraph"/>
-        <w:rPr>
-          <w:b/>
-          <w:bCs/>
-          <w:sz w:val="28"/>
-          <w:szCs w:val="28"/>
-        </w:rPr>
-      </w:pPr>
-    </w:p>
-    <w:p>
-      <w:pPr>
-        <w:pStyle w:val="ListParagraph"/>
-        <w:rPr>
-          <w:b/>
-          <w:bCs/>
-          <w:sz w:val="28"/>
-          <w:szCs w:val="28"/>
-        </w:rPr>
-      </w:pPr>
-    </w:p>
-    <w:p>
-      <w:pPr>
-        <w:pStyle w:val="ListParagraph"/>
-        <w:rPr>
-          <w:b/>
-          <w:bCs/>
-          <w:sz w:val="28"/>
-          <w:szCs w:val="28"/>
-        </w:rPr>
-      </w:pPr>
-    </w:p>
-    <w:p>
-      <w:pPr>
-        <w:pStyle w:val="ListParagraph"/>
-        <w:rPr>
-          <w:b/>
-          <w:bCs/>
-          <w:sz w:val="28"/>
-          <w:szCs w:val="28"/>
-        </w:rPr>
-      </w:pPr>
-    </w:p>
-    <w:p>
-      <w:pPr>
-        <w:pStyle w:val="ListParagraph"/>
-        <w:rPr>
-          <w:b/>
-          <w:bCs/>
-          <w:sz w:val="28"/>
-          <w:szCs w:val="28"/>
-        </w:rPr>
-      </w:pPr>
-    </w:p>
-    <w:p>
-      <w:pPr>
-        <w:pStyle w:val="ListParagraph"/>
-        <w:rPr>
-          <w:b/>
-          <w:bCs/>
-          <w:sz w:val="28"/>
-          <w:szCs w:val="28"/>
-        </w:rPr>
-      </w:pPr>
     </w:p>
     <w:p>
       <w:pPr>
@@ -5188,6 +5074,15 @@
           <w:szCs w:val="28"/>
         </w:rPr>
       </w:pPr>
+      <w:r>
+        <w:rPr>
+          <w:b/>
+          <w:bCs/>
+          <w:sz w:val="28"/>
+          <w:szCs w:val="28"/>
+        </w:rPr>
+        <w:t xml:space="preserve"> </w:t>
+      </w:r>
     </w:p>
     <w:p>
       <w:pPr>
@@ -5210,6 +5105,7 @@
           <w:sz w:val="28"/>
           <w:szCs w:val="28"/>
         </w:rPr>
+        <w:lastRenderedPageBreak/>
         <w:t xml:space="preserve"> </w:t>
       </w:r>
     </w:p>
@@ -5312,6 +5208,64 @@
     <w:p>
       <w:pPr>
         <w:pStyle w:val="ListParagraph"/>
+        <w:rPr>
+          <w:b/>
+          <w:bCs/>
+          <w:sz w:val="28"/>
+          <w:szCs w:val="28"/>
+        </w:rPr>
+      </w:pPr>
+    </w:p>
+    <w:p>
+      <w:pPr>
+        <w:rPr>
+          <w:b/>
+          <w:bCs/>
+          <w:sz w:val="28"/>
+          <w:szCs w:val="28"/>
+        </w:rPr>
+      </w:pPr>
+    </w:p>
+    <w:p>
+      <w:pPr>
+        <w:pStyle w:val="ListParagraph"/>
+        <w:numPr>
+          <w:ilvl w:val="1"/>
+          <w:numId w:val="21"/>
+        </w:numPr>
+        <w:rPr>
+          <w:b/>
+          <w:bCs/>
+          <w:sz w:val="32"/>
+          <w:szCs w:val="32"/>
+          <w:lang w:val="en-US"/>
+        </w:rPr>
+      </w:pPr>
+      <w:r>
+        <w:rPr>
+          <w:b/>
+          <w:bCs/>
+          <w:sz w:val="32"/>
+          <w:szCs w:val="32"/>
+        </w:rPr>
+        <w:t>Υλοποίηση-Έλεγχος</w:t>
+      </w:r>
+    </w:p>
+    <w:p>
+      <w:pPr>
+        <w:pStyle w:val="ListParagraph"/>
+        <w:rPr>
+          <w:b/>
+          <w:bCs/>
+          <w:sz w:val="32"/>
+          <w:szCs w:val="32"/>
+          <w:lang w:val="en-US"/>
+        </w:rPr>
+      </w:pPr>
+    </w:p>
+    <w:p>
+      <w:pPr>
+        <w:pStyle w:val="ListParagraph"/>
         <w:numPr>
           <w:ilvl w:val="2"/>
           <w:numId w:val="21"/>
@@ -5336,64 +5290,6 @@
     <w:p>
       <w:pPr>
         <w:pStyle w:val="ListParagraph"/>
-        <w:rPr>
-          <w:b/>
-          <w:bCs/>
-          <w:sz w:val="28"/>
-          <w:szCs w:val="28"/>
-        </w:rPr>
-      </w:pPr>
-    </w:p>
-    <w:p>
-      <w:pPr>
-        <w:rPr>
-          <w:b/>
-          <w:bCs/>
-          <w:sz w:val="28"/>
-          <w:szCs w:val="28"/>
-        </w:rPr>
-      </w:pPr>
-    </w:p>
-    <w:p>
-      <w:pPr>
-        <w:pStyle w:val="ListParagraph"/>
-        <w:numPr>
-          <w:ilvl w:val="1"/>
-          <w:numId w:val="21"/>
-        </w:numPr>
-        <w:rPr>
-          <w:b/>
-          <w:bCs/>
-          <w:sz w:val="32"/>
-          <w:szCs w:val="32"/>
-          <w:lang w:val="en-US"/>
-        </w:rPr>
-      </w:pPr>
-      <w:r>
-        <w:rPr>
-          <w:b/>
-          <w:bCs/>
-          <w:sz w:val="32"/>
-          <w:szCs w:val="32"/>
-        </w:rPr>
-        <w:t>Υλοποίηση-Έλεγχος</w:t>
-      </w:r>
-    </w:p>
-    <w:p>
-      <w:pPr>
-        <w:pStyle w:val="ListParagraph"/>
-        <w:rPr>
-          <w:b/>
-          <w:bCs/>
-          <w:sz w:val="32"/>
-          <w:szCs w:val="32"/>
-          <w:lang w:val="en-US"/>
-        </w:rPr>
-      </w:pPr>
-    </w:p>
-    <w:p>
-      <w:pPr>
-        <w:pStyle w:val="ListParagraph"/>
         <w:numPr>
           <w:ilvl w:val="2"/>
           <w:numId w:val="21"/>
@@ -5405,30 +5301,6 @@
           <w:szCs w:val="28"/>
         </w:rPr>
       </w:pPr>
-      <w:r>
-        <w:rPr>
-          <w:b/>
-          <w:bCs/>
-          <w:sz w:val="28"/>
-          <w:szCs w:val="28"/>
-        </w:rPr>
-        <w:t xml:space="preserve"> </w:t>
-      </w:r>
-    </w:p>
-    <w:p>
-      <w:pPr>
-        <w:pStyle w:val="ListParagraph"/>
-        <w:numPr>
-          <w:ilvl w:val="2"/>
-          <w:numId w:val="21"/>
-        </w:numPr>
-        <w:rPr>
-          <w:b/>
-          <w:bCs/>
-          <w:sz w:val="28"/>
-          <w:szCs w:val="28"/>
-        </w:rPr>
-      </w:pPr>
     </w:p>
     <w:p>
       <w:pPr>
@@ -5474,7 +5346,6 @@
           <w:szCs w:val="40"/>
           <w:u w:val="single"/>
         </w:rPr>
-        <w:lastRenderedPageBreak/>
         <w:t>6</w:t>
       </w:r>
       <w:r>
@@ -5648,10 +5519,9 @@
     <w:p/>
     <w:p>
       <w:r>
-        <w:lastRenderedPageBreak/>
         <w:t xml:space="preserve">Βιβλιογραφία : </w:t>
       </w:r>
-      <w:hyperlink r:id="rId13" w:history="1">
+      <w:hyperlink r:id="rId15" w:history="1">
         <w:r>
           <w:rPr>
             <w:rStyle w:val="Hyperlink"/>
@@ -5662,7 +5532,7 @@
       <w:r>
         <w:t xml:space="preserve"> , </w:t>
       </w:r>
-      <w:hyperlink r:id="rId14" w:history="1">
+      <w:hyperlink r:id="rId16" w:history="1">
         <w:r>
           <w:rPr>
             <w:rStyle w:val="Hyperlink"/>
@@ -5682,7 +5552,7 @@
       <w:r>
         <w:t xml:space="preserve">, </w:t>
       </w:r>
-      <w:hyperlink r:id="rId15" w:history="1">
+      <w:hyperlink r:id="rId17" w:history="1">
         <w:r>
           <w:rPr>
             <w:rStyle w:val="Hyperlink"/>

</xml_diff>

<commit_message>
Added nutritionist register method in CD3
</commit_message>
<xml_diff>
--- a/Τεχνολογία-Λογισμικού.docx
+++ b/Τεχνολογία-Λογισμικού.docx
@@ -4753,26 +4753,25 @@
       </w:pPr>
       <w:r>
         <w:rPr>
-          <w:b/>
-          <w:bCs/>
           <w:noProof/>
-          <w:sz w:val="28"/>
-          <w:szCs w:val="28"/>
+          <w:sz w:val="20"/>
+          <w:szCs w:val="20"/>
+          <w:lang w:val="en-US"/>
         </w:rPr>
         <w:lastRenderedPageBreak/>
         <w:drawing>
-          <wp:anchor distT="0" distB="0" distL="114300" distR="114300" simplePos="0" relativeHeight="251660288" behindDoc="0" locked="0" layoutInCell="1" allowOverlap="1" wp14:anchorId="49A1E973" wp14:editId="7544FA5A">
+          <wp:anchor distT="0" distB="0" distL="114300" distR="114300" simplePos="0" relativeHeight="251660288" behindDoc="0" locked="0" layoutInCell="1" allowOverlap="1" wp14:anchorId="02219863" wp14:editId="12D9D99E">
             <wp:simplePos x="0" y="0"/>
-            <wp:positionH relativeFrom="column">
-              <wp:posOffset>-110211</wp:posOffset>
+            <wp:positionH relativeFrom="margin">
+              <wp:posOffset>-176200</wp:posOffset>
             </wp:positionH>
             <wp:positionV relativeFrom="paragraph">
-              <wp:posOffset>299847</wp:posOffset>
+              <wp:posOffset>402031</wp:posOffset>
             </wp:positionV>
-            <wp:extent cx="5939790" cy="4586605"/>
-            <wp:effectExtent l="0" t="0" r="3810" b="4445"/>
+            <wp:extent cx="6384925" cy="4930140"/>
+            <wp:effectExtent l="0" t="0" r="0" b="3810"/>
             <wp:wrapSquare wrapText="bothSides"/>
-            <wp:docPr id="11" name="Picture 11"/>
+            <wp:docPr id="4" name="Picture 4"/>
             <wp:cNvGraphicFramePr>
               <a:graphicFrameLocks xmlns:a="http://schemas.openxmlformats.org/drawingml/2006/main" noChangeAspect="1"/>
             </wp:cNvGraphicFramePr>
@@ -4780,7 +4779,7 @@
               <a:graphicData uri="http://schemas.openxmlformats.org/drawingml/2006/picture">
                 <pic:pic xmlns:pic="http://schemas.openxmlformats.org/drawingml/2006/picture">
                   <pic:nvPicPr>
-                    <pic:cNvPr id="0" name="Picture 5"/>
+                    <pic:cNvPr id="0" name="Picture 1"/>
                     <pic:cNvPicPr>
                       <a:picLocks noChangeAspect="1" noChangeArrowheads="1"/>
                     </pic:cNvPicPr>
@@ -4801,7 +4800,7 @@
                   <pic:spPr bwMode="auto">
                     <a:xfrm>
                       <a:off x="0" y="0"/>
-                      <a:ext cx="5939790" cy="4586605"/>
+                      <a:ext cx="6384925" cy="4930140"/>
                     </a:xfrm>
                     <a:prstGeom prst="rect">
                       <a:avLst/>
@@ -4814,6 +4813,12 @@
                 </pic:pic>
               </a:graphicData>
             </a:graphic>
+            <wp14:sizeRelH relativeFrom="margin">
+              <wp14:pctWidth>0</wp14:pctWidth>
+            </wp14:sizeRelH>
+            <wp14:sizeRelV relativeFrom="margin">
+              <wp14:pctHeight>0</wp14:pctHeight>
+            </wp14:sizeRelV>
           </wp:anchor>
         </w:drawing>
       </w:r>
@@ -4882,6 +4887,14 @@
           <w:szCs w:val="20"/>
         </w:rPr>
       </w:pPr>
+      <w:r>
+        <w:rPr>
+          <w:sz w:val="20"/>
+          <w:szCs w:val="20"/>
+          <w:lang w:val="en-US"/>
+        </w:rPr>
+        <w:t xml:space="preserve">     </w:t>
+      </w:r>
       <w:r>
         <w:rPr>
           <w:sz w:val="20"/>
@@ -5105,7 +5118,6 @@
           <w:sz w:val="28"/>
           <w:szCs w:val="28"/>
         </w:rPr>
-        <w:lastRenderedPageBreak/>
         <w:t xml:space="preserve"> </w:t>
       </w:r>
     </w:p>

</xml_diff>

<commit_message>
Added bmr data and changed gender var name on CD3
</commit_message>
<xml_diff>
--- a/Τεχνολογία-Λογισμικού.docx
+++ b/Τεχνολογία-Λογισμικού.docx
@@ -4754,24 +4754,21 @@
       <w:r>
         <w:rPr>
           <w:noProof/>
-          <w:sz w:val="20"/>
-          <w:szCs w:val="20"/>
-          <w:lang w:val="en-US"/>
         </w:rPr>
         <w:lastRenderedPageBreak/>
         <w:drawing>
-          <wp:anchor distT="0" distB="0" distL="114300" distR="114300" simplePos="0" relativeHeight="251660288" behindDoc="0" locked="0" layoutInCell="1" allowOverlap="1" wp14:anchorId="02219863" wp14:editId="12D9D99E">
+          <wp:anchor distT="0" distB="0" distL="114300" distR="114300" simplePos="0" relativeHeight="251660288" behindDoc="0" locked="0" layoutInCell="1" allowOverlap="1" wp14:anchorId="39CF4C12" wp14:editId="607B453C">
             <wp:simplePos x="0" y="0"/>
             <wp:positionH relativeFrom="margin">
-              <wp:posOffset>-176200</wp:posOffset>
+              <wp:align>center</wp:align>
             </wp:positionH>
             <wp:positionV relativeFrom="paragraph">
-              <wp:posOffset>402031</wp:posOffset>
+              <wp:posOffset>336023</wp:posOffset>
             </wp:positionV>
-            <wp:extent cx="6384925" cy="4930140"/>
-            <wp:effectExtent l="0" t="0" r="0" b="3810"/>
+            <wp:extent cx="7033260" cy="5434330"/>
+            <wp:effectExtent l="0" t="0" r="0" b="0"/>
             <wp:wrapSquare wrapText="bothSides"/>
-            <wp:docPr id="4" name="Picture 4"/>
+            <wp:docPr id="8" name="Picture 8" descr="A picture containing text, diagram, line, screenshot&#10;&#10;Description automatically generated"/>
             <wp:cNvGraphicFramePr>
               <a:graphicFrameLocks xmlns:a="http://schemas.openxmlformats.org/drawingml/2006/main" noChangeAspect="1"/>
             </wp:cNvGraphicFramePr>
@@ -4779,7 +4776,7 @@
               <a:graphicData uri="http://schemas.openxmlformats.org/drawingml/2006/picture">
                 <pic:pic xmlns:pic="http://schemas.openxmlformats.org/drawingml/2006/picture">
                   <pic:nvPicPr>
-                    <pic:cNvPr id="0" name="Picture 1"/>
+                    <pic:cNvPr id="8" name="Picture 8" descr="A picture containing text, diagram, line, screenshot&#10;&#10;Description automatically generated"/>
                     <pic:cNvPicPr>
                       <a:picLocks noChangeAspect="1" noChangeArrowheads="1"/>
                     </pic:cNvPicPr>
@@ -4800,7 +4797,7 @@
                   <pic:spPr bwMode="auto">
                     <a:xfrm>
                       <a:off x="0" y="0"/>
-                      <a:ext cx="6384925" cy="4930140"/>
+                      <a:ext cx="7033260" cy="5434330"/>
                     </a:xfrm>
                     <a:prstGeom prst="rect">
                       <a:avLst/>
@@ -4887,14 +4884,6 @@
           <w:szCs w:val="20"/>
         </w:rPr>
       </w:pPr>
-      <w:r>
-        <w:rPr>
-          <w:sz w:val="20"/>
-          <w:szCs w:val="20"/>
-          <w:lang w:val="en-US"/>
-        </w:rPr>
-        <w:t xml:space="preserve">     </w:t>
-      </w:r>
       <w:r>
         <w:rPr>
           <w:sz w:val="20"/>

</xml_diff>

<commit_message>
put use case diagrams in boxes
</commit_message>
<xml_diff>
--- a/Τεχνολογία-Λογισμικού.docx
+++ b/Τεχνολογία-Λογισμικού.docx
@@ -3370,7 +3370,7 @@
     <w:p>
       <w:pPr>
         <w:pStyle w:val="Subtitle"/>
-        <w:jc w:val="both"/>
+        <w:jc w:val="center"/>
         <w:rPr>
           <w:lang w:val="en-US"/>
         </w:rPr>
@@ -3381,10 +3381,10 @@
           <w:lang w:val="en-US"/>
         </w:rPr>
         <w:drawing>
-          <wp:inline distT="0" distB="0" distL="0" distR="0" wp14:anchorId="6425A930" wp14:editId="0D30D276">
-            <wp:extent cx="5619739" cy="4339087"/>
-            <wp:effectExtent l="0" t="0" r="635" b="4445"/>
-            <wp:docPr id="2" name="Picture 2"/>
+          <wp:inline distT="0" distB="0" distL="0" distR="0" wp14:anchorId="379446A1" wp14:editId="40E9C315">
+            <wp:extent cx="5372915" cy="4191000"/>
+            <wp:effectExtent l="0" t="0" r="0" b="0"/>
+            <wp:docPr id="10" name="Picture 10"/>
             <wp:cNvGraphicFramePr>
               <a:graphicFrameLocks xmlns:a="http://schemas.openxmlformats.org/drawingml/2006/main" noChangeAspect="1"/>
             </wp:cNvGraphicFramePr>
@@ -3392,7 +3392,7 @@
               <a:graphicData uri="http://schemas.openxmlformats.org/drawingml/2006/picture">
                 <pic:pic xmlns:pic="http://schemas.openxmlformats.org/drawingml/2006/picture">
                   <pic:nvPicPr>
-                    <pic:cNvPr id="0" name="Picture 1"/>
+                    <pic:cNvPr id="0" name="Picture 2"/>
                     <pic:cNvPicPr>
                       <a:picLocks noChangeAspect="1" noChangeArrowheads="1"/>
                     </pic:cNvPicPr>
@@ -3413,7 +3413,7 @@
                   <pic:spPr bwMode="auto">
                     <a:xfrm>
                       <a:off x="0" y="0"/>
-                      <a:ext cx="5625344" cy="4343414"/>
+                      <a:ext cx="5419955" cy="4227692"/>
                     </a:xfrm>
                     <a:prstGeom prst="rect">
                       <a:avLst/>
@@ -3886,17 +3886,21 @@
       </w:pPr>
       <w:r>
         <w:rPr>
-          <w:b/>
-          <w:bCs/>
           <w:noProof/>
-          <w:sz w:val="32"/>
-          <w:szCs w:val="32"/>
         </w:rPr>
         <w:drawing>
-          <wp:inline distT="0" distB="0" distL="0" distR="0" wp14:anchorId="03019D8B" wp14:editId="76E18D9C">
-            <wp:extent cx="5467881" cy="4403090"/>
-            <wp:effectExtent l="0" t="0" r="0" b="0"/>
-            <wp:docPr id="6" name="Picture 6"/>
+          <wp:anchor distT="0" distB="0" distL="114300" distR="114300" simplePos="0" relativeHeight="251661312" behindDoc="0" locked="0" layoutInCell="1" allowOverlap="1" wp14:anchorId="52CCA7B7" wp14:editId="08EA05EA">
+            <wp:simplePos x="0" y="0"/>
+            <wp:positionH relativeFrom="margin">
+              <wp:posOffset>259080</wp:posOffset>
+            </wp:positionH>
+            <wp:positionV relativeFrom="paragraph">
+              <wp:posOffset>132080</wp:posOffset>
+            </wp:positionV>
+            <wp:extent cx="5253990" cy="4230370"/>
+            <wp:effectExtent l="0" t="0" r="3810" b="0"/>
+            <wp:wrapSquare wrapText="bothSides"/>
+            <wp:docPr id="14" name="Picture 14" descr="A picture containing text, screenshot, diagram, map&#10;&#10;Description automatically generated"/>
             <wp:cNvGraphicFramePr>
               <a:graphicFrameLocks xmlns:a="http://schemas.openxmlformats.org/drawingml/2006/main" noChangeAspect="1"/>
             </wp:cNvGraphicFramePr>
@@ -3904,7 +3908,7 @@
               <a:graphicData uri="http://schemas.openxmlformats.org/drawingml/2006/picture">
                 <pic:pic xmlns:pic="http://schemas.openxmlformats.org/drawingml/2006/picture">
                   <pic:nvPicPr>
-                    <pic:cNvPr id="0" name="Picture 2"/>
+                    <pic:cNvPr id="14" name="Picture 14" descr="A picture containing text, screenshot, diagram, map&#10;&#10;Description automatically generated"/>
                     <pic:cNvPicPr>
                       <a:picLocks noChangeAspect="1" noChangeArrowheads="1"/>
                     </pic:cNvPicPr>
@@ -3925,7 +3929,7 @@
                   <pic:spPr bwMode="auto">
                     <a:xfrm>
                       <a:off x="0" y="0"/>
-                      <a:ext cx="5510148" cy="4437126"/>
+                      <a:ext cx="5253990" cy="4230370"/>
                     </a:xfrm>
                     <a:prstGeom prst="rect">
                       <a:avLst/>
@@ -3938,23 +3942,144 @@
                 </pic:pic>
               </a:graphicData>
             </a:graphic>
-          </wp:inline>
+            <wp14:sizeRelH relativeFrom="margin">
+              <wp14:pctWidth>0</wp14:pctWidth>
+            </wp14:sizeRelH>
+            <wp14:sizeRelV relativeFrom="margin">
+              <wp14:pctHeight>0</wp14:pctHeight>
+            </wp14:sizeRelV>
+          </wp:anchor>
         </w:drawing>
       </w:r>
     </w:p>
     <w:p>
       <w:pPr>
+        <w:rPr>
+          <w:b/>
+          <w:bCs/>
+          <w:sz w:val="32"/>
+          <w:szCs w:val="32"/>
+        </w:rPr>
+      </w:pPr>
+    </w:p>
+    <w:p>
+      <w:pPr>
+        <w:rPr>
+          <w:b/>
+          <w:bCs/>
+          <w:sz w:val="32"/>
+          <w:szCs w:val="32"/>
+        </w:rPr>
+      </w:pPr>
+    </w:p>
+    <w:p>
+      <w:pPr>
+        <w:rPr>
+          <w:b/>
+          <w:bCs/>
+          <w:sz w:val="32"/>
+          <w:szCs w:val="32"/>
+        </w:rPr>
+      </w:pPr>
+    </w:p>
+    <w:p>
+      <w:pPr>
+        <w:rPr>
+          <w:b/>
+          <w:bCs/>
+          <w:sz w:val="32"/>
+          <w:szCs w:val="32"/>
+        </w:rPr>
+      </w:pPr>
+    </w:p>
+    <w:p>
+      <w:pPr>
+        <w:rPr>
+          <w:b/>
+          <w:bCs/>
+          <w:sz w:val="32"/>
+          <w:szCs w:val="32"/>
+        </w:rPr>
+      </w:pPr>
+    </w:p>
+    <w:p>
+      <w:pPr>
+        <w:rPr>
+          <w:b/>
+          <w:bCs/>
+          <w:sz w:val="32"/>
+          <w:szCs w:val="32"/>
+        </w:rPr>
+      </w:pPr>
+    </w:p>
+    <w:p>
+      <w:pPr>
+        <w:rPr>
+          <w:b/>
+          <w:bCs/>
+          <w:sz w:val="32"/>
+          <w:szCs w:val="32"/>
+        </w:rPr>
+      </w:pPr>
+    </w:p>
+    <w:p>
+      <w:pPr>
+        <w:rPr>
+          <w:b/>
+          <w:bCs/>
+          <w:sz w:val="32"/>
+          <w:szCs w:val="32"/>
+        </w:rPr>
+      </w:pPr>
+    </w:p>
+    <w:p>
+      <w:pPr>
+        <w:rPr>
+          <w:b/>
+          <w:bCs/>
+          <w:sz w:val="32"/>
+          <w:szCs w:val="32"/>
+        </w:rPr>
+      </w:pPr>
+    </w:p>
+    <w:p>
+      <w:pPr>
+        <w:rPr>
+          <w:b/>
+          <w:bCs/>
+          <w:sz w:val="32"/>
+          <w:szCs w:val="32"/>
+        </w:rPr>
+      </w:pPr>
+    </w:p>
+    <w:p>
+      <w:pPr>
+        <w:rPr>
+          <w:b/>
+          <w:bCs/>
+          <w:sz w:val="32"/>
+          <w:szCs w:val="32"/>
+        </w:rPr>
+      </w:pPr>
+    </w:p>
+    <w:p>
+      <w:pPr>
+        <w:rPr>
+          <w:b/>
+          <w:bCs/>
+          <w:sz w:val="32"/>
+          <w:szCs w:val="32"/>
+        </w:rPr>
+      </w:pPr>
+    </w:p>
+    <w:p>
+      <w:pPr>
         <w:pStyle w:val="Quote"/>
+      </w:pPr>
+      <w:r>
         <w:rPr>
           <w:sz w:val="20"/>
           <w:szCs w:val="20"/>
-        </w:rPr>
-      </w:pPr>
-      <w:r>
-        <w:rPr>
-          <w:sz w:val="20"/>
-          <w:szCs w:val="20"/>
-          <w:lang w:val="en-US"/>
         </w:rPr>
         <w:t>2</w:t>
       </w:r>
@@ -4585,18 +4710,18 @@
           <w:szCs w:val="28"/>
         </w:rPr>
         <w:drawing>
-          <wp:anchor distT="0" distB="0" distL="114300" distR="114300" simplePos="0" relativeHeight="251659264" behindDoc="0" locked="0" layoutInCell="1" allowOverlap="1" wp14:anchorId="7E3BD834" wp14:editId="61F5BFD7">
+          <wp:anchor distT="0" distB="0" distL="114300" distR="114300" simplePos="0" relativeHeight="251662336" behindDoc="0" locked="0" layoutInCell="1" allowOverlap="1" wp14:anchorId="1FC3E0C1" wp14:editId="1664B7C7">
             <wp:simplePos x="0" y="0"/>
             <wp:positionH relativeFrom="column">
-              <wp:posOffset>-374650</wp:posOffset>
+              <wp:posOffset>-207645</wp:posOffset>
             </wp:positionH>
             <wp:positionV relativeFrom="paragraph">
-              <wp:posOffset>272415</wp:posOffset>
+              <wp:posOffset>386080</wp:posOffset>
             </wp:positionV>
-            <wp:extent cx="6606540" cy="5315585"/>
-            <wp:effectExtent l="0" t="0" r="3810" b="0"/>
+            <wp:extent cx="5934710" cy="4727575"/>
+            <wp:effectExtent l="0" t="0" r="8890" b="0"/>
             <wp:wrapSquare wrapText="bothSides"/>
-            <wp:docPr id="9" name="Picture 9" descr="A picture containing diagram, text, circle, screenshot&#10;&#10;Description automatically generated"/>
+            <wp:docPr id="15" name="Picture 15"/>
             <wp:cNvGraphicFramePr>
               <a:graphicFrameLocks xmlns:a="http://schemas.openxmlformats.org/drawingml/2006/main" noChangeAspect="1"/>
             </wp:cNvGraphicFramePr>
@@ -4604,7 +4729,7 @@
               <a:graphicData uri="http://schemas.openxmlformats.org/drawingml/2006/picture">
                 <pic:pic xmlns:pic="http://schemas.openxmlformats.org/drawingml/2006/picture">
                   <pic:nvPicPr>
-                    <pic:cNvPr id="9" name="Picture 9" descr="A picture containing diagram, text, circle, screenshot&#10;&#10;Description automatically generated"/>
+                    <pic:cNvPr id="0" name="Picture 7"/>
                     <pic:cNvPicPr>
                       <a:picLocks noChangeAspect="1" noChangeArrowheads="1"/>
                     </pic:cNvPicPr>
@@ -4625,7 +4750,7 @@
                   <pic:spPr bwMode="auto">
                     <a:xfrm>
                       <a:off x="0" y="0"/>
-                      <a:ext cx="6606540" cy="5315585"/>
+                      <a:ext cx="5934710" cy="4727575"/>
                     </a:xfrm>
                     <a:prstGeom prst="rect">
                       <a:avLst/>
@@ -4638,12 +4763,6 @@
                 </pic:pic>
               </a:graphicData>
             </a:graphic>
-            <wp14:sizeRelH relativeFrom="margin">
-              <wp14:pctWidth>0</wp14:pctWidth>
-            </wp14:sizeRelH>
-            <wp14:sizeRelV relativeFrom="margin">
-              <wp14:pctHeight>0</wp14:pctHeight>
-            </wp14:sizeRelV>
           </wp:anchor>
         </w:drawing>
       </w:r>

</xml_diff>

<commit_message>
Put Diagrams in word
</commit_message>
<xml_diff>
--- a/Τεχνολογία-Λογισμικού.docx
+++ b/Τεχνολογία-Λογισμικού.docx
@@ -4032,7 +4032,6 @@
     </w:p>
     <w:p>
       <w:pPr>
-        <w:pStyle w:val="ListParagraph"/>
         <w:rPr>
           <w:b/>
           <w:bCs/>
@@ -4041,25 +4040,9 @@
           <w:lang w:val="en-US"/>
         </w:rPr>
       </w:pPr>
-    </w:p>
-    <w:p>
-      <w:pPr>
-        <w:pStyle w:val="ListParagraph"/>
-        <w:rPr>
-          <w:b/>
-          <w:bCs/>
-          <w:sz w:val="28"/>
-          <w:szCs w:val="28"/>
-          <w:lang w:val="en-US"/>
-        </w:rPr>
-      </w:pPr>
-      <w:r>
-        <w:rPr>
-          <w:b/>
-          <w:bCs/>
+      <w:r>
+        <w:rPr>
           <w:noProof/>
-          <w:sz w:val="32"/>
-          <w:szCs w:val="32"/>
         </w:rPr>
         <w:drawing>
           <wp:anchor distT="0" distB="0" distL="114300" distR="114300" simplePos="0" relativeHeight="251658240" behindDoc="0" locked="0" layoutInCell="1" allowOverlap="1" wp14:anchorId="60EA1D59" wp14:editId="444E5CAA">
@@ -4315,18 +4298,108 @@
     <w:p>
       <w:pPr>
         <w:rPr>
+          <w:noProof/>
+          <w14:ligatures w14:val="standardContextual"/>
+        </w:rPr>
+      </w:pPr>
+    </w:p>
+    <w:p>
+      <w:pPr>
+        <w:jc w:val="center"/>
+        <w:rPr>
           <w:color w:val="000000"/>
         </w:rPr>
       </w:pPr>
-    </w:p>
-    <w:p>
-      <w:pPr>
-        <w:rPr>
-          <w:b/>
-          <w:bCs/>
-        </w:rPr>
-      </w:pPr>
-    </w:p>
+      <w:r>
+        <w:rPr>
+          <w:noProof/>
+          <w14:ligatures w14:val="standardContextual"/>
+        </w:rPr>
+        <w:lastRenderedPageBreak/>
+        <w:drawing>
+          <wp:inline distT="0" distB="0" distL="0" distR="0" wp14:anchorId="5DDCB419" wp14:editId="4846C08E">
+            <wp:extent cx="5834418" cy="3153347"/>
+            <wp:effectExtent l="0" t="0" r="0" b="9525"/>
+            <wp:docPr id="4" name="Picture 4" descr="A screenshot of a computer&#10;&#10;Description automatically generated"/>
+            <wp:cNvGraphicFramePr>
+              <a:graphicFrameLocks xmlns:a="http://schemas.openxmlformats.org/drawingml/2006/main" noChangeAspect="1"/>
+            </wp:cNvGraphicFramePr>
+            <a:graphic xmlns:a="http://schemas.openxmlformats.org/drawingml/2006/main">
+              <a:graphicData uri="http://schemas.openxmlformats.org/drawingml/2006/picture">
+                <pic:pic xmlns:pic="http://schemas.openxmlformats.org/drawingml/2006/picture">
+                  <pic:nvPicPr>
+                    <pic:cNvPr id="4" name="Picture 4" descr="A screenshot of a computer&#10;&#10;Description automatically generated"/>
+                    <pic:cNvPicPr/>
+                  </pic:nvPicPr>
+                  <pic:blipFill rotWithShape="1">
+                    <a:blip r:embed="rId13"/>
+                    <a:srcRect l="32949" t="24616" r="7180" b="22963"/>
+                    <a:stretch/>
+                  </pic:blipFill>
+                  <pic:spPr bwMode="auto">
+                    <a:xfrm>
+                      <a:off x="0" y="0"/>
+                      <a:ext cx="5849208" cy="3161340"/>
+                    </a:xfrm>
+                    <a:prstGeom prst="rect">
+                      <a:avLst/>
+                    </a:prstGeom>
+                    <a:ln>
+                      <a:noFill/>
+                    </a:ln>
+                    <a:extLst>
+                      <a:ext uri="{53640926-AAD7-44D8-BBD7-CCE9431645EC}">
+                        <a14:shadowObscured xmlns:a14="http://schemas.microsoft.com/office/drawing/2010/main"/>
+                      </a:ext>
+                    </a:extLst>
+                  </pic:spPr>
+                </pic:pic>
+              </a:graphicData>
+            </a:graphic>
+          </wp:inline>
+        </w:drawing>
+      </w:r>
+    </w:p>
+    <w:p>
+      <w:pPr>
+        <w:pStyle w:val="Quote"/>
+        <w:ind w:left="0" w:firstLine="720"/>
+        <w:rPr>
+          <w:sz w:val="20"/>
+          <w:szCs w:val="20"/>
+        </w:rPr>
+      </w:pPr>
+      <w:r>
+        <w:rPr>
+          <w:sz w:val="20"/>
+          <w:szCs w:val="20"/>
+        </w:rPr>
+        <w:t>1</w:t>
+      </w:r>
+      <w:r>
+        <w:rPr>
+          <w:sz w:val="20"/>
+          <w:szCs w:val="20"/>
+          <w:vertAlign w:val="superscript"/>
+        </w:rPr>
+        <w:t>η</w:t>
+      </w:r>
+      <w:r>
+        <w:rPr>
+          <w:sz w:val="20"/>
+          <w:szCs w:val="20"/>
+        </w:rPr>
+        <w:t xml:space="preserve"> έκδοση διαγράμματος </w:t>
+      </w:r>
+      <w:r>
+        <w:rPr>
+          <w:sz w:val="20"/>
+          <w:szCs w:val="20"/>
+        </w:rPr>
+        <w:t>αντικειμένων</w:t>
+      </w:r>
+    </w:p>
+    <w:p/>
     <w:p>
       <w:pPr>
         <w:pStyle w:val="ListParagraph"/>
@@ -4389,13 +4462,103 @@
         <w:rPr>
           <w:lang w:eastAsia="en-US"/>
         </w:rPr>
-        <w:lastRenderedPageBreak/>
         <w:t>Τα διαγράμματα συνεργασίας (γνωστά ως Διάγραμμα επικοινωνίας στο UML 2.x) χρησιμοποιούνται για να δείξουν πώς αλληλεπιδρούν τα αντικείμενα για να εκτελέσουν τη συμπεριφορά μιας συγκεκριμένης περίπτωσης χρήσης ή ενός μέρους μιας περίπτωσης χρήσης. Μαζί με τα διαγράμματα ακολουθίας, η συνεργασία χρησιμοποιείται από τους σχεδιαστές για να καθορίσουν και να αποσαφηνίσουν τους ρόλους των αντικειμένων που εκτελούν μια συγκεκριμένη ροή γεγονότων μιας περίπτωσης χρήσης. Αποτελούν την κύρια πηγή πληροφοριών που χρησιμοποιούνται για τον προσδιορισμό των ευθυνών και των διεπαφών της τάξης.</w:t>
       </w:r>
     </w:p>
     <w:p>
-      <w:r>
-        <w:t xml:space="preserve"> </w:t>
+      <w:pPr>
+        <w:jc w:val="center"/>
+        <w:rPr>
+          <w:sz w:val="20"/>
+          <w:szCs w:val="20"/>
+        </w:rPr>
+      </w:pPr>
+      <w:r>
+        <w:rPr>
+          <w:noProof/>
+          <w14:ligatures w14:val="standardContextual"/>
+        </w:rPr>
+        <w:drawing>
+          <wp:inline distT="0" distB="0" distL="0" distR="0" wp14:anchorId="4690CA08" wp14:editId="2C2862BB">
+            <wp:extent cx="5220793" cy="2627194"/>
+            <wp:effectExtent l="0" t="0" r="0" b="1905"/>
+            <wp:docPr id="12" name="Picture 12" descr="A computer screen shot of a diagram&#10;&#10;Description automatically generated with low confidence"/>
+            <wp:cNvGraphicFramePr>
+              <a:graphicFrameLocks xmlns:a="http://schemas.openxmlformats.org/drawingml/2006/main" noChangeAspect="1"/>
+            </wp:cNvGraphicFramePr>
+            <a:graphic xmlns:a="http://schemas.openxmlformats.org/drawingml/2006/main">
+              <a:graphicData uri="http://schemas.openxmlformats.org/drawingml/2006/picture">
+                <pic:pic xmlns:pic="http://schemas.openxmlformats.org/drawingml/2006/picture">
+                  <pic:nvPicPr>
+                    <pic:cNvPr id="12" name="Picture 12" descr="A computer screen shot of a diagram&#10;&#10;Description automatically generated with low confidence"/>
+                    <pic:cNvPicPr/>
+                  </pic:nvPicPr>
+                  <pic:blipFill rotWithShape="1">
+                    <a:blip r:embed="rId14"/>
+                    <a:srcRect l="26026" t="31910" r="3975" b="20227"/>
+                    <a:stretch/>
+                  </pic:blipFill>
+                  <pic:spPr bwMode="auto">
+                    <a:xfrm>
+                      <a:off x="0" y="0"/>
+                      <a:ext cx="5305393" cy="2669766"/>
+                    </a:xfrm>
+                    <a:prstGeom prst="rect">
+                      <a:avLst/>
+                    </a:prstGeom>
+                    <a:ln>
+                      <a:noFill/>
+                    </a:ln>
+                    <a:extLst>
+                      <a:ext uri="{53640926-AAD7-44D8-BBD7-CCE9431645EC}">
+                        <a14:shadowObscured xmlns:a14="http://schemas.microsoft.com/office/drawing/2010/main"/>
+                      </a:ext>
+                    </a:extLst>
+                  </pic:spPr>
+                </pic:pic>
+              </a:graphicData>
+            </a:graphic>
+          </wp:inline>
+        </w:drawing>
+      </w:r>
+    </w:p>
+    <w:p>
+      <w:pPr>
+        <w:pStyle w:val="Quote"/>
+        <w:ind w:left="0" w:firstLine="720"/>
+        <w:rPr>
+          <w:sz w:val="20"/>
+          <w:szCs w:val="20"/>
+        </w:rPr>
+      </w:pPr>
+      <w:r>
+        <w:rPr>
+          <w:sz w:val="20"/>
+          <w:szCs w:val="20"/>
+        </w:rPr>
+        <w:t>1</w:t>
+      </w:r>
+      <w:r>
+        <w:rPr>
+          <w:sz w:val="20"/>
+          <w:szCs w:val="20"/>
+          <w:vertAlign w:val="superscript"/>
+        </w:rPr>
+        <w:t>η</w:t>
+      </w:r>
+      <w:r>
+        <w:rPr>
+          <w:sz w:val="20"/>
+          <w:szCs w:val="20"/>
+        </w:rPr>
+        <w:t xml:space="preserve"> έκδοση διαγράμματος </w:t>
+      </w:r>
+      <w:r>
+        <w:rPr>
+          <w:sz w:val="20"/>
+          <w:szCs w:val="20"/>
+        </w:rPr>
+        <w:t>συνεργασίας</w:t>
       </w:r>
     </w:p>
     <w:p>
@@ -4419,6 +4582,7 @@
           <w:sz w:val="28"/>
           <w:szCs w:val="28"/>
         </w:rPr>
+        <w:lastRenderedPageBreak/>
         <w:t>Διάγραμμα</w:t>
       </w:r>
       <w:r>
@@ -4461,13 +4625,450 @@
         <w:t xml:space="preserve"> είναι ένας τύπος διαγράμματος αλληλεπίδρασης επειδή περιγράφει πώς —και με ποια σειρά— μια ομάδα αντικειμένων συνεργάζεται. Αυτά τα διαγράμματα χρησιμοποιούνται από προγραμματιστές λογισμικού και επαγγελματίες για την κατανόηση των απαιτήσεων για ένα νέο σύστημα ή για την τεκμηρίωση μιας υπάρχουσας διαδικασίας.</w:t>
       </w:r>
     </w:p>
+    <w:p>
+      <w:r>
+        <w:rPr>
+          <w:noProof/>
+          <w14:ligatures w14:val="standardContextual"/>
+        </w:rPr>
+        <w:drawing>
+          <wp:inline distT="0" distB="0" distL="0" distR="0" wp14:anchorId="0D40C343" wp14:editId="1D54FDBF">
+            <wp:extent cx="5821680" cy="3230880"/>
+            <wp:effectExtent l="0" t="0" r="7620" b="7620"/>
+            <wp:docPr id="13" name="Picture 13" descr="A screenshot of a computer&#10;&#10;Description automatically generated"/>
+            <wp:cNvGraphicFramePr>
+              <a:graphicFrameLocks xmlns:a="http://schemas.openxmlformats.org/drawingml/2006/main" noChangeAspect="1"/>
+            </wp:cNvGraphicFramePr>
+            <a:graphic xmlns:a="http://schemas.openxmlformats.org/drawingml/2006/main">
+              <a:graphicData uri="http://schemas.openxmlformats.org/drawingml/2006/picture">
+                <pic:pic xmlns:pic="http://schemas.openxmlformats.org/drawingml/2006/picture">
+                  <pic:nvPicPr>
+                    <pic:cNvPr id="13" name="Picture 13" descr="A screenshot of a computer&#10;&#10;Description automatically generated"/>
+                    <pic:cNvPicPr/>
+                  </pic:nvPicPr>
+                  <pic:blipFill rotWithShape="1">
+                    <a:blip r:embed="rId15"/>
+                    <a:srcRect l="27308" t="24616" r="5000" b="14985"/>
+                    <a:stretch/>
+                  </pic:blipFill>
+                  <pic:spPr bwMode="auto">
+                    <a:xfrm>
+                      <a:off x="0" y="0"/>
+                      <a:ext cx="5821680" cy="3230880"/>
+                    </a:xfrm>
+                    <a:prstGeom prst="rect">
+                      <a:avLst/>
+                    </a:prstGeom>
+                    <a:ln>
+                      <a:noFill/>
+                    </a:ln>
+                    <a:extLst>
+                      <a:ext uri="{53640926-AAD7-44D8-BBD7-CCE9431645EC}">
+                        <a14:shadowObscured xmlns:a14="http://schemas.microsoft.com/office/drawing/2010/main"/>
+                      </a:ext>
+                    </a:extLst>
+                  </pic:spPr>
+                </pic:pic>
+              </a:graphicData>
+            </a:graphic>
+          </wp:inline>
+        </w:drawing>
+      </w:r>
+    </w:p>
+    <w:p>
+      <w:pPr>
+        <w:pStyle w:val="Quote"/>
+        <w:ind w:left="0"/>
+        <w:rPr>
+          <w:sz w:val="20"/>
+          <w:szCs w:val="20"/>
+        </w:rPr>
+      </w:pPr>
+      <w:r>
+        <w:rPr>
+          <w:sz w:val="20"/>
+          <w:szCs w:val="20"/>
+        </w:rPr>
+        <w:t>1</w:t>
+      </w:r>
+      <w:r>
+        <w:rPr>
+          <w:sz w:val="20"/>
+          <w:szCs w:val="20"/>
+          <w:vertAlign w:val="superscript"/>
+        </w:rPr>
+        <w:t>η</w:t>
+      </w:r>
+      <w:r>
+        <w:rPr>
+          <w:sz w:val="20"/>
+          <w:szCs w:val="20"/>
+        </w:rPr>
+        <w:t xml:space="preserve"> έκδοση διαγράμματος </w:t>
+      </w:r>
+      <w:r>
+        <w:rPr>
+          <w:sz w:val="20"/>
+          <w:szCs w:val="20"/>
+        </w:rPr>
+        <w:t>σειράς</w:t>
+      </w:r>
+    </w:p>
+    <w:p>
+      <w:pPr>
+        <w:rPr>
+          <w:b/>
+          <w:bCs/>
+          <w:sz w:val="28"/>
+          <w:szCs w:val="28"/>
+        </w:rPr>
+      </w:pPr>
+    </w:p>
+    <w:p>
+      <w:pPr>
+        <w:rPr>
+          <w:b/>
+          <w:bCs/>
+          <w:sz w:val="28"/>
+          <w:szCs w:val="28"/>
+        </w:rPr>
+      </w:pPr>
+    </w:p>
+    <w:p>
+      <w:pPr>
+        <w:rPr>
+          <w:b/>
+          <w:bCs/>
+          <w:sz w:val="28"/>
+          <w:szCs w:val="28"/>
+        </w:rPr>
+      </w:pPr>
+    </w:p>
+    <w:p>
+      <w:pPr>
+        <w:rPr>
+          <w:b/>
+          <w:bCs/>
+          <w:sz w:val="28"/>
+          <w:szCs w:val="28"/>
+        </w:rPr>
+      </w:pPr>
+    </w:p>
+    <w:p>
+      <w:pPr>
+        <w:rPr>
+          <w:b/>
+          <w:bCs/>
+          <w:sz w:val="28"/>
+          <w:szCs w:val="28"/>
+        </w:rPr>
+      </w:pPr>
+    </w:p>
+    <w:p>
+      <w:pPr>
+        <w:rPr>
+          <w:b/>
+          <w:bCs/>
+          <w:sz w:val="28"/>
+          <w:szCs w:val="28"/>
+        </w:rPr>
+      </w:pPr>
+    </w:p>
+    <w:p>
+      <w:pPr>
+        <w:rPr>
+          <w:b/>
+          <w:bCs/>
+          <w:sz w:val="28"/>
+          <w:szCs w:val="28"/>
+        </w:rPr>
+      </w:pPr>
+    </w:p>
+    <w:p>
+      <w:pPr>
+        <w:rPr>
+          <w:b/>
+          <w:bCs/>
+          <w:sz w:val="28"/>
+          <w:szCs w:val="28"/>
+        </w:rPr>
+      </w:pPr>
+    </w:p>
+    <w:p>
+      <w:pPr>
+        <w:rPr>
+          <w:b/>
+          <w:bCs/>
+          <w:sz w:val="28"/>
+          <w:szCs w:val="28"/>
+        </w:rPr>
+      </w:pPr>
+    </w:p>
+    <w:p>
+      <w:pPr>
+        <w:rPr>
+          <w:b/>
+          <w:bCs/>
+          <w:sz w:val="28"/>
+          <w:szCs w:val="28"/>
+        </w:rPr>
+      </w:pPr>
+    </w:p>
+    <w:p>
+      <w:pPr>
+        <w:rPr>
+          <w:b/>
+          <w:bCs/>
+          <w:sz w:val="28"/>
+          <w:szCs w:val="28"/>
+        </w:rPr>
+      </w:pPr>
+    </w:p>
+    <w:p>
+      <w:pPr>
+        <w:rPr>
+          <w:b/>
+          <w:bCs/>
+          <w:sz w:val="28"/>
+          <w:szCs w:val="28"/>
+        </w:rPr>
+      </w:pPr>
+    </w:p>
+    <w:p>
+      <w:pPr>
+        <w:rPr>
+          <w:b/>
+          <w:bCs/>
+          <w:sz w:val="28"/>
+          <w:szCs w:val="28"/>
+        </w:rPr>
+      </w:pPr>
+    </w:p>
+    <w:p>
+      <w:pPr>
+        <w:rPr>
+          <w:b/>
+          <w:bCs/>
+          <w:sz w:val="28"/>
+          <w:szCs w:val="28"/>
+        </w:rPr>
+      </w:pPr>
+    </w:p>
+    <w:p>
+      <w:pPr>
+        <w:rPr>
+          <w:b/>
+          <w:bCs/>
+          <w:sz w:val="28"/>
+          <w:szCs w:val="28"/>
+        </w:rPr>
+      </w:pPr>
+    </w:p>
+    <w:p>
+      <w:pPr>
+        <w:rPr>
+          <w:b/>
+          <w:bCs/>
+          <w:sz w:val="28"/>
+          <w:szCs w:val="28"/>
+        </w:rPr>
+      </w:pPr>
+    </w:p>
+    <w:p>
+      <w:pPr>
+        <w:rPr>
+          <w:b/>
+          <w:bCs/>
+          <w:sz w:val="28"/>
+          <w:szCs w:val="28"/>
+        </w:rPr>
+      </w:pPr>
+    </w:p>
+    <w:p>
+      <w:pPr>
+        <w:rPr>
+          <w:b/>
+          <w:bCs/>
+          <w:sz w:val="28"/>
+          <w:szCs w:val="28"/>
+        </w:rPr>
+      </w:pPr>
+      <w:r>
+        <w:rPr>
+          <w:b/>
+          <w:bCs/>
+          <w:sz w:val="28"/>
+          <w:szCs w:val="28"/>
+        </w:rPr>
+        <w:lastRenderedPageBreak/>
+        <w:t xml:space="preserve">4.1.6 </w:t>
+      </w:r>
+      <w:r>
+        <w:rPr>
+          <w:b/>
+          <w:bCs/>
+          <w:sz w:val="28"/>
+          <w:szCs w:val="28"/>
+        </w:rPr>
+        <w:t>Διάγραμμα</w:t>
+      </w:r>
+      <w:r>
+        <w:rPr>
+          <w:b/>
+          <w:bCs/>
+          <w:sz w:val="28"/>
+          <w:szCs w:val="28"/>
+        </w:rPr>
+        <w:t xml:space="preserve"> Δραστηριοτήτων (1</w:t>
+      </w:r>
+      <w:r>
+        <w:rPr>
+          <w:b/>
+          <w:bCs/>
+          <w:sz w:val="28"/>
+          <w:szCs w:val="28"/>
+          <w:vertAlign w:val="superscript"/>
+        </w:rPr>
+        <w:t>η</w:t>
+      </w:r>
+      <w:r>
+        <w:rPr>
+          <w:b/>
+          <w:bCs/>
+          <w:sz w:val="28"/>
+          <w:szCs w:val="28"/>
+        </w:rPr>
+        <w:t xml:space="preserve"> έκδοση)</w:t>
+      </w:r>
+    </w:p>
+    <w:p>
+      <w:r>
+        <w:t>Τα Διαγράμματα δραστηριότητας (</w:t>
+      </w:r>
+      <w:proofErr w:type="spellStart"/>
+      <w:r>
+        <w:t>Activity</w:t>
+      </w:r>
+      <w:proofErr w:type="spellEnd"/>
+      <w:r>
+        <w:t xml:space="preserve"> diagrams) είναι γραφικές αναπαραστάσεις των ροών εργασίας (workflows) των σταδιακών δραστηριοτήτων και δράσεων με υποστήριξη για επιλογή, επανάληψη και συγχρονισμό. Στην UML (Unified Modeling Language), είναι διαγράμματα που προορίζονται να μοντελοποιήσουν τόσο τις υπολογιστικές όσο και τις οργανωτικές διαδικασίες (π.χ. ροές εργασίας). Τα διαγράμματα δραστηριότητας παρουσιάζουν τη συνολική ροή του ελέγχου.</w:t>
+      </w:r>
+    </w:p>
+    <w:p/>
+    <w:p>
+      <w:pPr>
+        <w:jc w:val="center"/>
+      </w:pPr>
+      <w:r>
+        <w:rPr>
+          <w:noProof/>
+        </w:rPr>
+        <w:drawing>
+          <wp:inline distT="0" distB="0" distL="0" distR="0" wp14:anchorId="089583C7" wp14:editId="1B750C61">
+            <wp:extent cx="5480309" cy="4398299"/>
+            <wp:effectExtent l="0" t="0" r="6350" b="2540"/>
+            <wp:docPr id="17" name="Picture 17"/>
+            <wp:cNvGraphicFramePr>
+              <a:graphicFrameLocks xmlns:a="http://schemas.openxmlformats.org/drawingml/2006/main" noChangeAspect="1"/>
+            </wp:cNvGraphicFramePr>
+            <a:graphic xmlns:a="http://schemas.openxmlformats.org/drawingml/2006/main">
+              <a:graphicData uri="http://schemas.openxmlformats.org/drawingml/2006/picture">
+                <pic:pic xmlns:pic="http://schemas.openxmlformats.org/drawingml/2006/picture">
+                  <pic:nvPicPr>
+                    <pic:cNvPr id="0" name="Picture 3"/>
+                    <pic:cNvPicPr>
+                      <a:picLocks noChangeAspect="1" noChangeArrowheads="1"/>
+                    </pic:cNvPicPr>
+                  </pic:nvPicPr>
+                  <pic:blipFill>
+                    <a:blip r:embed="rId16">
+                      <a:extLst>
+                        <a:ext uri="{28A0092B-C50C-407E-A947-70E740481C1C}">
+                          <a14:useLocalDpi xmlns:a14="http://schemas.microsoft.com/office/drawing/2010/main" val="0"/>
+                        </a:ext>
+                      </a:extLst>
+                    </a:blip>
+                    <a:srcRect/>
+                    <a:stretch>
+                      <a:fillRect/>
+                    </a:stretch>
+                  </pic:blipFill>
+                  <pic:spPr bwMode="auto">
+                    <a:xfrm>
+                      <a:off x="0" y="0"/>
+                      <a:ext cx="5504766" cy="4417927"/>
+                    </a:xfrm>
+                    <a:prstGeom prst="rect">
+                      <a:avLst/>
+                    </a:prstGeom>
+                    <a:noFill/>
+                    <a:ln>
+                      <a:noFill/>
+                    </a:ln>
+                  </pic:spPr>
+                </pic:pic>
+              </a:graphicData>
+            </a:graphic>
+          </wp:inline>
+        </w:drawing>
+      </w:r>
+    </w:p>
+    <w:p>
+      <w:pPr>
+        <w:pStyle w:val="Quote"/>
+        <w:ind w:left="0" w:firstLine="720"/>
+        <w:rPr>
+          <w:sz w:val="20"/>
+          <w:szCs w:val="20"/>
+        </w:rPr>
+      </w:pPr>
+      <w:r>
+        <w:rPr>
+          <w:sz w:val="20"/>
+          <w:szCs w:val="20"/>
+        </w:rPr>
+        <w:t>1</w:t>
+      </w:r>
+      <w:r>
+        <w:rPr>
+          <w:sz w:val="20"/>
+          <w:szCs w:val="20"/>
+          <w:vertAlign w:val="superscript"/>
+        </w:rPr>
+        <w:t>η</w:t>
+      </w:r>
+      <w:r>
+        <w:rPr>
+          <w:sz w:val="20"/>
+          <w:szCs w:val="20"/>
+        </w:rPr>
+        <w:t xml:space="preserve"> έκδοση διαγράμματος </w:t>
+      </w:r>
+      <w:r>
+        <w:rPr>
+          <w:sz w:val="20"/>
+          <w:szCs w:val="20"/>
+        </w:rPr>
+        <w:t>δραστηριοτήτων</w:t>
+      </w:r>
+    </w:p>
+    <w:p/>
+    <w:p/>
+    <w:p/>
+    <w:p/>
+    <w:p/>
+    <w:p/>
+    <w:p/>
+    <w:p/>
+    <w:p/>
+    <w:p/>
     <w:p/>
     <w:p>
       <w:pPr>
         <w:pStyle w:val="ListParagraph"/>
         <w:numPr>
           <w:ilvl w:val="2"/>
-          <w:numId w:val="19"/>
+          <w:numId w:val="27"/>
         </w:numPr>
         <w:rPr>
           <w:b/>
@@ -4483,6 +5084,7 @@
           <w:sz w:val="28"/>
           <w:szCs w:val="28"/>
         </w:rPr>
+        <w:lastRenderedPageBreak/>
         <w:t xml:space="preserve"> </w:t>
       </w:r>
       <w:r>
@@ -4492,7 +5094,7 @@
           <w:sz w:val="28"/>
           <w:szCs w:val="28"/>
         </w:rPr>
-        <w:t>Διαγραμμα Δραστηριοτήτων (1</w:t>
+        <w:t>Διάγραμμα Καταστάσεων (1</w:t>
       </w:r>
       <w:r>
         <w:rPr>
@@ -4516,16 +5118,126 @@
     </w:p>
     <w:p>
       <w:r>
-        <w:t>Τα Διαγράμματα δραστηριότητας (Activity diagrams) είναι γραφικές αναπαραστάσεις των ροών εργασίας (workflows) των σταδιακών δραστηριοτήτων και δράσεων με υποστήριξη για επιλογή, επανάληψη και συγχρονισμό. Στην UML (Unified Modeling Language), είναι διαγράμματα που προορίζονται να μοντελοποιήσουν τόσο τις υπολογιστικές όσο και τις οργανωτικές διαδικασίες (π.χ. ροές εργασίας). Τα διαγράμματα δραστηριότητας παρουσιάζουν τη συνολική ροή του ελέγχου.</w:t>
-      </w:r>
-    </w:p>
+        <w:t>Τα διαγράμματα καταστάσεων (</w:t>
+      </w:r>
+      <w:proofErr w:type="spellStart"/>
+      <w:r>
+        <w:t>State</w:t>
+      </w:r>
+      <w:proofErr w:type="spellEnd"/>
+      <w:r>
+        <w:t xml:space="preserve"> diagrams) βοηθούν: στην ανάπτυξη ενός συστήματος, στην κατανόηση πολύπλοκων χαρακτηριστικών ή ροών εργασίας εξειδικευμένων περιοχών του συστήματος. Τα διαγράμματα καταστάσεων αναπαριστούν τη δυναμική συμπεριφορά ολόκληρου του συστήματος ή ενός μέρους του συστήματος.</w:t>
+      </w:r>
+    </w:p>
+    <w:p/>
+    <w:p>
+      <w:r>
+        <w:rPr>
+          <w:noProof/>
+        </w:rPr>
+        <w:drawing>
+          <wp:inline distT="0" distB="0" distL="0" distR="0" wp14:anchorId="613ADC75" wp14:editId="38AAE2E4">
+            <wp:extent cx="5615796" cy="5273208"/>
+            <wp:effectExtent l="0" t="0" r="4445" b="3810"/>
+            <wp:docPr id="18" name="Picture 18"/>
+            <wp:cNvGraphicFramePr>
+              <a:graphicFrameLocks xmlns:a="http://schemas.openxmlformats.org/drawingml/2006/main" noChangeAspect="1"/>
+            </wp:cNvGraphicFramePr>
+            <a:graphic xmlns:a="http://schemas.openxmlformats.org/drawingml/2006/main">
+              <a:graphicData uri="http://schemas.openxmlformats.org/drawingml/2006/picture">
+                <pic:pic xmlns:pic="http://schemas.openxmlformats.org/drawingml/2006/picture">
+                  <pic:nvPicPr>
+                    <pic:cNvPr id="0" name="Picture 4"/>
+                    <pic:cNvPicPr>
+                      <a:picLocks noChangeAspect="1" noChangeArrowheads="1"/>
+                    </pic:cNvPicPr>
+                  </pic:nvPicPr>
+                  <pic:blipFill>
+                    <a:blip r:embed="rId17">
+                      <a:extLst>
+                        <a:ext uri="{28A0092B-C50C-407E-A947-70E740481C1C}">
+                          <a14:useLocalDpi xmlns:a14="http://schemas.microsoft.com/office/drawing/2010/main" val="0"/>
+                        </a:ext>
+                      </a:extLst>
+                    </a:blip>
+                    <a:srcRect/>
+                    <a:stretch>
+                      <a:fillRect/>
+                    </a:stretch>
+                  </pic:blipFill>
+                  <pic:spPr bwMode="auto">
+                    <a:xfrm>
+                      <a:off x="0" y="0"/>
+                      <a:ext cx="5625677" cy="5282486"/>
+                    </a:xfrm>
+                    <a:prstGeom prst="rect">
+                      <a:avLst/>
+                    </a:prstGeom>
+                    <a:noFill/>
+                    <a:ln>
+                      <a:noFill/>
+                    </a:ln>
+                  </pic:spPr>
+                </pic:pic>
+              </a:graphicData>
+            </a:graphic>
+          </wp:inline>
+        </w:drawing>
+      </w:r>
+    </w:p>
+    <w:p/>
+    <w:p>
+      <w:pPr>
+        <w:pStyle w:val="Quote"/>
+        <w:ind w:left="0" w:firstLine="720"/>
+        <w:rPr>
+          <w:sz w:val="20"/>
+          <w:szCs w:val="20"/>
+        </w:rPr>
+      </w:pPr>
+      <w:r>
+        <w:rPr>
+          <w:sz w:val="20"/>
+          <w:szCs w:val="20"/>
+        </w:rPr>
+        <w:t>1</w:t>
+      </w:r>
+      <w:r>
+        <w:rPr>
+          <w:sz w:val="20"/>
+          <w:szCs w:val="20"/>
+          <w:vertAlign w:val="superscript"/>
+        </w:rPr>
+        <w:t>η</w:t>
+      </w:r>
+      <w:r>
+        <w:rPr>
+          <w:sz w:val="20"/>
+          <w:szCs w:val="20"/>
+        </w:rPr>
+        <w:t xml:space="preserve"> έκδοση διαγράμματος </w:t>
+      </w:r>
+      <w:r>
+        <w:rPr>
+          <w:sz w:val="20"/>
+          <w:szCs w:val="20"/>
+        </w:rPr>
+        <w:t>καταστάσεων</w:t>
+      </w:r>
+    </w:p>
+    <w:p/>
+    <w:p/>
+    <w:p/>
+    <w:p/>
+    <w:p/>
+    <w:p/>
     <w:p/>
     <w:p>
       <w:pPr>
         <w:pStyle w:val="ListParagraph"/>
         <w:numPr>
           <w:ilvl w:val="2"/>
-          <w:numId w:val="19"/>
+          <w:numId w:val="27"/>
         </w:numPr>
         <w:rPr>
           <w:b/>
@@ -4541,64 +5253,7 @@
           <w:sz w:val="28"/>
           <w:szCs w:val="28"/>
         </w:rPr>
-        <w:t xml:space="preserve"> </w:t>
-      </w:r>
-      <w:r>
-        <w:rPr>
-          <w:b/>
-          <w:bCs/>
-          <w:sz w:val="28"/>
-          <w:szCs w:val="28"/>
-        </w:rPr>
-        <w:t>Διάγραμμα Καταστάσεων (1</w:t>
-      </w:r>
-      <w:r>
-        <w:rPr>
-          <w:b/>
-          <w:bCs/>
-          <w:sz w:val="28"/>
-          <w:szCs w:val="28"/>
-          <w:vertAlign w:val="superscript"/>
-        </w:rPr>
-        <w:t>η</w:t>
-      </w:r>
-      <w:r>
-        <w:rPr>
-          <w:b/>
-          <w:bCs/>
-          <w:sz w:val="28"/>
-          <w:szCs w:val="28"/>
-        </w:rPr>
-        <w:t xml:space="preserve"> έκδοση)</w:t>
-      </w:r>
-    </w:p>
-    <w:p>
-      <w:r>
-        <w:t>Τα διαγράμματα καταστάσεων (State diagrams) βοηθούν: στην ανάπτυξη ενός συστήματος, στην κατανόηση πολύπλοκων χαρακτηριστικών ή ροών εργασίας εξειδικευμένων περιοχών του συστήματος. Τα διαγράμματα καταστάσεων αναπαριστούν τη δυναμική συμπεριφορά ολόκληρου του συστήματος ή ενός μέρους του συστήματος.</w:t>
-      </w:r>
-    </w:p>
-    <w:p/>
-    <w:p>
-      <w:pPr>
-        <w:pStyle w:val="ListParagraph"/>
-        <w:numPr>
-          <w:ilvl w:val="2"/>
-          <w:numId w:val="19"/>
-        </w:numPr>
-        <w:rPr>
-          <w:b/>
-          <w:bCs/>
-          <w:sz w:val="28"/>
-          <w:szCs w:val="28"/>
-        </w:rPr>
-      </w:pPr>
-      <w:r>
-        <w:rPr>
-          <w:b/>
-          <w:bCs/>
-          <w:sz w:val="28"/>
-          <w:szCs w:val="28"/>
-        </w:rPr>
+        <w:lastRenderedPageBreak/>
         <w:t>Διάγραμμα Εξαρτημάτων (1</w:t>
       </w:r>
       <w:r>
@@ -4932,29 +5587,144 @@
     <w:p>
       <w:pPr>
         <w:rPr>
-          <w:b/>
-          <w:bCs/>
-          <w:sz w:val="28"/>
-          <w:szCs w:val="28"/>
-        </w:rPr>
-      </w:pPr>
-    </w:p>
-    <w:p>
-      <w:pPr>
-        <w:rPr>
-          <w:b/>
-          <w:bCs/>
-          <w:sz w:val="28"/>
-          <w:szCs w:val="28"/>
-        </w:rPr>
-      </w:pPr>
-      <w:r>
-        <w:rPr>
-          <w:b/>
-          <w:bCs/>
-          <w:sz w:val="28"/>
-          <w:szCs w:val="28"/>
-        </w:rPr>
+          <w:lang w:eastAsia="en-US"/>
+        </w:rPr>
+      </w:pPr>
+    </w:p>
+    <w:p>
+      <w:pPr>
+        <w:jc w:val="center"/>
+        <w:rPr>
+          <w:lang w:eastAsia="en-US"/>
+        </w:rPr>
+      </w:pPr>
+      <w:r>
+        <w:rPr>
+          <w:noProof/>
+          <w:lang w:eastAsia="en-US"/>
+        </w:rPr>
+        <w:drawing>
+          <wp:inline distT="0" distB="0" distL="0" distR="0" wp14:anchorId="0935DD01" wp14:editId="71612985">
+            <wp:extent cx="3759757" cy="3976778"/>
+            <wp:effectExtent l="0" t="0" r="0" b="5080"/>
+            <wp:docPr id="19" name="Picture 19"/>
+            <wp:cNvGraphicFramePr>
+              <a:graphicFrameLocks xmlns:a="http://schemas.openxmlformats.org/drawingml/2006/main" noChangeAspect="1"/>
+            </wp:cNvGraphicFramePr>
+            <a:graphic xmlns:a="http://schemas.openxmlformats.org/drawingml/2006/main">
+              <a:graphicData uri="http://schemas.openxmlformats.org/drawingml/2006/picture">
+                <pic:pic xmlns:pic="http://schemas.openxmlformats.org/drawingml/2006/picture">
+                  <pic:nvPicPr>
+                    <pic:cNvPr id="0" name="Picture 5"/>
+                    <pic:cNvPicPr>
+                      <a:picLocks noChangeAspect="1" noChangeArrowheads="1"/>
+                    </pic:cNvPicPr>
+                  </pic:nvPicPr>
+                  <pic:blipFill>
+                    <a:blip r:embed="rId18">
+                      <a:extLst>
+                        <a:ext uri="{28A0092B-C50C-407E-A947-70E740481C1C}">
+                          <a14:useLocalDpi xmlns:a14="http://schemas.microsoft.com/office/drawing/2010/main" val="0"/>
+                        </a:ext>
+                      </a:extLst>
+                    </a:blip>
+                    <a:srcRect/>
+                    <a:stretch>
+                      <a:fillRect/>
+                    </a:stretch>
+                  </pic:blipFill>
+                  <pic:spPr bwMode="auto">
+                    <a:xfrm>
+                      <a:off x="0" y="0"/>
+                      <a:ext cx="3775014" cy="3992916"/>
+                    </a:xfrm>
+                    <a:prstGeom prst="rect">
+                      <a:avLst/>
+                    </a:prstGeom>
+                    <a:noFill/>
+                    <a:ln>
+                      <a:noFill/>
+                    </a:ln>
+                  </pic:spPr>
+                </pic:pic>
+              </a:graphicData>
+            </a:graphic>
+          </wp:inline>
+        </w:drawing>
+      </w:r>
+    </w:p>
+    <w:p>
+      <w:pPr>
+        <w:jc w:val="center"/>
+        <w:rPr>
+          <w:lang w:eastAsia="en-US"/>
+        </w:rPr>
+      </w:pPr>
+    </w:p>
+    <w:p>
+      <w:pPr>
+        <w:pStyle w:val="Quote"/>
+        <w:ind w:left="0"/>
+        <w:rPr>
+          <w:sz w:val="20"/>
+          <w:szCs w:val="20"/>
+        </w:rPr>
+      </w:pPr>
+      <w:r>
+        <w:rPr>
+          <w:sz w:val="20"/>
+          <w:szCs w:val="20"/>
+        </w:rPr>
+        <w:t>1</w:t>
+      </w:r>
+      <w:r>
+        <w:rPr>
+          <w:sz w:val="20"/>
+          <w:szCs w:val="20"/>
+          <w:vertAlign w:val="superscript"/>
+        </w:rPr>
+        <w:t>η</w:t>
+      </w:r>
+      <w:r>
+        <w:rPr>
+          <w:sz w:val="20"/>
+          <w:szCs w:val="20"/>
+        </w:rPr>
+        <w:t xml:space="preserve"> έκδοση διαγράμματος </w:t>
+      </w:r>
+      <w:r>
+        <w:rPr>
+          <w:sz w:val="20"/>
+          <w:szCs w:val="20"/>
+        </w:rPr>
+        <w:t>εξαρτημάτων</w:t>
+      </w:r>
+    </w:p>
+    <w:p/>
+    <w:p/>
+    <w:p/>
+    <w:p/>
+    <w:p/>
+    <w:p/>
+    <w:p/>
+    <w:p/>
+    <w:p>
+      <w:pPr>
+        <w:rPr>
+          <w:b/>
+          <w:bCs/>
+          <w:sz w:val="28"/>
+          <w:szCs w:val="28"/>
+        </w:rPr>
+      </w:pPr>
+      <w:r>
+        <w:rPr>
+          <w:b/>
+          <w:bCs/>
+          <w:sz w:val="28"/>
+          <w:szCs w:val="28"/>
+        </w:rPr>
+        <w:lastRenderedPageBreak/>
         <w:t>4.1.9</w:t>
       </w:r>
       <w:r>
@@ -4988,8 +5758,105 @@
     </w:p>
     <w:p>
       <w:r>
-        <w:lastRenderedPageBreak/>
         <w:t>Τα διαγράμματα διανομής μπορούν να αντιπροσωπεύουν έναν μεγάλο αριθμό διαφορετικών συσκευών υλικού και να επεκτείνουν τις γνώσεις μας από τον καλύτερο τρόπο από το να δούμε μερικές μελέτες περιπτώσεων.</w:t>
+      </w:r>
+    </w:p>
+    <w:p/>
+    <w:p>
+      <w:pPr>
+        <w:jc w:val="center"/>
+      </w:pPr>
+      <w:r>
+        <w:rPr>
+          <w:noProof/>
+        </w:rPr>
+        <w:drawing>
+          <wp:inline distT="0" distB="0" distL="0" distR="0" wp14:anchorId="0D7D7869" wp14:editId="01C070B8">
+            <wp:extent cx="4105455" cy="2607970"/>
+            <wp:effectExtent l="0" t="0" r="9525" b="1905"/>
+            <wp:docPr id="20" name="Picture 20"/>
+            <wp:cNvGraphicFramePr>
+              <a:graphicFrameLocks xmlns:a="http://schemas.openxmlformats.org/drawingml/2006/main" noChangeAspect="1"/>
+            </wp:cNvGraphicFramePr>
+            <a:graphic xmlns:a="http://schemas.openxmlformats.org/drawingml/2006/main">
+              <a:graphicData uri="http://schemas.openxmlformats.org/drawingml/2006/picture">
+                <pic:pic xmlns:pic="http://schemas.openxmlformats.org/drawingml/2006/picture">
+                  <pic:nvPicPr>
+                    <pic:cNvPr id="0" name="Picture 6"/>
+                    <pic:cNvPicPr>
+                      <a:picLocks noChangeAspect="1" noChangeArrowheads="1"/>
+                    </pic:cNvPicPr>
+                  </pic:nvPicPr>
+                  <pic:blipFill>
+                    <a:blip r:embed="rId19">
+                      <a:extLst>
+                        <a:ext uri="{28A0092B-C50C-407E-A947-70E740481C1C}">
+                          <a14:useLocalDpi xmlns:a14="http://schemas.microsoft.com/office/drawing/2010/main" val="0"/>
+                        </a:ext>
+                      </a:extLst>
+                    </a:blip>
+                    <a:srcRect/>
+                    <a:stretch>
+                      <a:fillRect/>
+                    </a:stretch>
+                  </pic:blipFill>
+                  <pic:spPr bwMode="auto">
+                    <a:xfrm>
+                      <a:off x="0" y="0"/>
+                      <a:ext cx="4130778" cy="2624056"/>
+                    </a:xfrm>
+                    <a:prstGeom prst="rect">
+                      <a:avLst/>
+                    </a:prstGeom>
+                    <a:noFill/>
+                    <a:ln>
+                      <a:noFill/>
+                    </a:ln>
+                  </pic:spPr>
+                </pic:pic>
+              </a:graphicData>
+            </a:graphic>
+          </wp:inline>
+        </w:drawing>
+      </w:r>
+    </w:p>
+    <w:p>
+      <w:pPr>
+        <w:pStyle w:val="Quote"/>
+        <w:ind w:left="405"/>
+        <w:rPr>
+          <w:sz w:val="20"/>
+          <w:szCs w:val="20"/>
+        </w:rPr>
+      </w:pPr>
+      <w:r>
+        <w:rPr>
+          <w:sz w:val="20"/>
+          <w:szCs w:val="20"/>
+        </w:rPr>
+        <w:t>1</w:t>
+      </w:r>
+      <w:r>
+        <w:rPr>
+          <w:sz w:val="20"/>
+          <w:szCs w:val="20"/>
+          <w:vertAlign w:val="superscript"/>
+        </w:rPr>
+        <w:t>η</w:t>
+      </w:r>
+      <w:r>
+        <w:rPr>
+          <w:sz w:val="20"/>
+          <w:szCs w:val="20"/>
+        </w:rPr>
+        <w:t xml:space="preserve"> έκδοση διαγράμματος </w:t>
+      </w:r>
+      <w:r>
+        <w:rPr>
+          <w:sz w:val="20"/>
+          <w:szCs w:val="20"/>
+        </w:rPr>
+        <w:t>διανομής</w:t>
       </w:r>
     </w:p>
     <w:p/>
@@ -4998,8 +5865,9 @@
         <w:pStyle w:val="ListParagraph"/>
         <w:numPr>
           <w:ilvl w:val="1"/>
-          <w:numId w:val="19"/>
+          <w:numId w:val="27"/>
         </w:numPr>
+        <w:jc w:val="center"/>
         <w:rPr>
           <w:b/>
           <w:bCs/>
@@ -5030,112 +5898,188 @@
     <w:p>
       <w:pPr>
         <w:pStyle w:val="ListParagraph"/>
-        <w:rPr>
-          <w:b/>
-          <w:bCs/>
-          <w:sz w:val="32"/>
-          <w:szCs w:val="32"/>
+        <w:numPr>
+          <w:ilvl w:val="2"/>
+          <w:numId w:val="28"/>
+        </w:numPr>
+        <w:rPr>
+          <w:b/>
+          <w:bCs/>
+          <w:sz w:val="28"/>
+          <w:szCs w:val="28"/>
           <w:lang w:val="en-US"/>
         </w:rPr>
       </w:pPr>
-    </w:p>
+      <w:r>
+        <w:rPr>
+          <w:b/>
+          <w:bCs/>
+          <w:sz w:val="28"/>
+          <w:szCs w:val="28"/>
+        </w:rPr>
+        <w:t xml:space="preserve"> </w:t>
+      </w:r>
+      <w:r>
+        <w:rPr>
+          <w:b/>
+          <w:bCs/>
+          <w:sz w:val="28"/>
+          <w:szCs w:val="28"/>
+        </w:rPr>
+        <w:t>Υλοποίηση : 1</w:t>
+      </w:r>
+      <w:r>
+        <w:rPr>
+          <w:b/>
+          <w:bCs/>
+          <w:sz w:val="28"/>
+          <w:szCs w:val="28"/>
+          <w:vertAlign w:val="superscript"/>
+        </w:rPr>
+        <w:t>η</w:t>
+      </w:r>
+      <w:r>
+        <w:rPr>
+          <w:b/>
+          <w:bCs/>
+          <w:sz w:val="28"/>
+          <w:szCs w:val="28"/>
+        </w:rPr>
+        <w:t xml:space="preserve"> εκτελέσιμη έκδοση</w:t>
+      </w:r>
+    </w:p>
+    <w:p>
+      <w:r>
+        <w:t xml:space="preserve">Για την πρώτη εκτελέσιμη έκδοση του προγράμματος, αρχικά δημιουργούμε έναν πίνακα, στον οποίο προσθέτουμε τρόφιμα και τα διατροφικά τους στοιχεία, όπως για παράδειγμα πρωτεϊνη, υδατάνθρακες και λιπαρά. </w:t>
+      </w:r>
+      <w:r>
+        <w:t>Στη φάση της επεξεργασίας, αρχικά θα γίνεται εγγραφή στην εφαρμογή ή δημιουργία λογαριασμού και έπειτα επιλογή εγγραφής ως διατροφολόγος ή χρήστης. Κάνουμε σύνδεση στην εφαρμογή και ο διαιτολόγος εισάγει τα στοιχεία του ασθενή. Γίνεται συλλογή των στοιχείων, αξιολόγηση των διατροφικών αναγκών του ασθενή από το διαιτολόγο και έλεγχος εισαγωγής έγκυρων στοιχείων από την εφαρμογή. Έπειτα, γίνεται η δημιουργία του διαιτολογίου, έλεγχος από το διαιτολόγο και παράδοσή του στον ασθενή. Το διατροφικό πλάνο μπορούν να το δουν και οι 2 χρήστες, όπως επίσης και τα διατροφικά στοιχεία του πλάνου.</w:t>
+      </w:r>
+      <w:r>
+        <w:t xml:space="preserve"> Ο διατροφολόγος θα μπορεί να κάνει αναζήτηση ενός </w:t>
+      </w:r>
+      <w:proofErr w:type="spellStart"/>
+      <w:r>
+        <w:t>ασθενη</w:t>
+      </w:r>
+      <w:proofErr w:type="spellEnd"/>
+      <w:r>
+        <w:t xml:space="preserve"> μέσω </w:t>
+      </w:r>
+      <w:proofErr w:type="spellStart"/>
+      <w:r>
+        <w:rPr>
+          <w:lang w:val="en-US"/>
+        </w:rPr>
+        <w:t>ssn</w:t>
+      </w:r>
+      <w:proofErr w:type="spellEnd"/>
+      <w:r>
+        <w:t xml:space="preserve"> (</w:t>
+      </w:r>
+      <w:r>
+        <w:rPr>
+          <w:lang w:val="en-US"/>
+        </w:rPr>
+        <w:t>social</w:t>
+      </w:r>
+      <w:r>
+        <w:t xml:space="preserve"> </w:t>
+      </w:r>
+      <w:r>
+        <w:rPr>
+          <w:lang w:val="en-US"/>
+        </w:rPr>
+        <w:t>security</w:t>
+      </w:r>
+      <w:r>
+        <w:t xml:space="preserve"> </w:t>
+      </w:r>
+      <w:r>
+        <w:rPr>
+          <w:lang w:val="en-US"/>
+        </w:rPr>
+        <w:t>number</w:t>
+      </w:r>
+      <w:r>
+        <w:t>).</w:t>
+      </w:r>
+    </w:p>
+    <w:p/>
     <w:p>
       <w:pPr>
         <w:pStyle w:val="ListParagraph"/>
         <w:numPr>
           <w:ilvl w:val="2"/>
-          <w:numId w:val="19"/>
+          <w:numId w:val="28"/>
         </w:numPr>
         <w:rPr>
           <w:b/>
           <w:bCs/>
           <w:sz w:val="28"/>
           <w:szCs w:val="28"/>
+        </w:rPr>
+      </w:pPr>
+      <w:r>
+        <w:rPr>
+          <w:b/>
+          <w:bCs/>
+          <w:sz w:val="28"/>
+          <w:szCs w:val="28"/>
+        </w:rPr>
+        <w:t>Αναφορά ελέγχου για την 1</w:t>
+      </w:r>
+      <w:r>
+        <w:rPr>
+          <w:b/>
+          <w:bCs/>
+          <w:sz w:val="28"/>
+          <w:szCs w:val="28"/>
+          <w:vertAlign w:val="superscript"/>
+        </w:rPr>
+        <w:t>η</w:t>
+      </w:r>
+      <w:r>
+        <w:rPr>
+          <w:b/>
+          <w:bCs/>
+          <w:sz w:val="28"/>
+          <w:szCs w:val="28"/>
+        </w:rPr>
+        <w:t xml:space="preserve"> εκτελέσιμη έκδοση</w:t>
+      </w:r>
+    </w:p>
+    <w:p>
+      <w:r>
+        <w:t xml:space="preserve">Αρχικά, ο ασθενής δε θα ήταν σωστό να </w:t>
+      </w:r>
+      <w:r>
+        <w:t>μπ</w:t>
+      </w:r>
+      <w:r>
+        <w:t>ορεί μόνος του να κάνει εγγραφή από τη στιγμή που δεν έχει κάποιο διατροφολόγο να τον «επιβλέπει</w:t>
+      </w:r>
+      <w:r>
+        <w:t>» και να του δημιουργήσει ένα πλάνο διατροφής. Συνεπώς, ο διατροφολόγος θα πρέπει να κάνει εγγραφή στον ασθενή του και να εισάγει τις διατροφικές του ανάγκες στο πρόγραμμα, έτσι ώστε να είναι έγκυρες και από το διατροφολόγο και από το πρόγραμμα.</w:t>
+      </w:r>
+      <w:r>
+        <w:t xml:space="preserve"> </w:t>
+      </w:r>
+      <w:r>
+        <w:t xml:space="preserve">Σε περίπτωση σύνδεσης ως ασθενής, υπάρχει η δυνατότητα προβολής του διατροφικού πλάνου και των διατροφικών του στοιχείων ενώ σε περίπτωση σύνδεσης ως διατροφολόγος, υπάρχει η δυνατότητα εγγραφής ασθενή αι εισαγωγής των στοιχείων του, δημιουργία πλάνου και αναζήτηση ενός ασθενή μέσω </w:t>
+      </w:r>
+      <w:proofErr w:type="spellStart"/>
+      <w:r>
+        <w:rPr>
           <w:lang w:val="en-US"/>
         </w:rPr>
-      </w:pPr>
-      <w:r>
-        <w:rPr>
-          <w:b/>
-          <w:bCs/>
-          <w:sz w:val="28"/>
-          <w:szCs w:val="28"/>
-        </w:rPr>
-        <w:t xml:space="preserve"> </w:t>
-      </w:r>
-      <w:r>
-        <w:rPr>
-          <w:b/>
-          <w:bCs/>
-          <w:sz w:val="28"/>
-          <w:szCs w:val="28"/>
-        </w:rPr>
-        <w:t>Υλοποίηση : 1</w:t>
-      </w:r>
-      <w:r>
-        <w:rPr>
-          <w:b/>
-          <w:bCs/>
-          <w:sz w:val="28"/>
-          <w:szCs w:val="28"/>
-          <w:vertAlign w:val="superscript"/>
-        </w:rPr>
-        <w:t>η</w:t>
-      </w:r>
-      <w:r>
-        <w:rPr>
-          <w:b/>
-          <w:bCs/>
-          <w:sz w:val="28"/>
-          <w:szCs w:val="28"/>
-        </w:rPr>
-        <w:t xml:space="preserve"> εκτελέσιμη έκδοση</w:t>
-      </w:r>
-    </w:p>
-    <w:p>
-      <w:pPr>
-        <w:pStyle w:val="ListParagraph"/>
-        <w:numPr>
-          <w:ilvl w:val="2"/>
-          <w:numId w:val="19"/>
-        </w:numPr>
-        <w:rPr>
-          <w:b/>
-          <w:bCs/>
-          <w:sz w:val="28"/>
-          <w:szCs w:val="28"/>
-        </w:rPr>
-      </w:pPr>
-      <w:r>
-        <w:rPr>
-          <w:b/>
-          <w:bCs/>
-          <w:sz w:val="28"/>
-          <w:szCs w:val="28"/>
-        </w:rPr>
-        <w:t>Αναφορά ελέγχου για την 1</w:t>
-      </w:r>
-      <w:r>
-        <w:rPr>
-          <w:b/>
-          <w:bCs/>
-          <w:sz w:val="28"/>
-          <w:szCs w:val="28"/>
-          <w:vertAlign w:val="superscript"/>
-        </w:rPr>
-        <w:t>η</w:t>
-      </w:r>
-      <w:r>
-        <w:rPr>
-          <w:b/>
-          <w:bCs/>
-          <w:sz w:val="28"/>
-          <w:szCs w:val="28"/>
-        </w:rPr>
-        <w:t xml:space="preserve"> εκτελέσιμη έκδοση</w:t>
-      </w:r>
-    </w:p>
-    <w:p/>
+        <w:t>ssn</w:t>
+      </w:r>
+      <w:proofErr w:type="spellEnd"/>
+      <w:r>
+        <w:t>.</w:t>
+      </w:r>
+    </w:p>
     <w:p>
       <w:pPr>
         <w:ind w:left="360"/>
@@ -5156,6 +6100,7 @@
           <w:szCs w:val="40"/>
           <w:u w:val="single"/>
         </w:rPr>
+        <w:lastRenderedPageBreak/>
         <w:t>5</w:t>
       </w:r>
       <w:r>
@@ -5273,7 +6218,6 @@
           <w:sz w:val="28"/>
           <w:szCs w:val="28"/>
         </w:rPr>
-        <w:lastRenderedPageBreak/>
         <w:drawing>
           <wp:anchor distT="0" distB="0" distL="114300" distR="114300" simplePos="0" relativeHeight="251659264" behindDoc="0" locked="0" layoutInCell="1" allowOverlap="1" wp14:anchorId="7E3BD834" wp14:editId="61F5BFD7">
             <wp:simplePos x="0" y="0"/>
@@ -5300,7 +6244,7 @@
                     </pic:cNvPicPr>
                   </pic:nvPicPr>
                   <pic:blipFill>
-                    <a:blip r:embed="rId13" cstate="print">
+                    <a:blip r:embed="rId20" cstate="print">
                       <a:extLst>
                         <a:ext uri="{28A0092B-C50C-407E-A947-70E740481C1C}">
                           <a14:useLocalDpi xmlns:a14="http://schemas.microsoft.com/office/drawing/2010/main" val="0"/>
@@ -5447,7 +6391,7 @@
         </w:rPr>
         <w:lastRenderedPageBreak/>
         <w:drawing>
-          <wp:anchor distT="0" distB="0" distL="114300" distR="114300" simplePos="0" relativeHeight="251660288" behindDoc="0" locked="0" layoutInCell="1" allowOverlap="1" wp14:anchorId="39CF4C12" wp14:editId="607B453C">
+          <wp:anchor distT="0" distB="0" distL="114300" distR="114300" simplePos="0" relativeHeight="251660288" behindDoc="0" locked="0" layoutInCell="1" allowOverlap="1" wp14:anchorId="39CF4C12" wp14:editId="452DA478">
             <wp:simplePos x="0" y="0"/>
             <wp:positionH relativeFrom="margin">
               <wp:align>center</wp:align>
@@ -5472,7 +6416,7 @@
                     </pic:cNvPicPr>
                   </pic:nvPicPr>
                   <pic:blipFill>
-                    <a:blip r:embed="rId14">
+                    <a:blip r:embed="rId21">
                       <a:extLst>
                         <a:ext uri="{28A0092B-C50C-407E-A947-70E740481C1C}">
                           <a14:useLocalDpi xmlns:a14="http://schemas.microsoft.com/office/drawing/2010/main" val="0"/>
@@ -5718,28 +6662,6 @@
     <w:p>
       <w:pPr>
         <w:pStyle w:val="ListParagraph"/>
-        <w:rPr>
-          <w:b/>
-          <w:bCs/>
-          <w:sz w:val="28"/>
-          <w:szCs w:val="28"/>
-        </w:rPr>
-      </w:pPr>
-    </w:p>
-    <w:p>
-      <w:pPr>
-        <w:pStyle w:val="ListParagraph"/>
-        <w:rPr>
-          <w:b/>
-          <w:bCs/>
-          <w:sz w:val="28"/>
-          <w:szCs w:val="28"/>
-        </w:rPr>
-      </w:pPr>
-    </w:p>
-    <w:p>
-      <w:pPr>
-        <w:pStyle w:val="ListParagraph"/>
         <w:numPr>
           <w:ilvl w:val="2"/>
           <w:numId w:val="21"/>
@@ -5759,6 +6681,7 @@
           <w:sz w:val="28"/>
           <w:szCs w:val="28"/>
         </w:rPr>
+        <w:lastRenderedPageBreak/>
         <w:t xml:space="preserve">Διάγραμμα </w:t>
       </w:r>
       <w:r>
@@ -5839,7 +6762,7 @@
                     <pic:cNvPicPr/>
                   </pic:nvPicPr>
                   <pic:blipFill rotWithShape="1">
-                    <a:blip r:embed="rId15"/>
+                    <a:blip r:embed="rId22"/>
                     <a:srcRect l="33225" t="24122" r="7800" b="24596"/>
                     <a:stretch/>
                   </pic:blipFill>
@@ -5965,10 +6888,10 @@
           <w14:ligatures w14:val="standardContextual"/>
         </w:rPr>
         <w:drawing>
-          <wp:inline distT="0" distB="0" distL="0" distR="0" wp14:anchorId="2E97E335" wp14:editId="4CDFD28D">
-            <wp:extent cx="6445250" cy="3016250"/>
-            <wp:effectExtent l="0" t="0" r="0" b="0"/>
-            <wp:docPr id="11" name="Picture 11" descr="A screenshot of a computer&#10;&#10;Description automatically generated"/>
+          <wp:inline distT="0" distB="0" distL="0" distR="0" wp14:anchorId="0746F6CC" wp14:editId="5C84F2DB">
+            <wp:extent cx="6454140" cy="3573780"/>
+            <wp:effectExtent l="0" t="0" r="3810" b="7620"/>
+            <wp:docPr id="15" name="Picture 15" descr="A computer screen shot of a diagram&#10;&#10;Description automatically generated with medium confidence"/>
             <wp:cNvGraphicFramePr>
               <a:graphicFrameLocks xmlns:a="http://schemas.openxmlformats.org/drawingml/2006/main" noChangeAspect="1"/>
             </wp:cNvGraphicFramePr>
@@ -5976,18 +6899,18 @@
               <a:graphicData uri="http://schemas.openxmlformats.org/drawingml/2006/picture">
                 <pic:pic xmlns:pic="http://schemas.openxmlformats.org/drawingml/2006/picture">
                   <pic:nvPicPr>
-                    <pic:cNvPr id="11" name="Picture 11" descr="A screenshot of a computer&#10;&#10;Description automatically generated"/>
+                    <pic:cNvPr id="15" name="Picture 15" descr="A computer screen shot of a diagram&#10;&#10;Description automatically generated with medium confidence"/>
                     <pic:cNvPicPr/>
                   </pic:nvPicPr>
                   <pic:blipFill rotWithShape="1">
-                    <a:blip r:embed="rId16"/>
-                    <a:srcRect l="25961" t="30200" r="3954" b="21177"/>
+                    <a:blip r:embed="rId23"/>
+                    <a:srcRect l="25257" t="30314" r="4230" b="22051"/>
                     <a:stretch/>
                   </pic:blipFill>
                   <pic:spPr bwMode="auto">
                     <a:xfrm>
                       <a:off x="0" y="0"/>
-                      <a:ext cx="6445250" cy="3016250"/>
+                      <a:ext cx="6454140" cy="3573780"/>
                     </a:xfrm>
                     <a:prstGeom prst="rect">
                       <a:avLst/>
@@ -6015,7 +6938,6 @@
         <w:rPr>
           <w:sz w:val="20"/>
           <w:szCs w:val="20"/>
-          <w:lang w:val="en-US"/>
         </w:rPr>
       </w:pPr>
       <w:r>
@@ -6049,6 +6971,8 @@
         <w:t>συνεργασίας</w:t>
       </w:r>
     </w:p>
+    <w:p/>
+    <w:p/>
     <w:p>
       <w:pPr>
         <w:pStyle w:val="ListParagraph"/>
@@ -6070,6 +6994,7 @@
           <w:sz w:val="28"/>
           <w:szCs w:val="28"/>
         </w:rPr>
+        <w:lastRenderedPageBreak/>
         <w:t xml:space="preserve"> </w:t>
       </w:r>
       <w:r>
@@ -6123,7 +7048,6 @@
           <w:noProof/>
           <w14:ligatures w14:val="standardContextual"/>
         </w:rPr>
-        <w:lastRenderedPageBreak/>
         <w:drawing>
           <wp:inline distT="0" distB="0" distL="0" distR="0" wp14:anchorId="38A0C645" wp14:editId="7DDF47E0">
             <wp:extent cx="6350000" cy="3194050"/>
@@ -6140,7 +7064,7 @@
                     <pic:cNvPicPr/>
                   </pic:nvPicPr>
                   <pic:blipFill rotWithShape="1">
-                    <a:blip r:embed="rId17"/>
+                    <a:blip r:embed="rId24"/>
                     <a:srcRect l="26815" t="29250" r="5449" b="11301"/>
                     <a:stretch/>
                   </pic:blipFill>
@@ -6207,6 +7131,30 @@
         <w:t>σειράς</w:t>
       </w:r>
     </w:p>
+    <w:p/>
+    <w:p/>
+    <w:p/>
+    <w:p/>
+    <w:p/>
+    <w:p/>
+    <w:p/>
+    <w:p/>
+    <w:p/>
+    <w:p/>
+    <w:p/>
+    <w:p/>
+    <w:p/>
+    <w:p/>
+    <w:p/>
+    <w:p/>
+    <w:p/>
+    <w:p/>
+    <w:p/>
+    <w:p/>
+    <w:p/>
+    <w:p/>
+    <w:p/>
+    <w:p/>
     <w:p>
       <w:pPr>
         <w:pStyle w:val="ListParagraph"/>
@@ -6228,6 +7176,7 @@
           <w:sz w:val="28"/>
           <w:szCs w:val="28"/>
         </w:rPr>
+        <w:lastRenderedPageBreak/>
         <w:t>Διάγραμμα Δραστηριοτήτητων (2</w:t>
       </w:r>
       <w:r>
@@ -6248,6 +7197,123 @@
           <w:szCs w:val="28"/>
         </w:rPr>
         <w:t xml:space="preserve"> έκδοση)</w:t>
+      </w:r>
+    </w:p>
+    <w:p>
+      <w:pPr>
+        <w:rPr>
+          <w:b/>
+          <w:bCs/>
+          <w:sz w:val="28"/>
+          <w:szCs w:val="28"/>
+        </w:rPr>
+      </w:pPr>
+    </w:p>
+    <w:p>
+      <w:pPr>
+        <w:jc w:val="center"/>
+        <w:rPr>
+          <w:b/>
+          <w:bCs/>
+          <w:sz w:val="28"/>
+          <w:szCs w:val="28"/>
+        </w:rPr>
+      </w:pPr>
+      <w:r>
+        <w:rPr>
+          <w:b/>
+          <w:bCs/>
+          <w:noProof/>
+          <w:sz w:val="28"/>
+          <w:szCs w:val="28"/>
+        </w:rPr>
+        <w:drawing>
+          <wp:inline distT="0" distB="0" distL="0" distR="0" wp14:anchorId="5CBC1F62" wp14:editId="2CF4E28F">
+            <wp:extent cx="6213754" cy="7539486"/>
+            <wp:effectExtent l="0" t="0" r="0" b="4445"/>
+            <wp:docPr id="21" name="Picture 21"/>
+            <wp:cNvGraphicFramePr>
+              <a:graphicFrameLocks xmlns:a="http://schemas.openxmlformats.org/drawingml/2006/main" noChangeAspect="1"/>
+            </wp:cNvGraphicFramePr>
+            <a:graphic xmlns:a="http://schemas.openxmlformats.org/drawingml/2006/main">
+              <a:graphicData uri="http://schemas.openxmlformats.org/drawingml/2006/picture">
+                <pic:pic xmlns:pic="http://schemas.openxmlformats.org/drawingml/2006/picture">
+                  <pic:nvPicPr>
+                    <pic:cNvPr id="0" name="Picture 7"/>
+                    <pic:cNvPicPr>
+                      <a:picLocks noChangeAspect="1" noChangeArrowheads="1"/>
+                    </pic:cNvPicPr>
+                  </pic:nvPicPr>
+                  <pic:blipFill>
+                    <a:blip r:embed="rId25">
+                      <a:extLst>
+                        <a:ext uri="{28A0092B-C50C-407E-A947-70E740481C1C}">
+                          <a14:useLocalDpi xmlns:a14="http://schemas.microsoft.com/office/drawing/2010/main" val="0"/>
+                        </a:ext>
+                      </a:extLst>
+                    </a:blip>
+                    <a:srcRect/>
+                    <a:stretch>
+                      <a:fillRect/>
+                    </a:stretch>
+                  </pic:blipFill>
+                  <pic:spPr bwMode="auto">
+                    <a:xfrm>
+                      <a:off x="0" y="0"/>
+                      <a:ext cx="6290459" cy="7632557"/>
+                    </a:xfrm>
+                    <a:prstGeom prst="rect">
+                      <a:avLst/>
+                    </a:prstGeom>
+                    <a:noFill/>
+                    <a:ln>
+                      <a:noFill/>
+                    </a:ln>
+                  </pic:spPr>
+                </pic:pic>
+              </a:graphicData>
+            </a:graphic>
+          </wp:inline>
+        </w:drawing>
+      </w:r>
+    </w:p>
+    <w:p>
+      <w:pPr>
+        <w:pStyle w:val="Quote"/>
+        <w:ind w:left="405" w:firstLine="315"/>
+        <w:rPr>
+          <w:sz w:val="20"/>
+          <w:szCs w:val="20"/>
+        </w:rPr>
+      </w:pPr>
+      <w:r>
+        <w:rPr>
+          <w:sz w:val="20"/>
+          <w:szCs w:val="20"/>
+        </w:rPr>
+        <w:t>2</w:t>
+      </w:r>
+      <w:r>
+        <w:rPr>
+          <w:sz w:val="20"/>
+          <w:szCs w:val="20"/>
+          <w:vertAlign w:val="superscript"/>
+        </w:rPr>
+        <w:t>η</w:t>
+      </w:r>
+      <w:r>
+        <w:rPr>
+          <w:sz w:val="20"/>
+          <w:szCs w:val="20"/>
+        </w:rPr>
+        <w:t xml:space="preserve"> έκδοση διαγράμματος </w:t>
+      </w:r>
+      <w:r>
+        <w:rPr>
+          <w:sz w:val="20"/>
+          <w:szCs w:val="20"/>
+        </w:rPr>
+        <w:t>δραστηριοτήτων</w:t>
       </w:r>
     </w:p>
     <w:p>
@@ -6271,6 +7337,7 @@
           <w:sz w:val="28"/>
           <w:szCs w:val="28"/>
         </w:rPr>
+        <w:lastRenderedPageBreak/>
         <w:t>Διάγραμμα Καταστάσεων (2</w:t>
       </w:r>
       <w:r>
@@ -6292,6 +7359,189 @@
         </w:rPr>
         <w:t xml:space="preserve"> έκδοση)</w:t>
       </w:r>
+    </w:p>
+    <w:p>
+      <w:pPr>
+        <w:pStyle w:val="ListParagraph"/>
+        <w:rPr>
+          <w:b/>
+          <w:bCs/>
+          <w:sz w:val="28"/>
+          <w:szCs w:val="28"/>
+        </w:rPr>
+      </w:pPr>
+    </w:p>
+    <w:p>
+      <w:pPr>
+        <w:jc w:val="center"/>
+        <w:rPr>
+          <w:b/>
+          <w:bCs/>
+          <w:sz w:val="28"/>
+          <w:szCs w:val="28"/>
+        </w:rPr>
+      </w:pPr>
+      <w:r>
+        <w:rPr>
+          <w:b/>
+          <w:bCs/>
+          <w:noProof/>
+          <w:sz w:val="28"/>
+          <w:szCs w:val="28"/>
+        </w:rPr>
+        <w:drawing>
+          <wp:inline distT="0" distB="0" distL="0" distR="0" wp14:anchorId="3D57E064" wp14:editId="16F52051">
+            <wp:extent cx="6100737" cy="6012612"/>
+            <wp:effectExtent l="0" t="0" r="0" b="7620"/>
+            <wp:docPr id="22" name="Picture 22"/>
+            <wp:cNvGraphicFramePr>
+              <a:graphicFrameLocks xmlns:a="http://schemas.openxmlformats.org/drawingml/2006/main" noChangeAspect="1"/>
+            </wp:cNvGraphicFramePr>
+            <a:graphic xmlns:a="http://schemas.openxmlformats.org/drawingml/2006/main">
+              <a:graphicData uri="http://schemas.openxmlformats.org/drawingml/2006/picture">
+                <pic:pic xmlns:pic="http://schemas.openxmlformats.org/drawingml/2006/picture">
+                  <pic:nvPicPr>
+                    <pic:cNvPr id="0" name="Picture 8"/>
+                    <pic:cNvPicPr>
+                      <a:picLocks noChangeAspect="1" noChangeArrowheads="1"/>
+                    </pic:cNvPicPr>
+                  </pic:nvPicPr>
+                  <pic:blipFill>
+                    <a:blip r:embed="rId26">
+                      <a:extLst>
+                        <a:ext uri="{28A0092B-C50C-407E-A947-70E740481C1C}">
+                          <a14:useLocalDpi xmlns:a14="http://schemas.microsoft.com/office/drawing/2010/main" val="0"/>
+                        </a:ext>
+                      </a:extLst>
+                    </a:blip>
+                    <a:srcRect/>
+                    <a:stretch>
+                      <a:fillRect/>
+                    </a:stretch>
+                  </pic:blipFill>
+                  <pic:spPr bwMode="auto">
+                    <a:xfrm>
+                      <a:off x="0" y="0"/>
+                      <a:ext cx="6112699" cy="6024401"/>
+                    </a:xfrm>
+                    <a:prstGeom prst="rect">
+                      <a:avLst/>
+                    </a:prstGeom>
+                    <a:noFill/>
+                    <a:ln>
+                      <a:noFill/>
+                    </a:ln>
+                  </pic:spPr>
+                </pic:pic>
+              </a:graphicData>
+            </a:graphic>
+          </wp:inline>
+        </w:drawing>
+      </w:r>
+    </w:p>
+    <w:p>
+      <w:pPr>
+        <w:pStyle w:val="Quote"/>
+        <w:ind w:left="405" w:firstLine="315"/>
+        <w:rPr>
+          <w:sz w:val="20"/>
+          <w:szCs w:val="20"/>
+        </w:rPr>
+      </w:pPr>
+      <w:r>
+        <w:rPr>
+          <w:sz w:val="20"/>
+          <w:szCs w:val="20"/>
+        </w:rPr>
+        <w:t>2</w:t>
+      </w:r>
+      <w:r>
+        <w:rPr>
+          <w:sz w:val="20"/>
+          <w:szCs w:val="20"/>
+          <w:vertAlign w:val="superscript"/>
+        </w:rPr>
+        <w:t>η</w:t>
+      </w:r>
+      <w:r>
+        <w:rPr>
+          <w:sz w:val="20"/>
+          <w:szCs w:val="20"/>
+        </w:rPr>
+        <w:t xml:space="preserve"> έκδοση διαγράμματος </w:t>
+      </w:r>
+      <w:r>
+        <w:rPr>
+          <w:sz w:val="20"/>
+          <w:szCs w:val="20"/>
+        </w:rPr>
+        <w:t>καταστάσεων</w:t>
+      </w:r>
+    </w:p>
+    <w:p>
+      <w:pPr>
+        <w:jc w:val="center"/>
+        <w:rPr>
+          <w:b/>
+          <w:bCs/>
+          <w:sz w:val="28"/>
+          <w:szCs w:val="28"/>
+        </w:rPr>
+      </w:pPr>
+    </w:p>
+    <w:p>
+      <w:pPr>
+        <w:jc w:val="center"/>
+        <w:rPr>
+          <w:b/>
+          <w:bCs/>
+          <w:sz w:val="28"/>
+          <w:szCs w:val="28"/>
+        </w:rPr>
+      </w:pPr>
+    </w:p>
+    <w:p>
+      <w:pPr>
+        <w:jc w:val="center"/>
+        <w:rPr>
+          <w:b/>
+          <w:bCs/>
+          <w:sz w:val="28"/>
+          <w:szCs w:val="28"/>
+        </w:rPr>
+      </w:pPr>
+    </w:p>
+    <w:p>
+      <w:pPr>
+        <w:jc w:val="center"/>
+        <w:rPr>
+          <w:b/>
+          <w:bCs/>
+          <w:sz w:val="28"/>
+          <w:szCs w:val="28"/>
+        </w:rPr>
+      </w:pPr>
+    </w:p>
+    <w:p>
+      <w:pPr>
+        <w:jc w:val="center"/>
+        <w:rPr>
+          <w:b/>
+          <w:bCs/>
+          <w:sz w:val="28"/>
+          <w:szCs w:val="28"/>
+        </w:rPr>
+      </w:pPr>
+    </w:p>
+    <w:p>
+      <w:pPr>
+        <w:rPr>
+          <w:b/>
+          <w:bCs/>
+          <w:sz w:val="28"/>
+          <w:szCs w:val="28"/>
+        </w:rPr>
+      </w:pPr>
     </w:p>
     <w:p>
       <w:pPr>
@@ -6314,6 +7564,7 @@
           <w:sz w:val="28"/>
           <w:szCs w:val="28"/>
         </w:rPr>
+        <w:lastRenderedPageBreak/>
         <w:t>Διάγραμμα Εξαρτημάτων (2</w:t>
       </w:r>
       <w:r>
@@ -6335,6 +7586,124 @@
         </w:rPr>
         <w:t xml:space="preserve"> έκδοση)</w:t>
       </w:r>
+    </w:p>
+    <w:p>
+      <w:pPr>
+        <w:jc w:val="center"/>
+        <w:rPr>
+          <w:b/>
+          <w:bCs/>
+          <w:sz w:val="28"/>
+          <w:szCs w:val="28"/>
+        </w:rPr>
+      </w:pPr>
+      <w:r>
+        <w:rPr>
+          <w:b/>
+          <w:bCs/>
+          <w:noProof/>
+          <w:sz w:val="28"/>
+          <w:szCs w:val="28"/>
+        </w:rPr>
+        <w:drawing>
+          <wp:inline distT="0" distB="0" distL="0" distR="0" wp14:anchorId="7E916863" wp14:editId="2D4F751A">
+            <wp:extent cx="6144092" cy="3536830"/>
+            <wp:effectExtent l="0" t="0" r="0" b="6985"/>
+            <wp:docPr id="23" name="Picture 23"/>
+            <wp:cNvGraphicFramePr>
+              <a:graphicFrameLocks xmlns:a="http://schemas.openxmlformats.org/drawingml/2006/main" noChangeAspect="1"/>
+            </wp:cNvGraphicFramePr>
+            <a:graphic xmlns:a="http://schemas.openxmlformats.org/drawingml/2006/main">
+              <a:graphicData uri="http://schemas.openxmlformats.org/drawingml/2006/picture">
+                <pic:pic xmlns:pic="http://schemas.openxmlformats.org/drawingml/2006/picture">
+                  <pic:nvPicPr>
+                    <pic:cNvPr id="0" name="Picture 9"/>
+                    <pic:cNvPicPr>
+                      <a:picLocks noChangeAspect="1" noChangeArrowheads="1"/>
+                    </pic:cNvPicPr>
+                  </pic:nvPicPr>
+                  <pic:blipFill>
+                    <a:blip r:embed="rId27">
+                      <a:extLst>
+                        <a:ext uri="{28A0092B-C50C-407E-A947-70E740481C1C}">
+                          <a14:useLocalDpi xmlns:a14="http://schemas.microsoft.com/office/drawing/2010/main" val="0"/>
+                        </a:ext>
+                      </a:extLst>
+                    </a:blip>
+                    <a:srcRect/>
+                    <a:stretch>
+                      <a:fillRect/>
+                    </a:stretch>
+                  </pic:blipFill>
+                  <pic:spPr bwMode="auto">
+                    <a:xfrm>
+                      <a:off x="0" y="0"/>
+                      <a:ext cx="6153943" cy="3542501"/>
+                    </a:xfrm>
+                    <a:prstGeom prst="rect">
+                      <a:avLst/>
+                    </a:prstGeom>
+                    <a:noFill/>
+                    <a:ln>
+                      <a:noFill/>
+                    </a:ln>
+                  </pic:spPr>
+                </pic:pic>
+              </a:graphicData>
+            </a:graphic>
+          </wp:inline>
+        </w:drawing>
+      </w:r>
+    </w:p>
+    <w:p>
+      <w:pPr>
+        <w:pStyle w:val="Quote"/>
+        <w:ind w:left="405" w:firstLine="315"/>
+        <w:rPr>
+          <w:sz w:val="20"/>
+          <w:szCs w:val="20"/>
+        </w:rPr>
+      </w:pPr>
+      <w:r>
+        <w:rPr>
+          <w:sz w:val="20"/>
+          <w:szCs w:val="20"/>
+        </w:rPr>
+        <w:t>2</w:t>
+      </w:r>
+      <w:r>
+        <w:rPr>
+          <w:sz w:val="20"/>
+          <w:szCs w:val="20"/>
+          <w:vertAlign w:val="superscript"/>
+        </w:rPr>
+        <w:t>η</w:t>
+      </w:r>
+      <w:r>
+        <w:rPr>
+          <w:sz w:val="20"/>
+          <w:szCs w:val="20"/>
+        </w:rPr>
+        <w:t xml:space="preserve"> έκδοση διαγράμματος </w:t>
+      </w:r>
+      <w:r>
+        <w:rPr>
+          <w:sz w:val="20"/>
+          <w:szCs w:val="20"/>
+        </w:rPr>
+        <w:t>εξαρτημάτων</w:t>
+      </w:r>
+    </w:p>
+    <w:p>
+      <w:pPr>
+        <w:jc w:val="center"/>
+        <w:rPr>
+          <w:b/>
+          <w:bCs/>
+          <w:sz w:val="28"/>
+          <w:szCs w:val="28"/>
+        </w:rPr>
+      </w:pPr>
     </w:p>
     <w:p>
       <w:pPr>
@@ -6381,13 +7750,110 @@
     </w:p>
     <w:p>
       <w:pPr>
-        <w:rPr>
-          <w:b/>
-          <w:bCs/>
-          <w:sz w:val="28"/>
-          <w:szCs w:val="28"/>
-        </w:rPr>
-      </w:pPr>
+        <w:jc w:val="center"/>
+        <w:rPr>
+          <w:b/>
+          <w:bCs/>
+          <w:sz w:val="28"/>
+          <w:szCs w:val="28"/>
+        </w:rPr>
+      </w:pPr>
+      <w:r>
+        <w:rPr>
+          <w:b/>
+          <w:bCs/>
+          <w:noProof/>
+          <w:sz w:val="28"/>
+          <w:szCs w:val="28"/>
+        </w:rPr>
+        <w:drawing>
+          <wp:inline distT="0" distB="0" distL="0" distR="0" wp14:anchorId="64293624" wp14:editId="512ABA3A">
+            <wp:extent cx="4261449" cy="3369581"/>
+            <wp:effectExtent l="0" t="0" r="6350" b="2540"/>
+            <wp:docPr id="25" name="Picture 25"/>
+            <wp:cNvGraphicFramePr>
+              <a:graphicFrameLocks xmlns:a="http://schemas.openxmlformats.org/drawingml/2006/main" noChangeAspect="1"/>
+            </wp:cNvGraphicFramePr>
+            <a:graphic xmlns:a="http://schemas.openxmlformats.org/drawingml/2006/main">
+              <a:graphicData uri="http://schemas.openxmlformats.org/drawingml/2006/picture">
+                <pic:pic xmlns:pic="http://schemas.openxmlformats.org/drawingml/2006/picture">
+                  <pic:nvPicPr>
+                    <pic:cNvPr id="0" name="Picture 11"/>
+                    <pic:cNvPicPr>
+                      <a:picLocks noChangeAspect="1" noChangeArrowheads="1"/>
+                    </pic:cNvPicPr>
+                  </pic:nvPicPr>
+                  <pic:blipFill>
+                    <a:blip r:embed="rId28">
+                      <a:extLst>
+                        <a:ext uri="{28A0092B-C50C-407E-A947-70E740481C1C}">
+                          <a14:useLocalDpi xmlns:a14="http://schemas.microsoft.com/office/drawing/2010/main" val="0"/>
+                        </a:ext>
+                      </a:extLst>
+                    </a:blip>
+                    <a:srcRect/>
+                    <a:stretch>
+                      <a:fillRect/>
+                    </a:stretch>
+                  </pic:blipFill>
+                  <pic:spPr bwMode="auto">
+                    <a:xfrm>
+                      <a:off x="0" y="0"/>
+                      <a:ext cx="4320202" cy="3416038"/>
+                    </a:xfrm>
+                    <a:prstGeom prst="rect">
+                      <a:avLst/>
+                    </a:prstGeom>
+                    <a:noFill/>
+                    <a:ln>
+                      <a:noFill/>
+                    </a:ln>
+                  </pic:spPr>
+                </pic:pic>
+              </a:graphicData>
+            </a:graphic>
+          </wp:inline>
+        </w:drawing>
+      </w:r>
+    </w:p>
+    <w:p>
+      <w:pPr>
+        <w:pStyle w:val="Quote"/>
+        <w:ind w:left="405" w:firstLine="315"/>
+        <w:rPr>
+          <w:sz w:val="20"/>
+          <w:szCs w:val="20"/>
+        </w:rPr>
+      </w:pPr>
+      <w:r>
+        <w:rPr>
+          <w:sz w:val="20"/>
+          <w:szCs w:val="20"/>
+        </w:rPr>
+        <w:t>2</w:t>
+      </w:r>
+      <w:r>
+        <w:rPr>
+          <w:sz w:val="20"/>
+          <w:szCs w:val="20"/>
+          <w:vertAlign w:val="superscript"/>
+        </w:rPr>
+        <w:t>η</w:t>
+      </w:r>
+      <w:r>
+        <w:rPr>
+          <w:sz w:val="20"/>
+          <w:szCs w:val="20"/>
+        </w:rPr>
+        <w:t xml:space="preserve"> έκδοση διαγράμματος </w:t>
+      </w:r>
+      <w:r>
+        <w:rPr>
+          <w:sz w:val="20"/>
+          <w:szCs w:val="20"/>
+        </w:rPr>
+        <w:t>διανομής</w:t>
+      </w:r>
     </w:p>
     <w:p>
       <w:pPr>
@@ -6396,6 +7862,7 @@
           <w:ilvl w:val="1"/>
           <w:numId w:val="21"/>
         </w:numPr>
+        <w:jc w:val="center"/>
         <w:rPr>
           <w:b/>
           <w:bCs/>
@@ -6411,20 +7878,9 @@
           <w:sz w:val="32"/>
           <w:szCs w:val="32"/>
         </w:rPr>
+        <w:lastRenderedPageBreak/>
         <w:t>Υλοποίηση-Έλεγχος</w:t>
       </w:r>
-    </w:p>
-    <w:p>
-      <w:pPr>
-        <w:pStyle w:val="ListParagraph"/>
-        <w:rPr>
-          <w:b/>
-          <w:bCs/>
-          <w:sz w:val="32"/>
-          <w:szCs w:val="32"/>
-          <w:lang w:val="en-US"/>
-        </w:rPr>
-      </w:pPr>
     </w:p>
     <w:p>
       <w:pPr>
@@ -6460,6 +7916,235 @@
       </w:r>
     </w:p>
     <w:p>
+      <w:r>
+        <w:t>Στην τελική εκτελέσιμη έκδοση του προγράμματος, μόνο ο διατροφολόγος μπορεί να κάνει εγγραφή</w:t>
+      </w:r>
+      <w:r>
+        <w:t xml:space="preserve"> ενός ασσθενή και να εισάγει τις διατροφικές του ανάγκες και τα στοιχεία του. Σύνδεση μπορούν να κάνουν και τα 2 είδη χρηστών, επιλέγοντας εάν συνδέονται σαν ασθενείς ή διατροφολόγοι. Σε περίπτωση σύνδεσης ως ασθενής, υπάρχει η δυνατότητα προβολής διαιτολογίου και των διατροφικών του χαρακτηριστικών. Σε περίπτωση σύνδεσης ως διατροφολόγος, υπάρχει και η δυνατότητα δημιουργίας </w:t>
+      </w:r>
+      <w:proofErr w:type="spellStart"/>
+      <w:r>
+        <w:t>διατροφολογίου</w:t>
+      </w:r>
+      <w:proofErr w:type="spellEnd"/>
+      <w:r>
+        <w:t xml:space="preserve"> και καινούριου πλάνου, η δυνατότητα προβολής του </w:t>
+      </w:r>
+      <w:proofErr w:type="spellStart"/>
+      <w:r>
+        <w:t>πλάνουν</w:t>
+      </w:r>
+      <w:proofErr w:type="spellEnd"/>
+      <w:r>
+        <w:t xml:space="preserve"> και των διατροφικών του χαρακτηριστικών, η </w:t>
+      </w:r>
+      <w:proofErr w:type="spellStart"/>
+      <w:r>
+        <w:t>δυνατοτητα</w:t>
+      </w:r>
+      <w:proofErr w:type="spellEnd"/>
+      <w:r>
+        <w:t xml:space="preserve"> υπολογισμού </w:t>
+      </w:r>
+      <w:r>
+        <w:rPr>
+          <w:lang w:val="en-US"/>
+        </w:rPr>
+        <w:t>BMR</w:t>
+      </w:r>
+      <w:r>
+        <w:t xml:space="preserve"> (</w:t>
+      </w:r>
+      <w:r>
+        <w:rPr>
+          <w:lang w:val="en-US"/>
+        </w:rPr>
+        <w:t>Basal</w:t>
+      </w:r>
+      <w:r>
+        <w:t xml:space="preserve"> </w:t>
+      </w:r>
+      <w:r>
+        <w:rPr>
+          <w:lang w:val="en-US"/>
+        </w:rPr>
+        <w:t>Metabolic</w:t>
+      </w:r>
+      <w:r>
+        <w:t xml:space="preserve"> </w:t>
+      </w:r>
+      <w:r>
+        <w:rPr>
+          <w:lang w:val="en-US"/>
+        </w:rPr>
+        <w:t>Rate</w:t>
+      </w:r>
+      <w:r>
+        <w:t xml:space="preserve">) </w:t>
+      </w:r>
+      <w:r>
+        <w:t xml:space="preserve">και </w:t>
+      </w:r>
+      <w:r>
+        <w:rPr>
+          <w:lang w:val="en-US"/>
+        </w:rPr>
+        <w:t>BMI</w:t>
+      </w:r>
+      <w:r>
+        <w:t xml:space="preserve"> (</w:t>
+      </w:r>
+      <w:r>
+        <w:rPr>
+          <w:lang w:val="en-US"/>
+        </w:rPr>
+        <w:t>Body</w:t>
+      </w:r>
+      <w:r>
+        <w:t xml:space="preserve"> </w:t>
+      </w:r>
+      <w:r>
+        <w:rPr>
+          <w:lang w:val="en-US"/>
+        </w:rPr>
+        <w:t>Mass</w:t>
+      </w:r>
+      <w:r>
+        <w:t xml:space="preserve"> </w:t>
+      </w:r>
+      <w:r>
+        <w:rPr>
+          <w:lang w:val="en-US"/>
+        </w:rPr>
+        <w:t>Index</w:t>
+      </w:r>
+      <w:r>
+        <w:t xml:space="preserve">) </w:t>
+      </w:r>
+      <w:r>
+        <w:t xml:space="preserve">και τέλος υπάρχει η δυνατότητα αναζήτησης ενός ασθενή μέσω του </w:t>
+      </w:r>
+      <w:proofErr w:type="spellStart"/>
+      <w:r>
+        <w:rPr>
+          <w:lang w:val="en-US"/>
+        </w:rPr>
+        <w:t>ssn</w:t>
+      </w:r>
+      <w:proofErr w:type="spellEnd"/>
+      <w:r>
+        <w:t xml:space="preserve"> </w:t>
+      </w:r>
+      <w:r>
+        <w:t>του.</w:t>
+      </w:r>
+      <w:r>
+        <w:t xml:space="preserve"> Ο διαιτολόγος, εάν θέλει να εγγράψει κάποιον ασθενή, πρέπει να προσθέσει το </w:t>
+      </w:r>
+      <w:proofErr w:type="spellStart"/>
+      <w:r>
+        <w:rPr>
+          <w:lang w:val="en-US"/>
+        </w:rPr>
+        <w:t>ssn</w:t>
+      </w:r>
+      <w:proofErr w:type="spellEnd"/>
+      <w:r>
+        <w:t xml:space="preserve"> </w:t>
+      </w:r>
+      <w:r>
+        <w:t xml:space="preserve">του, τον ταχυδρομικό του κώδικα, την ημερομηνία γέννησής του, το </w:t>
+      </w:r>
+      <w:r>
+        <w:rPr>
+          <w:lang w:val="en-US"/>
+        </w:rPr>
+        <w:t>id</w:t>
+      </w:r>
+      <w:r>
+        <w:t xml:space="preserve"> </w:t>
+      </w:r>
+      <w:r>
+        <w:t xml:space="preserve">του διατροφολόγου που τον έχει «αναλάβει», το τηλέφωνό του, το </w:t>
+      </w:r>
+      <w:r>
+        <w:rPr>
+          <w:lang w:val="en-US"/>
+        </w:rPr>
+        <w:t>id</w:t>
+      </w:r>
+      <w:r>
+        <w:t xml:space="preserve">  </w:t>
+      </w:r>
+      <w:r>
+        <w:t xml:space="preserve">του ασθενή, το όνομα και το επίθετό του. Ο διατροφολόγος προσθέτει το όνομα και το επίθετό του, το </w:t>
+      </w:r>
+      <w:r>
+        <w:rPr>
+          <w:lang w:val="en-US"/>
+        </w:rPr>
+        <w:t>id</w:t>
+      </w:r>
+      <w:r>
+        <w:t xml:space="preserve"> </w:t>
+      </w:r>
+      <w:r>
+        <w:t xml:space="preserve">του και τα </w:t>
+      </w:r>
+      <w:r>
+        <w:rPr>
+          <w:lang w:val="en-US"/>
+        </w:rPr>
+        <w:t>id</w:t>
+      </w:r>
+      <w:r>
+        <w:t xml:space="preserve"> </w:t>
+      </w:r>
+      <w:r>
+        <w:t>των ασθενών που έχει «αναλάβει».</w:t>
+      </w:r>
+      <w:r>
+        <w:t xml:space="preserve"> Για τον υπολογισμό του </w:t>
+      </w:r>
+      <w:r>
+        <w:rPr>
+          <w:lang w:val="en-US"/>
+        </w:rPr>
+        <w:t>BMI</w:t>
+      </w:r>
+      <w:r>
+        <w:t xml:space="preserve">, </w:t>
+      </w:r>
+      <w:r>
+        <w:t xml:space="preserve">θα πρέπει να έχουμε το </w:t>
+      </w:r>
+      <w:r>
+        <w:rPr>
+          <w:lang w:val="en-US"/>
+        </w:rPr>
+        <w:t>id</w:t>
+      </w:r>
+      <w:r>
+        <w:t xml:space="preserve"> </w:t>
+      </w:r>
+      <w:r>
+        <w:t xml:space="preserve">και το φύλο του ασθενή, καθώς και την ηλικία του, το ύψος του και το βάρος του. Στις απαιτήσεις του πελάτη, ο διατροφολόγος πρέπει να προσθέσει τον τύπο της διατροφής που επιθυμεί ο ασθενής (πχ κέτο), τον λόγο που θέλει να κάνει διατροφή (πχ υγεία), το επιθυμητό βάρος, τις εβδομάδες που θα κάνει διατροφή, τις ώρες ύπνου και εξάσκησης, πράγματα τα οποία δε μπορεί να φάει και το λόγο (πχ εγκυμοσύνη). Τέλος, ο διατροφολόγος βγάζει το εβδομαδιαίο πρόγραμμα για τον ασθενή με βάση το </w:t>
+      </w:r>
+      <w:r>
+        <w:rPr>
+          <w:lang w:val="en-US"/>
+        </w:rPr>
+        <w:t>id</w:t>
+      </w:r>
+      <w:r>
+        <w:t xml:space="preserve"> </w:t>
+      </w:r>
+      <w:r>
+        <w:t>του, και στα φαγητά προσθέτει σε ποια διατροφή ανήκουν (πχ κέτο) και την περιεκτικότητά τους σε πρωτεϊνες, υδατάντρακες, λιπαρά και θερμίδες, ενώ ελέγχει εάν το φαγητό είναι σνακ ή όχι και τι περιέχει.</w:t>
+      </w:r>
+    </w:p>
+    <w:p/>
+    <w:p>
       <w:pPr>
         <w:pStyle w:val="ListParagraph"/>
         <w:numPr>
@@ -6484,26 +8169,13 @@
       </w:r>
     </w:p>
     <w:p>
-      <w:pPr>
-        <w:rPr>
-          <w:b/>
-          <w:bCs/>
-          <w:sz w:val="32"/>
-          <w:szCs w:val="32"/>
-        </w:rPr>
-      </w:pPr>
-    </w:p>
-    <w:p/>
-    <w:p/>
-    <w:p/>
-    <w:p/>
-    <w:p/>
-    <w:p/>
-    <w:p/>
-    <w:p/>
-    <w:p/>
-    <w:p/>
-    <w:p/>
+      <w:r>
+        <w:t xml:space="preserve">Ο ασθενής μέσω αυτής της εφαρμογής μπορεί εύκολα να παραλάβει ειδικό πρόγραμμα σχεδιασμένο με βάση τις διατροφικές του ανάγκες. Μπορεί επίσης να ελέγχει τα διατροφικά χαρακτηριστικά του προγραμματός του. </w:t>
+      </w:r>
+      <w:r>
+        <w:t>Ο διατροφολόγος – διαιτολόγος μπορεί εύκολα να βγάλει ένα πρόγραμμα και έπειτα να κάνει έλεγχο με βάση τις διατροφικές ανάγκς του ασθενή – πελάτη.</w:t>
+      </w:r>
+    </w:p>
     <w:p/>
     <w:p/>
     <w:p/>
@@ -6527,7 +8199,6 @@
           <w:szCs w:val="40"/>
           <w:u w:val="single"/>
         </w:rPr>
-        <w:lastRenderedPageBreak/>
         <w:t>6</w:t>
       </w:r>
       <w:r>
@@ -6588,16 +8259,15 @@
         </w:rPr>
         <w:t xml:space="preserve"> Σύντομη Παρουσίαση του Προγράμματος</w:t>
       </w:r>
-    </w:p>
-    <w:p>
-      <w:pPr>
+      <w:r>
         <w:rPr>
           <w:b/>
           <w:bCs/>
           <w:sz w:val="32"/>
           <w:szCs w:val="32"/>
         </w:rPr>
-      </w:pPr>
+        <w:t xml:space="preserve"> και </w:t>
+      </w:r>
       <w:r>
         <w:rPr>
           <w:b/>
@@ -6617,41 +8287,41 @@
         <w:t xml:space="preserve"> Παρουσίαση Σεναρίων Λειτουργίας</w:t>
       </w:r>
     </w:p>
-    <w:p/>
-    <w:p/>
-    <w:p/>
-    <w:p/>
-    <w:p/>
-    <w:p/>
-    <w:p/>
-    <w:p/>
-    <w:p/>
-    <w:p/>
-    <w:p/>
-    <w:p/>
-    <w:p/>
-    <w:p/>
-    <w:p/>
-    <w:p/>
-    <w:p/>
-    <w:p/>
-    <w:p/>
-    <w:p/>
-    <w:p/>
-    <w:p/>
-    <w:p/>
-    <w:p/>
-    <w:p/>
-    <w:p/>
-    <w:p/>
-    <w:p/>
-    <w:p/>
-    <w:p/>
-    <w:p/>
-    <w:p/>
-    <w:p/>
-    <w:p>
-      <w:r>
+    <w:p>
+      <w:pPr>
+        <w:rPr>
+          <w:sz w:val="32"/>
+          <w:szCs w:val="32"/>
+        </w:rPr>
+      </w:pPr>
+    </w:p>
+    <w:p>
+      <w:r>
+        <w:t xml:space="preserve">Το εγχειρίδιο σύντομης παρουσίασης του προγράμματος και σεναρίων λειτουργίας βρίσκεται στο αρχείο </w:t>
+      </w:r>
+      <w:r>
+        <w:rPr>
+          <w:lang w:val="en-US"/>
+        </w:rPr>
+        <w:t>Manual</w:t>
+      </w:r>
+      <w:r>
+        <w:t>.</w:t>
+      </w:r>
+      <w:r>
+        <w:rPr>
+          <w:lang w:val="en-US"/>
+        </w:rPr>
+        <w:t>pdf</w:t>
+      </w:r>
+    </w:p>
+    <w:p/>
+    <w:p/>
+    <w:p/>
+    <w:p/>
+    <w:p>
+      <w:r>
+        <w:lastRenderedPageBreak/>
         <w:t xml:space="preserve">Λεξικό : </w:t>
       </w:r>
     </w:p>
@@ -6708,51 +8378,25 @@
       <w:r>
         <w:t xml:space="preserve">Βιβλιογραφία : </w:t>
       </w:r>
-      <w:r>
-        <w:fldChar w:fldCharType="begin"/>
-      </w:r>
-      <w:r>
-        <w:instrText>HYPERLINK "https://www.geeksforgeeks.org/"</w:instrText>
-      </w:r>
-      <w:r>
-        <w:fldChar w:fldCharType="separate"/>
-      </w:r>
-      <w:r>
-        <w:rPr>
-          <w:rStyle w:val="Hyperlink"/>
-        </w:rPr>
-        <w:t>https://www.geeksforgeeks.org/</w:t>
-      </w:r>
-      <w:r>
-        <w:rPr>
-          <w:rStyle w:val="Hyperlink"/>
-        </w:rPr>
-        <w:fldChar w:fldCharType="end"/>
-      </w:r>
+      <w:hyperlink r:id="rId29" w:history="1">
+        <w:r>
+          <w:rPr>
+            <w:rStyle w:val="Hyperlink"/>
+          </w:rPr>
+          <w:t>https://www.geeksforgeeks.org/</w:t>
+        </w:r>
+      </w:hyperlink>
       <w:r>
         <w:t xml:space="preserve"> , </w:t>
       </w:r>
-      <w:r>
-        <w:fldChar w:fldCharType="begin"/>
-      </w:r>
-      <w:r>
-        <w:instrText>HYPERLINK "https://www.toolshero.com/"</w:instrText>
-      </w:r>
-      <w:r>
-        <w:fldChar w:fldCharType="separate"/>
-      </w:r>
-      <w:r>
-        <w:rPr>
-          <w:rStyle w:val="Hyperlink"/>
-        </w:rPr>
-        <w:t>https://www.toolshero.com/</w:t>
-      </w:r>
-      <w:r>
-        <w:rPr>
-          <w:rStyle w:val="Hyperlink"/>
-        </w:rPr>
-        <w:fldChar w:fldCharType="end"/>
-      </w:r>
+      <w:hyperlink r:id="rId30" w:history="1">
+        <w:r>
+          <w:rPr>
+            <w:rStyle w:val="Hyperlink"/>
+          </w:rPr>
+          <w:t>https://www.toolshero.com/</w:t>
+        </w:r>
+      </w:hyperlink>
       <w:r>
         <w:t xml:space="preserve"> ,</w:t>
       </w:r>
@@ -6765,7 +8409,7 @@
       <w:r>
         <w:t xml:space="preserve">, </w:t>
       </w:r>
-      <w:hyperlink r:id="rId18" w:history="1">
+      <w:hyperlink r:id="rId31" w:history="1">
         <w:r>
           <w:rPr>
             <w:rStyle w:val="Hyperlink"/>
@@ -7696,6 +9340,119 @@
     </w:lvl>
   </w:abstractNum>
   <w:abstractNum w:abstractNumId="7" w15:restartNumberingAfterBreak="0">
+    <w:nsid w:val="34F976E2"/>
+    <w:multiLevelType w:val="multilevel"/>
+    <w:tmpl w:val="5BB6CA94"/>
+    <w:lvl w:ilvl="0">
+      <w:start w:val="4"/>
+      <w:numFmt w:val="decimal"/>
+      <w:lvlText w:val="%1"/>
+      <w:lvlJc w:val="left"/>
+      <w:pPr>
+        <w:ind w:left="405" w:hanging="405"/>
+      </w:pPr>
+      <w:rPr>
+        <w:rFonts w:hint="default"/>
+      </w:rPr>
+    </w:lvl>
+    <w:lvl w:ilvl="1">
+      <w:start w:val="1"/>
+      <w:numFmt w:val="decimal"/>
+      <w:lvlText w:val="%1.%2"/>
+      <w:lvlJc w:val="left"/>
+      <w:pPr>
+        <w:ind w:left="720" w:hanging="720"/>
+      </w:pPr>
+      <w:rPr>
+        <w:rFonts w:hint="default"/>
+      </w:rPr>
+    </w:lvl>
+    <w:lvl w:ilvl="2">
+      <w:start w:val="7"/>
+      <w:numFmt w:val="decimal"/>
+      <w:lvlText w:val="%1.%2.%3"/>
+      <w:lvlJc w:val="left"/>
+      <w:pPr>
+        <w:ind w:left="720" w:hanging="720"/>
+      </w:pPr>
+      <w:rPr>
+        <w:rFonts w:hint="default"/>
+      </w:rPr>
+    </w:lvl>
+    <w:lvl w:ilvl="3">
+      <w:start w:val="1"/>
+      <w:numFmt w:val="decimal"/>
+      <w:lvlText w:val="%1.%2.%3.%4"/>
+      <w:lvlJc w:val="left"/>
+      <w:pPr>
+        <w:ind w:left="1080" w:hanging="1080"/>
+      </w:pPr>
+      <w:rPr>
+        <w:rFonts w:hint="default"/>
+      </w:rPr>
+    </w:lvl>
+    <w:lvl w:ilvl="4">
+      <w:start w:val="1"/>
+      <w:numFmt w:val="decimal"/>
+      <w:lvlText w:val="%1.%2.%3.%4.%5"/>
+      <w:lvlJc w:val="left"/>
+      <w:pPr>
+        <w:ind w:left="1440" w:hanging="1440"/>
+      </w:pPr>
+      <w:rPr>
+        <w:rFonts w:hint="default"/>
+      </w:rPr>
+    </w:lvl>
+    <w:lvl w:ilvl="5">
+      <w:start w:val="1"/>
+      <w:numFmt w:val="decimal"/>
+      <w:lvlText w:val="%1.%2.%3.%4.%5.%6"/>
+      <w:lvlJc w:val="left"/>
+      <w:pPr>
+        <w:ind w:left="1440" w:hanging="1440"/>
+      </w:pPr>
+      <w:rPr>
+        <w:rFonts w:hint="default"/>
+      </w:rPr>
+    </w:lvl>
+    <w:lvl w:ilvl="6">
+      <w:start w:val="1"/>
+      <w:numFmt w:val="decimal"/>
+      <w:lvlText w:val="%1.%2.%3.%4.%5.%6.%7"/>
+      <w:lvlJc w:val="left"/>
+      <w:pPr>
+        <w:ind w:left="1800" w:hanging="1800"/>
+      </w:pPr>
+      <w:rPr>
+        <w:rFonts w:hint="default"/>
+      </w:rPr>
+    </w:lvl>
+    <w:lvl w:ilvl="7">
+      <w:start w:val="1"/>
+      <w:numFmt w:val="decimal"/>
+      <w:lvlText w:val="%1.%2.%3.%4.%5.%6.%7.%8"/>
+      <w:lvlJc w:val="left"/>
+      <w:pPr>
+        <w:ind w:left="2160" w:hanging="2160"/>
+      </w:pPr>
+      <w:rPr>
+        <w:rFonts w:hint="default"/>
+      </w:rPr>
+    </w:lvl>
+    <w:lvl w:ilvl="8">
+      <w:start w:val="1"/>
+      <w:numFmt w:val="decimal"/>
+      <w:lvlText w:val="%1.%2.%3.%4.%5.%6.%7.%8.%9"/>
+      <w:lvlJc w:val="left"/>
+      <w:pPr>
+        <w:ind w:left="2160" w:hanging="2160"/>
+      </w:pPr>
+      <w:rPr>
+        <w:rFonts w:hint="default"/>
+      </w:rPr>
+    </w:lvl>
+  </w:abstractNum>
+  <w:abstractNum w:abstractNumId="8" w15:restartNumberingAfterBreak="0">
     <w:nsid w:val="37FA22EF"/>
     <w:multiLevelType w:val="hybridMultilevel"/>
     <w:tmpl w:val="380CAA92"/>
@@ -7808,7 +9565,7 @@
       </w:rPr>
     </w:lvl>
   </w:abstractNum>
-  <w:abstractNum w:abstractNumId="8" w15:restartNumberingAfterBreak="0">
+  <w:abstractNum w:abstractNumId="9" w15:restartNumberingAfterBreak="0">
     <w:nsid w:val="381D5C6C"/>
     <w:multiLevelType w:val="hybridMultilevel"/>
     <w:tmpl w:val="026E93D8"/>
@@ -7921,7 +9678,7 @@
       </w:rPr>
     </w:lvl>
   </w:abstractNum>
-  <w:abstractNum w:abstractNumId="9" w15:restartNumberingAfterBreak="0">
+  <w:abstractNum w:abstractNumId="10" w15:restartNumberingAfterBreak="0">
     <w:nsid w:val="392D256E"/>
     <w:multiLevelType w:val="multilevel"/>
     <w:tmpl w:val="536E3932"/>
@@ -8052,7 +9809,7 @@
       </w:rPr>
     </w:lvl>
   </w:abstractNum>
-  <w:abstractNum w:abstractNumId="10" w15:restartNumberingAfterBreak="0">
+  <w:abstractNum w:abstractNumId="11" w15:restartNumberingAfterBreak="0">
     <w:nsid w:val="3E93538A"/>
     <w:multiLevelType w:val="multilevel"/>
     <w:tmpl w:val="31AC1A8E"/>
@@ -8165,7 +9922,7 @@
       </w:rPr>
     </w:lvl>
   </w:abstractNum>
-  <w:abstractNum w:abstractNumId="11" w15:restartNumberingAfterBreak="0">
+  <w:abstractNum w:abstractNumId="12" w15:restartNumberingAfterBreak="0">
     <w:nsid w:val="3EB27C0C"/>
     <w:multiLevelType w:val="multilevel"/>
     <w:tmpl w:val="723A8698"/>
@@ -8314,7 +10071,7 @@
       </w:rPr>
     </w:lvl>
   </w:abstractNum>
-  <w:abstractNum w:abstractNumId="12" w15:restartNumberingAfterBreak="0">
+  <w:abstractNum w:abstractNumId="13" w15:restartNumberingAfterBreak="0">
     <w:nsid w:val="4400703B"/>
     <w:multiLevelType w:val="hybridMultilevel"/>
     <w:tmpl w:val="C0CCC944"/>
@@ -8427,7 +10184,7 @@
       </w:rPr>
     </w:lvl>
   </w:abstractNum>
-  <w:abstractNum w:abstractNumId="13" w15:restartNumberingAfterBreak="0">
+  <w:abstractNum w:abstractNumId="14" w15:restartNumberingAfterBreak="0">
     <w:nsid w:val="477064C8"/>
     <w:multiLevelType w:val="multilevel"/>
     <w:tmpl w:val="2E1C3828"/>
@@ -8540,7 +10297,7 @@
       </w:rPr>
     </w:lvl>
   </w:abstractNum>
-  <w:abstractNum w:abstractNumId="14" w15:restartNumberingAfterBreak="0">
+  <w:abstractNum w:abstractNumId="15" w15:restartNumberingAfterBreak="0">
     <w:nsid w:val="49A041AC"/>
     <w:multiLevelType w:val="hybridMultilevel"/>
     <w:tmpl w:val="3F506DFA"/>
@@ -8629,7 +10386,7 @@
       </w:pPr>
     </w:lvl>
   </w:abstractNum>
-  <w:abstractNum w:abstractNumId="15" w15:restartNumberingAfterBreak="0">
+  <w:abstractNum w:abstractNumId="16" w15:restartNumberingAfterBreak="0">
     <w:nsid w:val="4A100F17"/>
     <w:multiLevelType w:val="multilevel"/>
     <w:tmpl w:val="1A9ADDB2"/>
@@ -8778,7 +10535,120 @@
       </w:rPr>
     </w:lvl>
   </w:abstractNum>
-  <w:abstractNum w:abstractNumId="16" w15:restartNumberingAfterBreak="0">
+  <w:abstractNum w:abstractNumId="17" w15:restartNumberingAfterBreak="0">
+    <w:nsid w:val="4AE3241F"/>
+    <w:multiLevelType w:val="multilevel"/>
+    <w:tmpl w:val="C7384F86"/>
+    <w:lvl w:ilvl="0">
+      <w:start w:val="4"/>
+      <w:numFmt w:val="decimal"/>
+      <w:lvlText w:val="%1"/>
+      <w:lvlJc w:val="left"/>
+      <w:pPr>
+        <w:ind w:left="405" w:hanging="405"/>
+      </w:pPr>
+      <w:rPr>
+        <w:rFonts w:hint="default"/>
+      </w:rPr>
+    </w:lvl>
+    <w:lvl w:ilvl="1">
+      <w:start w:val="2"/>
+      <w:numFmt w:val="decimal"/>
+      <w:lvlText w:val="%1.%2"/>
+      <w:lvlJc w:val="left"/>
+      <w:pPr>
+        <w:ind w:left="720" w:hanging="720"/>
+      </w:pPr>
+      <w:rPr>
+        <w:rFonts w:hint="default"/>
+      </w:rPr>
+    </w:lvl>
+    <w:lvl w:ilvl="2">
+      <w:start w:val="1"/>
+      <w:numFmt w:val="decimal"/>
+      <w:lvlText w:val="%1.%2.%3"/>
+      <w:lvlJc w:val="left"/>
+      <w:pPr>
+        <w:ind w:left="720" w:hanging="720"/>
+      </w:pPr>
+      <w:rPr>
+        <w:rFonts w:hint="default"/>
+      </w:rPr>
+    </w:lvl>
+    <w:lvl w:ilvl="3">
+      <w:start w:val="1"/>
+      <w:numFmt w:val="decimal"/>
+      <w:lvlText w:val="%1.%2.%3.%4"/>
+      <w:lvlJc w:val="left"/>
+      <w:pPr>
+        <w:ind w:left="1080" w:hanging="1080"/>
+      </w:pPr>
+      <w:rPr>
+        <w:rFonts w:hint="default"/>
+      </w:rPr>
+    </w:lvl>
+    <w:lvl w:ilvl="4">
+      <w:start w:val="1"/>
+      <w:numFmt w:val="decimal"/>
+      <w:lvlText w:val="%1.%2.%3.%4.%5"/>
+      <w:lvlJc w:val="left"/>
+      <w:pPr>
+        <w:ind w:left="1440" w:hanging="1440"/>
+      </w:pPr>
+      <w:rPr>
+        <w:rFonts w:hint="default"/>
+      </w:rPr>
+    </w:lvl>
+    <w:lvl w:ilvl="5">
+      <w:start w:val="1"/>
+      <w:numFmt w:val="decimal"/>
+      <w:lvlText w:val="%1.%2.%3.%4.%5.%6"/>
+      <w:lvlJc w:val="left"/>
+      <w:pPr>
+        <w:ind w:left="1440" w:hanging="1440"/>
+      </w:pPr>
+      <w:rPr>
+        <w:rFonts w:hint="default"/>
+      </w:rPr>
+    </w:lvl>
+    <w:lvl w:ilvl="6">
+      <w:start w:val="1"/>
+      <w:numFmt w:val="decimal"/>
+      <w:lvlText w:val="%1.%2.%3.%4.%5.%6.%7"/>
+      <w:lvlJc w:val="left"/>
+      <w:pPr>
+        <w:ind w:left="1800" w:hanging="1800"/>
+      </w:pPr>
+      <w:rPr>
+        <w:rFonts w:hint="default"/>
+      </w:rPr>
+    </w:lvl>
+    <w:lvl w:ilvl="7">
+      <w:start w:val="1"/>
+      <w:numFmt w:val="decimal"/>
+      <w:lvlText w:val="%1.%2.%3.%4.%5.%6.%7.%8"/>
+      <w:lvlJc w:val="left"/>
+      <w:pPr>
+        <w:ind w:left="2160" w:hanging="2160"/>
+      </w:pPr>
+      <w:rPr>
+        <w:rFonts w:hint="default"/>
+      </w:rPr>
+    </w:lvl>
+    <w:lvl w:ilvl="8">
+      <w:start w:val="1"/>
+      <w:numFmt w:val="decimal"/>
+      <w:lvlText w:val="%1.%2.%3.%4.%5.%6.%7.%8.%9"/>
+      <w:lvlJc w:val="left"/>
+      <w:pPr>
+        <w:ind w:left="2160" w:hanging="2160"/>
+      </w:pPr>
+      <w:rPr>
+        <w:rFonts w:hint="default"/>
+      </w:rPr>
+    </w:lvl>
+  </w:abstractNum>
+  <w:abstractNum w:abstractNumId="18" w15:restartNumberingAfterBreak="0">
     <w:nsid w:val="4EF834A5"/>
     <w:multiLevelType w:val="multilevel"/>
     <w:tmpl w:val="206E9E08"/>
@@ -8899,7 +10769,7 @@
       </w:rPr>
     </w:lvl>
   </w:abstractNum>
-  <w:abstractNum w:abstractNumId="17" w15:restartNumberingAfterBreak="0">
+  <w:abstractNum w:abstractNumId="19" w15:restartNumberingAfterBreak="0">
     <w:nsid w:val="52623C23"/>
     <w:multiLevelType w:val="hybridMultilevel"/>
     <w:tmpl w:val="96CEF756"/>
@@ -9012,7 +10882,7 @@
       </w:rPr>
     </w:lvl>
   </w:abstractNum>
-  <w:abstractNum w:abstractNumId="18" w15:restartNumberingAfterBreak="0">
+  <w:abstractNum w:abstractNumId="20" w15:restartNumberingAfterBreak="0">
     <w:nsid w:val="561C4211"/>
     <w:multiLevelType w:val="hybridMultilevel"/>
     <w:tmpl w:val="9538F706"/>
@@ -9125,7 +10995,7 @@
       </w:rPr>
     </w:lvl>
   </w:abstractNum>
-  <w:abstractNum w:abstractNumId="19" w15:restartNumberingAfterBreak="0">
+  <w:abstractNum w:abstractNumId="21" w15:restartNumberingAfterBreak="0">
     <w:nsid w:val="716F71F1"/>
     <w:multiLevelType w:val="hybridMultilevel"/>
     <w:tmpl w:val="F7287BDE"/>
@@ -9238,7 +11108,7 @@
       </w:rPr>
     </w:lvl>
   </w:abstractNum>
-  <w:abstractNum w:abstractNumId="20" w15:restartNumberingAfterBreak="0">
+  <w:abstractNum w:abstractNumId="22" w15:restartNumberingAfterBreak="0">
     <w:nsid w:val="71CF6030"/>
     <w:multiLevelType w:val="hybridMultilevel"/>
     <w:tmpl w:val="B5CE4C88"/>
@@ -9351,7 +11221,7 @@
       </w:rPr>
     </w:lvl>
   </w:abstractNum>
-  <w:abstractNum w:abstractNumId="21" w15:restartNumberingAfterBreak="0">
+  <w:abstractNum w:abstractNumId="23" w15:restartNumberingAfterBreak="0">
     <w:nsid w:val="72AC0E3A"/>
     <w:multiLevelType w:val="multilevel"/>
     <w:tmpl w:val="7F5C589E"/>
@@ -9469,7 +11339,7 @@
       </w:rPr>
     </w:lvl>
   </w:abstractNum>
-  <w:abstractNum w:abstractNumId="22" w15:restartNumberingAfterBreak="0">
+  <w:abstractNum w:abstractNumId="24" w15:restartNumberingAfterBreak="0">
     <w:nsid w:val="731C3E55"/>
     <w:multiLevelType w:val="hybridMultilevel"/>
     <w:tmpl w:val="E3E8FFDE"/>
@@ -9555,7 +11425,7 @@
       </w:pPr>
     </w:lvl>
   </w:abstractNum>
-  <w:abstractNum w:abstractNumId="23" w15:restartNumberingAfterBreak="0">
+  <w:abstractNum w:abstractNumId="25" w15:restartNumberingAfterBreak="0">
     <w:nsid w:val="779573E8"/>
     <w:multiLevelType w:val="hybridMultilevel"/>
     <w:tmpl w:val="8310963E"/>
@@ -9646,7 +11516,7 @@
       </w:pPr>
     </w:lvl>
   </w:abstractNum>
-  <w:abstractNum w:abstractNumId="24" w15:restartNumberingAfterBreak="0">
+  <w:abstractNum w:abstractNumId="26" w15:restartNumberingAfterBreak="0">
     <w:nsid w:val="7B2D4288"/>
     <w:multiLevelType w:val="hybridMultilevel"/>
     <w:tmpl w:val="19B801DE"/>
@@ -9759,7 +11629,7 @@
       </w:rPr>
     </w:lvl>
   </w:abstractNum>
-  <w:abstractNum w:abstractNumId="25" w15:restartNumberingAfterBreak="0">
+  <w:abstractNum w:abstractNumId="27" w15:restartNumberingAfterBreak="0">
     <w:nsid w:val="7B622978"/>
     <w:multiLevelType w:val="hybridMultilevel"/>
     <w:tmpl w:val="3B802D5C"/>
@@ -9849,25 +11719,25 @@
     <w:abstractNumId w:val="4"/>
   </w:num>
   <w:num w:numId="2" w16cid:durableId="591166048">
-    <w:abstractNumId w:val="25"/>
+    <w:abstractNumId w:val="27"/>
   </w:num>
   <w:num w:numId="3" w16cid:durableId="1590433218">
-    <w:abstractNumId w:val="22"/>
+    <w:abstractNumId w:val="24"/>
   </w:num>
   <w:num w:numId="4" w16cid:durableId="446628156">
     <w:abstractNumId w:val="1"/>
   </w:num>
   <w:num w:numId="5" w16cid:durableId="1475946055">
-    <w:abstractNumId w:val="16"/>
+    <w:abstractNumId w:val="18"/>
   </w:num>
   <w:num w:numId="6" w16cid:durableId="953900651">
-    <w:abstractNumId w:val="23"/>
+    <w:abstractNumId w:val="25"/>
   </w:num>
   <w:num w:numId="7" w16cid:durableId="1132559920">
-    <w:abstractNumId w:val="17"/>
+    <w:abstractNumId w:val="19"/>
   </w:num>
   <w:num w:numId="8" w16cid:durableId="189684817">
-    <w:abstractNumId w:val="21"/>
+    <w:abstractNumId w:val="23"/>
   </w:num>
   <w:num w:numId="9" w16cid:durableId="720978190">
     <w:abstractNumId w:val="0"/>
@@ -9876,52 +11746,58 @@
     <w:abstractNumId w:val="6"/>
   </w:num>
   <w:num w:numId="11" w16cid:durableId="156196036">
-    <w:abstractNumId w:val="14"/>
+    <w:abstractNumId w:val="15"/>
   </w:num>
   <w:num w:numId="12" w16cid:durableId="1737169321">
-    <w:abstractNumId w:val="13"/>
+    <w:abstractNumId w:val="14"/>
   </w:num>
   <w:num w:numId="13" w16cid:durableId="496850881">
     <w:abstractNumId w:val="3"/>
   </w:num>
   <w:num w:numId="14" w16cid:durableId="41365763">
-    <w:abstractNumId w:val="20"/>
+    <w:abstractNumId w:val="22"/>
   </w:num>
   <w:num w:numId="15" w16cid:durableId="1808745321">
-    <w:abstractNumId w:val="12"/>
+    <w:abstractNumId w:val="13"/>
   </w:num>
   <w:num w:numId="16" w16cid:durableId="836771308">
     <w:abstractNumId w:val="2"/>
   </w:num>
   <w:num w:numId="17" w16cid:durableId="908728339">
-    <w:abstractNumId w:val="18"/>
+    <w:abstractNumId w:val="20"/>
   </w:num>
   <w:num w:numId="18" w16cid:durableId="1894122582">
-    <w:abstractNumId w:val="24"/>
+    <w:abstractNumId w:val="26"/>
   </w:num>
   <w:num w:numId="19" w16cid:durableId="1725593502">
     <w:abstractNumId w:val="5"/>
   </w:num>
   <w:num w:numId="20" w16cid:durableId="409618175">
-    <w:abstractNumId w:val="19"/>
+    <w:abstractNumId w:val="21"/>
   </w:num>
   <w:num w:numId="21" w16cid:durableId="495877356">
+    <w:abstractNumId w:val="11"/>
+  </w:num>
+  <w:num w:numId="22" w16cid:durableId="1084259953">
     <w:abstractNumId w:val="10"/>
   </w:num>
-  <w:num w:numId="22" w16cid:durableId="1084259953">
+  <w:num w:numId="23" w16cid:durableId="545263147">
+    <w:abstractNumId w:val="16"/>
+  </w:num>
+  <w:num w:numId="24" w16cid:durableId="811099864">
+    <w:abstractNumId w:val="12"/>
+  </w:num>
+  <w:num w:numId="25" w16cid:durableId="515661000">
     <w:abstractNumId w:val="9"/>
   </w:num>
-  <w:num w:numId="23" w16cid:durableId="545263147">
-    <w:abstractNumId w:val="15"/>
-  </w:num>
-  <w:num w:numId="24" w16cid:durableId="811099864">
-    <w:abstractNumId w:val="11"/>
-  </w:num>
-  <w:num w:numId="25" w16cid:durableId="515661000">
+  <w:num w:numId="26" w16cid:durableId="1561864572">
     <w:abstractNumId w:val="8"/>
   </w:num>
-  <w:num w:numId="26" w16cid:durableId="1561864572">
+  <w:num w:numId="27" w16cid:durableId="269749312">
     <w:abstractNumId w:val="7"/>
+  </w:num>
+  <w:num w:numId="28" w16cid:durableId="534275430">
+    <w:abstractNumId w:val="17"/>
   </w:num>
 </w:numbering>
 </file>

</xml_diff>